<commit_message>
Updates to the control document
Minor adjustment to Introduction and change of date to Jan 2024.
</commit_message>
<xml_diff>
--- a/OnfModel/CoreGendoc/ModelDescriptions/TR-512.8_OnfCoreIm-Control-gd.docx
+++ b/OnfModel/CoreGendoc/ModelDescriptions/TR-512.8_OnfCoreIm-Control-gd.docx
@@ -752,13 +752,7 @@
                               <w:rPr>
                                 <w:rFonts w:asciiTheme="minorHAnsi" w:hAnsiTheme="minorHAnsi"/>
                               </w:rPr>
-                              <w:t>September</w:t>
-                            </w:r>
-                            <w:r>
-                              <w:rPr>
-                                <w:rFonts w:asciiTheme="minorHAnsi" w:hAnsiTheme="minorHAnsi"/>
-                              </w:rPr>
-                              <w:t xml:space="preserve"> 2023</w:t>
+                              <w:t>January 2024</w:t>
                             </w:r>
                           </w:p>
                         </w:txbxContent>
@@ -855,13 +849,7 @@
                         <w:rPr>
                           <w:rFonts w:asciiTheme="minorHAnsi" w:hAnsiTheme="minorHAnsi"/>
                         </w:rPr>
-                        <w:t>September</w:t>
-                      </w:r>
-                      <w:r>
-                        <w:rPr>
-                          <w:rFonts w:asciiTheme="minorHAnsi" w:hAnsiTheme="minorHAnsi"/>
-                        </w:rPr>
-                        <w:t xml:space="preserve"> 2023</w:t>
+                        <w:t>January 2024</w:t>
                       </w:r>
                     </w:p>
                   </w:txbxContent>
@@ -1030,7 +1018,7 @@
         <w:t>2</w:t>
       </w:r>
       <w:r>
-        <w:t>3</w:t>
+        <w:t>4</w:t>
       </w:r>
       <w:r>
         <w:t xml:space="preserve"> Open Networking Foundation. All rights reserved.</w:t>
@@ -1161,8 +1149,16 @@
         <w:rPr>
           <w:color w:val="FF0000"/>
         </w:rPr>
-        <w:t>Select text in document from beginning of table of contents (first line) to end of document</w:t>
-      </w:r>
+        <w:t xml:space="preserve">Select text in document from beginning of table of contents (first line) to end of </w:t>
+      </w:r>
+      <w:proofErr w:type="gramStart"/>
+      <w:r>
+        <w:rPr>
+          <w:color w:val="FF0000"/>
+        </w:rPr>
+        <w:t>document</w:t>
+      </w:r>
+      <w:proofErr w:type="gramEnd"/>
     </w:p>
     <w:p>
       <w:pPr>
@@ -1241,8 +1237,16 @@
         <w:rPr>
           <w:color w:val="FF0000"/>
         </w:rPr>
-        <w:t>Remove reviewer comment</w:t>
-      </w:r>
+        <w:t xml:space="preserve">Remove reviewer </w:t>
+      </w:r>
+      <w:proofErr w:type="gramStart"/>
+      <w:r>
+        <w:rPr>
+          <w:color w:val="FF0000"/>
+        </w:rPr>
+        <w:t>comment</w:t>
+      </w:r>
+      <w:proofErr w:type="gramEnd"/>
     </w:p>
     <w:p>
       <w:pPr>
@@ -2441,14 +2445,7 @@
                 <w:sz w:val="20"/>
                 <w:szCs w:val="20"/>
               </w:rPr>
-              <w:t>September</w:t>
-            </w:r>
-            <w:r>
-              <w:rPr>
-                <w:sz w:val="20"/>
-                <w:szCs w:val="20"/>
-              </w:rPr>
-              <w:t xml:space="preserve"> 2023</w:t>
+              <w:t>January 2024</w:t>
             </w:r>
           </w:p>
         </w:tc>
@@ -2844,13 +2841,18 @@
       </w:pPr>
       <w:bookmarkStart w:id="38" w:name="_Toc128036582"/>
       <w:r>
+        <w:t>Introduction to the Control model</w:t>
+      </w:r>
+      <w:bookmarkEnd w:id="38"/>
+    </w:p>
+    <w:p>
+      <w:r>
+        <w:t>This document describes a general model of control suitable for representation of the capabilities that control the network and for representation of the relationship to the model of the network from the control perspective. The document also discusses the dismantling of the NE and recasting aspects of it as Control.</w:t>
+      </w:r>
+    </w:p>
+    <w:p>
+      <w:r>
         <w:lastRenderedPageBreak/>
-        <w:t>Introduction to the Control model</w:t>
-      </w:r>
-      <w:bookmarkEnd w:id="38"/>
-    </w:p>
-    <w:p>
-      <w:r>
         <w:t xml:space="preserve">As explained in TR-512 V1.2 the classes </w:t>
       </w:r>
       <w:proofErr w:type="spellStart"/>
@@ -2888,11 +2890,6 @@
       </w:r>
       <w:r>
         <w:t xml:space="preserve"> have been reassessed and deprecated and new classes have been developed in this release to replace them. It has been recognized that a uniform recursive model of control can be developed that provides a consistent treatment of what were previously seen as completely different things.</w:t>
-      </w:r>
-    </w:p>
-    <w:p>
-      <w:r>
-        <w:t>This document describes a general model of control suitable for representation of the capabilities that control the network and for representation of the relationship to the model of the network from the control perspective. The document also discusses the dismantling of the NE and recasting aspects of it as Control.</w:t>
       </w:r>
     </w:p>
     <w:p>
@@ -3057,7 +3054,6 @@
         </w:numPr>
       </w:pPr>
       <w:r>
-        <w:lastRenderedPageBreak/>
         <w:t>The (logical) location of control functions in the network and how they are related (control network)</w:t>
       </w:r>
     </w:p>
@@ -3070,8 +3066,13 @@
         </w:numPr>
       </w:pPr>
       <w:r>
-        <w:t>The scope of network functions that each control function controls</w:t>
-      </w:r>
+        <w:t xml:space="preserve">The scope of network functions that each control function </w:t>
+      </w:r>
+      <w:proofErr w:type="gramStart"/>
+      <w:r>
+        <w:t>controls</w:t>
+      </w:r>
+      <w:proofErr w:type="gramEnd"/>
     </w:p>
     <w:p>
       <w:r>
@@ -3104,6 +3105,7 @@
     </w:p>
     <w:p>
       <w:r>
+        <w:lastRenderedPageBreak/>
         <w:t xml:space="preserve">It then became apparent that this general model could also be used to model other functional groupings </w:t>
       </w:r>
       <w:proofErr w:type="gramStart"/>
@@ -3221,7 +3223,7 @@
           <v:shape id="_x0000_i1025" type="#_x0000_t75" style="width:465pt;height:260.25pt" o:ole="">
             <v:imagedata r:id="rId24" o:title=""/>
           </v:shape>
-          <o:OLEObject Type="Embed" ProgID="PowerPoint.Slide.12" ShapeID="_x0000_i1025" DrawAspect="Content" ObjectID="_1755587282" r:id="rId25"/>
+          <o:OLEObject Type="Embed" ProgID="PowerPoint.Slide.12" ShapeID="_x0000_i1025" DrawAspect="Content" ObjectID="_1763761331" r:id="rId25"/>
         </w:object>
       </w:r>
     </w:p>
@@ -3303,7 +3305,6 @@
     </w:p>
     <w:p>
       <w:r>
-        <w:lastRenderedPageBreak/>
         <w:t xml:space="preserve">Both </w:t>
       </w:r>
       <w:proofErr w:type="spellStart"/>
@@ -3511,7 +3512,7 @@
           <v:shape id="_x0000_i1026" type="#_x0000_t75" style="width:324pt;height:212.25pt" o:ole="">
             <v:imagedata r:id="rId29" o:title=""/>
           </v:shape>
-          <o:OLEObject Type="Embed" ProgID="PowerPoint.Slide.12" ShapeID="_x0000_i1026" DrawAspect="Content" ObjectID="_1755587283" r:id="rId30"/>
+          <o:OLEObject Type="Embed" ProgID="PowerPoint.Slide.12" ShapeID="_x0000_i1026" DrawAspect="Content" ObjectID="_1763761332" r:id="rId30"/>
         </w:object>
       </w:r>
     </w:p>
@@ -3854,7 +3855,7 @@
           <v:shape id="_x0000_i1027" type="#_x0000_t75" style="width:324pt;height:212.25pt" o:ole="">
             <v:imagedata r:id="rId31" o:title=""/>
           </v:shape>
-          <o:OLEObject Type="Embed" ProgID="PowerPoint.Slide.12" ShapeID="_x0000_i1027" DrawAspect="Content" ObjectID="_1755587284" r:id="rId32"/>
+          <o:OLEObject Type="Embed" ProgID="PowerPoint.Slide.12" ShapeID="_x0000_i1027" DrawAspect="Content" ObjectID="_1763761333" r:id="rId32"/>
         </w:object>
       </w:r>
     </w:p>
@@ -3971,7 +3972,7 @@
           <v:shape id="_x0000_i1028" type="#_x0000_t75" style="width:465pt;height:201.75pt" o:ole="">
             <v:imagedata r:id="rId34" o:title=""/>
           </v:shape>
-          <o:OLEObject Type="Embed" ProgID="PowerPoint.Slide.12" ShapeID="_x0000_i1028" DrawAspect="Content" ObjectID="_1755587285" r:id="rId35"/>
+          <o:OLEObject Type="Embed" ProgID="PowerPoint.Slide.12" ShapeID="_x0000_i1028" DrawAspect="Content" ObjectID="_1763761334" r:id="rId35"/>
         </w:object>
       </w:r>
     </w:p>
@@ -4107,8 +4108,13 @@
         </w:numPr>
       </w:pPr>
       <w:r>
-        <w:t>It adds a lot of complexity to the instance graph, to create and manage all these ports and bindings</w:t>
-      </w:r>
+        <w:t xml:space="preserve">It adds a lot of complexity to the instance graph, to create and manage all these ports and </w:t>
+      </w:r>
+      <w:proofErr w:type="gramStart"/>
+      <w:r>
+        <w:t>bindings</w:t>
+      </w:r>
+      <w:proofErr w:type="gramEnd"/>
     </w:p>
     <w:p>
       <w:pPr>
@@ -4119,7 +4125,15 @@
         </w:numPr>
       </w:pPr>
       <w:r>
-        <w:t>Since it is expected that a local management/control agent to be present, the bindings are local, so there are no transport (via FC) implications</w:t>
+        <w:t xml:space="preserve">Since it is expected that a local management/control agent to be present, the bindings are local, so there </w:t>
+      </w:r>
+      <w:proofErr w:type="gramStart"/>
+      <w:r>
+        <w:t>are</w:t>
+      </w:r>
+      <w:proofErr w:type="gramEnd"/>
+      <w:r>
+        <w:t xml:space="preserve"> no transport (via FC) implications</w:t>
       </w:r>
     </w:p>
     <w:p>
@@ -4193,7 +4207,7 @@
           <v:shape id="_x0000_i1029" type="#_x0000_t75" style="width:378.75pt;height:246pt" o:ole="">
             <v:imagedata r:id="rId37" o:title=""/>
           </v:shape>
-          <o:OLEObject Type="Embed" ProgID="PowerPoint.Slide.12" ShapeID="_x0000_i1029" DrawAspect="Content" ObjectID="_1755587286" r:id="rId38"/>
+          <o:OLEObject Type="Embed" ProgID="PowerPoint.Slide.12" ShapeID="_x0000_i1029" DrawAspect="Content" ObjectID="_1763761335" r:id="rId38"/>
         </w:object>
       </w:r>
     </w:p>
@@ -4302,7 +4316,7 @@
           <v:shape id="_x0000_i1030" type="#_x0000_t75" style="width:397.5pt;height:258.75pt" o:ole="">
             <v:imagedata r:id="rId39" o:title=""/>
           </v:shape>
-          <o:OLEObject Type="Embed" ProgID="PowerPoint.Slide.12" ShapeID="_x0000_i1030" DrawAspect="Content" ObjectID="_1755587287" r:id="rId40"/>
+          <o:OLEObject Type="Embed" ProgID="PowerPoint.Slide.12" ShapeID="_x0000_i1030" DrawAspect="Content" ObjectID="_1763761336" r:id="rId40"/>
         </w:object>
       </w:r>
     </w:p>
@@ -4662,8 +4676,13 @@
       </w:r>
       <w:proofErr w:type="spellEnd"/>
       <w:r>
-        <w:t xml:space="preserve"> that the functions are exposed to</w:t>
-      </w:r>
+        <w:t xml:space="preserve"> that the functions are exposed </w:t>
+      </w:r>
+      <w:proofErr w:type="gramStart"/>
+      <w:r>
+        <w:t>to</w:t>
+      </w:r>
+      <w:proofErr w:type="gramEnd"/>
     </w:p>
     <w:p>
       <w:pPr>
@@ -4674,8 +4693,13 @@
         </w:numPr>
       </w:pPr>
       <w:r>
-        <w:t>Be for a limited time span</w:t>
-      </w:r>
+        <w:t xml:space="preserve">Be for a limited time </w:t>
+      </w:r>
+      <w:proofErr w:type="gramStart"/>
+      <w:r>
+        <w:t>span</w:t>
+      </w:r>
+      <w:proofErr w:type="gramEnd"/>
     </w:p>
     <w:p>
       <w:pPr>
@@ -4694,8 +4718,13 @@
       </w:r>
       <w:proofErr w:type="spellEnd"/>
       <w:r>
-        <w:t xml:space="preserve"> they are exposed to</w:t>
-      </w:r>
+        <w:t xml:space="preserve"> they are exposed </w:t>
+      </w:r>
+      <w:proofErr w:type="gramStart"/>
+      <w:r>
+        <w:t>to</w:t>
+      </w:r>
+      <w:proofErr w:type="gramEnd"/>
     </w:p>
     <w:p/>
     <w:p>
@@ -8326,8 +8355,13 @@
       </w:r>
       <w:proofErr w:type="spellEnd"/>
       <w:r>
-        <w:t xml:space="preserve"> (of V1.2) represents the embedded Network Element Control function presented to the SDN Controller as well as a view of that function as seen through an interface provided by the SDN Controller controlling the NE</w:t>
-      </w:r>
+        <w:t xml:space="preserve"> (of V1.2) represents the embedded Network Element Control function presented to the SDN Controller as well as a view of that function as seen through an interface provided by the SDN Controller controlling the </w:t>
+      </w:r>
+      <w:proofErr w:type="gramStart"/>
+      <w:r>
+        <w:t>NE</w:t>
+      </w:r>
+      <w:proofErr w:type="gramEnd"/>
     </w:p>
     <w:p>
       <w:r>
@@ -8502,8 +8536,13 @@
         </w:numPr>
       </w:pPr>
       <w:r>
-        <w:t>LTPs, FCs and other abstract representations of network functions abstracted from the assembly of NE level functions</w:t>
-      </w:r>
+        <w:t xml:space="preserve">LTPs, FCs and other abstract representations of network functions abstracted from the assembly of NE level </w:t>
+      </w:r>
+      <w:proofErr w:type="gramStart"/>
+      <w:r>
+        <w:t>functions</w:t>
+      </w:r>
+      <w:proofErr w:type="gramEnd"/>
     </w:p>
     <w:p>
       <w:pPr>
@@ -8631,8 +8670,13 @@
       </w:r>
       <w:proofErr w:type="spellEnd"/>
       <w:r>
-        <w:t xml:space="preserve"> that make up the control functions of the NE, such as log managers and alarm queue functions, of the NE to be exposed</w:t>
-      </w:r>
+        <w:t xml:space="preserve"> that make up the control functions of the NE, such as log managers and alarm queue functions, of the NE to be </w:t>
+      </w:r>
+      <w:proofErr w:type="gramStart"/>
+      <w:r>
+        <w:t>exposed</w:t>
+      </w:r>
+      <w:proofErr w:type="gramEnd"/>
     </w:p>
     <w:p>
       <w:pPr>
@@ -8768,8 +8812,13 @@
       </w:r>
       <w:proofErr w:type="spellEnd"/>
       <w:r>
-        <w:t>) above</w:t>
-      </w:r>
+        <w:t xml:space="preserve">) </w:t>
+      </w:r>
+      <w:proofErr w:type="gramStart"/>
+      <w:r>
+        <w:t>above</w:t>
+      </w:r>
+      <w:proofErr w:type="gramEnd"/>
     </w:p>
     <w:p>
       <w:pPr>
@@ -8847,8 +8896,13 @@
       </w:r>
       <w:proofErr w:type="spellEnd"/>
       <w:r>
-        <w:t xml:space="preserve"> representing the manager itself</w:t>
-      </w:r>
+        <w:t xml:space="preserve"> representing the manager </w:t>
+      </w:r>
+      <w:proofErr w:type="gramStart"/>
+      <w:r>
+        <w:t>itself</w:t>
+      </w:r>
+      <w:proofErr w:type="gramEnd"/>
     </w:p>
     <w:p>
       <w:pPr>
@@ -8867,8 +8921,13 @@
       </w:r>
       <w:proofErr w:type="spellEnd"/>
       <w:r>
-        <w:t xml:space="preserve"> representing each subordinate manager</w:t>
-      </w:r>
+        <w:t xml:space="preserve"> representing each subordinate </w:t>
+      </w:r>
+      <w:proofErr w:type="gramStart"/>
+      <w:r>
+        <w:t>manager</w:t>
+      </w:r>
+      <w:proofErr w:type="gramEnd"/>
     </w:p>
     <w:p>
       <w:pPr>
@@ -8887,8 +8946,13 @@
       </w:r>
       <w:proofErr w:type="spellEnd"/>
       <w:r>
-        <w:t xml:space="preserve"> representing each SDN Controller subordinate to each subordinate manager</w:t>
-      </w:r>
+        <w:t xml:space="preserve"> representing each SDN Controller subordinate to each subordinate </w:t>
+      </w:r>
+      <w:proofErr w:type="gramStart"/>
+      <w:r>
+        <w:t>manager</w:t>
+      </w:r>
+      <w:proofErr w:type="gramEnd"/>
     </w:p>
     <w:p>
       <w:pPr>
@@ -9489,10 +9553,18 @@
         <w:rPr>
           <w:lang w:val="en-GB"/>
         </w:rPr>
-        <w:t>Model in context – directly controlled things</w:t>
+        <w:t xml:space="preserve">Model in context – directly controlled </w:t>
+      </w:r>
+      <w:proofErr w:type="gramStart"/>
+      <w:r>
+        <w:rPr>
+          <w:lang w:val="en-GB"/>
+        </w:rPr>
+        <w:t>things</w:t>
       </w:r>
       <w:bookmarkEnd w:id="72"/>
       <w:bookmarkEnd w:id="73"/>
+      <w:proofErr w:type="gramEnd"/>
     </w:p>
     <w:p>
       <w:pPr>
@@ -9858,7 +9930,7 @@
           <v:shape id="_x0000_i1031" type="#_x0000_t75" style="width:525pt;height:329.25pt" o:ole="">
             <v:imagedata r:id="rId43" o:title=""/>
           </v:shape>
-          <o:OLEObject Type="Embed" ProgID="PowerPoint.Slide.12" ShapeID="_x0000_i1031" DrawAspect="Content" ObjectID="_1755587288" r:id="rId44"/>
+          <o:OLEObject Type="Embed" ProgID="PowerPoint.Slide.12" ShapeID="_x0000_i1031" DrawAspect="Content" ObjectID="_1763761337" r:id="rId44"/>
         </w:object>
       </w:r>
     </w:p>
@@ -10211,10 +10283,12 @@
         <w:t xml:space="preserve"> that aggregates one or more </w:t>
       </w:r>
       <w:proofErr w:type="spellStart"/>
+      <w:proofErr w:type="gramStart"/>
       <w:r>
         <w:t>ViewMappingFunctions</w:t>
       </w:r>
       <w:proofErr w:type="spellEnd"/>
+      <w:proofErr w:type="gramEnd"/>
     </w:p>
     <w:p>
       <w:pPr>
@@ -11174,8 +11248,13 @@
         </w:numPr>
       </w:pPr>
       <w:r>
-        <w:t>Emphasized that automation is essentially about closing the control loop</w:t>
-      </w:r>
+        <w:t xml:space="preserve">Emphasized that automation is essentially about closing the control </w:t>
+      </w:r>
+      <w:proofErr w:type="gramStart"/>
+      <w:r>
+        <w:t>loop</w:t>
+      </w:r>
+      <w:proofErr w:type="gramEnd"/>
     </w:p>
     <w:p>
       <w:pPr>
@@ -11186,8 +11265,13 @@
         </w:numPr>
       </w:pPr>
       <w:r>
-        <w:t>Explained the recursion of control loops where a control element may participate in one or more loops</w:t>
-      </w:r>
+        <w:t xml:space="preserve">Explained the recursion of control loops where a control element may participate in one or more </w:t>
+      </w:r>
+      <w:proofErr w:type="gramStart"/>
+      <w:r>
+        <w:t>loops</w:t>
+      </w:r>
+      <w:proofErr w:type="gramEnd"/>
     </w:p>
     <w:p>
       <w:pPr>
@@ -11198,8 +11282,13 @@
         </w:numPr>
       </w:pPr>
       <w:r>
-        <w:t>Developed the Component-System pattern</w:t>
-      </w:r>
+        <w:t xml:space="preserve">Developed the Component-System </w:t>
+      </w:r>
+      <w:proofErr w:type="gramStart"/>
+      <w:r>
+        <w:t>pattern</w:t>
+      </w:r>
+      <w:proofErr w:type="gramEnd"/>
     </w:p>
     <w:p>
       <w:pPr>
@@ -11210,16 +11299,13 @@
         </w:numPr>
       </w:pPr>
       <w:r>
-        <w:t xml:space="preserve">Emphasized that a </w:t>
+        <w:t xml:space="preserve">Emphasized that a Component exposes </w:t>
       </w:r>
       <w:proofErr w:type="gramStart"/>
       <w:r>
-        <w:t>Component</w:t>
+        <w:t>views</w:t>
       </w:r>
       <w:proofErr w:type="gramEnd"/>
-      <w:r>
-        <w:t xml:space="preserve"> exposes views</w:t>
-      </w:r>
     </w:p>
     <w:p>
       <w:pPr>
@@ -11365,10 +11451,12 @@
         <w:t xml:space="preserve"> of V1.2 becomes a </w:t>
       </w:r>
       <w:proofErr w:type="spellStart"/>
+      <w:proofErr w:type="gramStart"/>
       <w:r>
         <w:t>ControlConstruct</w:t>
       </w:r>
       <w:proofErr w:type="spellEnd"/>
+      <w:proofErr w:type="gramEnd"/>
     </w:p>
     <w:p>
       <w:pPr>
@@ -11433,8 +11521,13 @@
       </w:r>
       <w:proofErr w:type="spellEnd"/>
       <w:r>
-        <w:t xml:space="preserve"> of the device where each has been mapped to an appropriate exposure, representing</w:t>
-      </w:r>
+        <w:t xml:space="preserve"> of the device where each has been mapped to an appropriate exposure, </w:t>
+      </w:r>
+      <w:proofErr w:type="gramStart"/>
+      <w:r>
+        <w:t>representing</w:t>
+      </w:r>
+      <w:proofErr w:type="gramEnd"/>
     </w:p>
     <w:p>
       <w:pPr>
@@ -11473,8 +11566,13 @@
       </w:r>
       <w:proofErr w:type="spellEnd"/>
       <w:r>
-        <w:t xml:space="preserve"> in the device</w:t>
-      </w:r>
+        <w:t xml:space="preserve"> in the </w:t>
+      </w:r>
+      <w:proofErr w:type="gramStart"/>
+      <w:r>
+        <w:t>device</w:t>
+      </w:r>
+      <w:proofErr w:type="gramEnd"/>
     </w:p>
     <w:p>
       <w:r>
@@ -11660,8 +11758,13 @@
         </w:numPr>
       </w:pPr>
       <w:r>
-        <w:t>A general functional scope that can be used for grouping and scope boundaries</w:t>
-      </w:r>
+        <w:t xml:space="preserve">A general functional scope that can be used for grouping and scope </w:t>
+      </w:r>
+      <w:proofErr w:type="gramStart"/>
+      <w:r>
+        <w:t>boundaries</w:t>
+      </w:r>
+      <w:proofErr w:type="gramEnd"/>
     </w:p>
     <w:p>
       <w:r>
@@ -11760,7 +11863,7 @@
           <v:shape id="_x0000_i1032" type="#_x0000_t75" style="width:316.5pt;height:246pt" o:ole="">
             <v:imagedata r:id="rId48" o:title=""/>
           </v:shape>
-          <o:OLEObject Type="Embed" ProgID="PowerPoint.Slide.12" ShapeID="_x0000_i1032" DrawAspect="Content" ObjectID="_1755587289" r:id="rId49"/>
+          <o:OLEObject Type="Embed" ProgID="PowerPoint.Slide.12" ShapeID="_x0000_i1032" DrawAspect="Content" ObjectID="_1763761338" r:id="rId49"/>
         </w:object>
       </w:r>
     </w:p>
@@ -12134,8 +12237,13 @@
         </w:numPr>
       </w:pPr>
       <w:r>
-        <w:t>Includes the controller itself</w:t>
-      </w:r>
+        <w:t xml:space="preserve">Includes the controller </w:t>
+      </w:r>
+      <w:proofErr w:type="gramStart"/>
+      <w:r>
+        <w:t>itself</w:t>
+      </w:r>
+      <w:proofErr w:type="gramEnd"/>
     </w:p>
     <w:p>
       <w:pPr>
@@ -12146,8 +12254,13 @@
         </w:numPr>
       </w:pPr>
       <w:r>
-        <w:t>Is represented in terms of components</w:t>
-      </w:r>
+        <w:t xml:space="preserve">Is represented in terms of </w:t>
+      </w:r>
+      <w:proofErr w:type="gramStart"/>
+      <w:r>
+        <w:t>components</w:t>
+      </w:r>
+      <w:proofErr w:type="gramEnd"/>
     </w:p>
     <w:p>
       <w:pPr>
@@ -12158,8 +12271,13 @@
         </w:numPr>
       </w:pPr>
       <w:r>
-        <w:t>Is represented via some pruning &amp; refactoring transform</w:t>
-      </w:r>
+        <w:t xml:space="preserve">Is represented via some pruning &amp; refactoring </w:t>
+      </w:r>
+      <w:proofErr w:type="gramStart"/>
+      <w:r>
+        <w:t>transform</w:t>
+      </w:r>
+      <w:proofErr w:type="gramEnd"/>
     </w:p>
     <w:p>
       <w:r>
@@ -12269,7 +12387,7 @@
           <v:shape id="_x0000_i1033" type="#_x0000_t75" style="width:5in;height:240.75pt" o:ole="">
             <v:imagedata r:id="rId52" o:title=""/>
           </v:shape>
-          <o:OLEObject Type="Embed" ProgID="PowerPoint.Slide.12" ShapeID="_x0000_i1033" DrawAspect="Content" ObjectID="_1755587290" r:id="rId53"/>
+          <o:OLEObject Type="Embed" ProgID="PowerPoint.Slide.12" ShapeID="_x0000_i1033" DrawAspect="Content" ObjectID="_1763761339" r:id="rId53"/>
         </w:object>
       </w:r>
     </w:p>
@@ -12397,7 +12515,7 @@
           <v:shape id="_x0000_i1034" type="#_x0000_t75" style="width:5in;height:270.75pt" o:ole="">
             <v:imagedata r:id="rId54" o:title=""/>
           </v:shape>
-          <o:OLEObject Type="Embed" ProgID="PowerPoint.Slide.12" ShapeID="_x0000_i1034" DrawAspect="Content" ObjectID="_1755587291" r:id="rId55"/>
+          <o:OLEObject Type="Embed" ProgID="PowerPoint.Slide.12" ShapeID="_x0000_i1034" DrawAspect="Content" ObjectID="_1763761340" r:id="rId55"/>
         </w:object>
       </w:r>
     </w:p>
@@ -12492,7 +12610,7 @@
           <v:shape id="_x0000_i1035" type="#_x0000_t75" style="width:5in;height:270.75pt" o:ole="">
             <v:imagedata r:id="rId56" o:title=""/>
           </v:shape>
-          <o:OLEObject Type="Embed" ProgID="PowerPoint.Slide.12" ShapeID="_x0000_i1035" DrawAspect="Content" ObjectID="_1755587292" r:id="rId57"/>
+          <o:OLEObject Type="Embed" ProgID="PowerPoint.Slide.12" ShapeID="_x0000_i1035" DrawAspect="Content" ObjectID="_1763761341" r:id="rId57"/>
         </w:object>
       </w:r>
     </w:p>
@@ -12596,7 +12714,7 @@
           <v:shape id="_x0000_i1036" type="#_x0000_t75" style="width:5in;height:197.25pt" o:ole="">
             <v:imagedata r:id="rId58" o:title=""/>
           </v:shape>
-          <o:OLEObject Type="Embed" ProgID="PowerPoint.Slide.12" ShapeID="_x0000_i1036" DrawAspect="Content" ObjectID="_1755587293" r:id="rId59"/>
+          <o:OLEObject Type="Embed" ProgID="PowerPoint.Slide.12" ShapeID="_x0000_i1036" DrawAspect="Content" ObjectID="_1763761342" r:id="rId59"/>
         </w:object>
       </w:r>
     </w:p>
@@ -12693,8 +12811,13 @@
         </w:numPr>
       </w:pPr>
       <w:r>
-        <w:t>Signalling is messaging</w:t>
-      </w:r>
+        <w:t xml:space="preserve">Signalling is </w:t>
+      </w:r>
+      <w:proofErr w:type="gramStart"/>
+      <w:r>
+        <w:t>messaging</w:t>
+      </w:r>
+      <w:proofErr w:type="gramEnd"/>
     </w:p>
     <w:p>
       <w:pPr>
@@ -12705,8 +12828,13 @@
         </w:numPr>
       </w:pPr>
       <w:r>
-        <w:t>Network device essentially has embedded controller</w:t>
-      </w:r>
+        <w:t xml:space="preserve">Network device essentially has embedded </w:t>
+      </w:r>
+      <w:proofErr w:type="gramStart"/>
+      <w:r>
+        <w:t>controller</w:t>
+      </w:r>
+      <w:proofErr w:type="gramEnd"/>
     </w:p>
     <w:p>
       <w:pPr>
@@ -12756,8 +12884,13 @@
         <w:t>is “immediate” but provides minimal information</w:t>
       </w:r>
       <w:r>
-        <w:t xml:space="preserve"> and hence causes somewhat “knee-jerk” actions</w:t>
-      </w:r>
+        <w:t xml:space="preserve"> and hence causes somewhat “knee-jerk” </w:t>
+      </w:r>
+      <w:proofErr w:type="gramStart"/>
+      <w:r>
+        <w:t>actions</w:t>
+      </w:r>
+      <w:proofErr w:type="gramEnd"/>
     </w:p>
     <w:p>
       <w:pPr>
@@ -12768,8 +12901,13 @@
         </w:numPr>
       </w:pPr>
       <w:r>
-        <w:t>Higher controller provides richer information but with reduced immediacy</w:t>
-      </w:r>
+        <w:t xml:space="preserve">Higher controller provides richer information but with reduced </w:t>
+      </w:r>
+      <w:proofErr w:type="gramStart"/>
+      <w:r>
+        <w:t>immediacy</w:t>
+      </w:r>
+      <w:proofErr w:type="gramEnd"/>
     </w:p>
     <w:p>
       <w:pPr>
@@ -12825,8 +12963,13 @@
         </w:numPr>
       </w:pPr>
       <w:r>
-        <w:t>Approach to messaging source depends upon trust and information usage</w:t>
-      </w:r>
+        <w:t xml:space="preserve">Approach to messaging source depends upon trust and information </w:t>
+      </w:r>
+      <w:proofErr w:type="gramStart"/>
+      <w:r>
+        <w:t>usage</w:t>
+      </w:r>
+      <w:proofErr w:type="gramEnd"/>
     </w:p>
     <w:p>
       <w:r>
@@ -12842,7 +12985,7 @@
           <v:shape id="_x0000_i1037" type="#_x0000_t75" style="width:5in;height:212.25pt" o:ole="">
             <v:imagedata r:id="rId60" o:title=""/>
           </v:shape>
-          <o:OLEObject Type="Embed" ProgID="PowerPoint.Slide.12" ShapeID="_x0000_i1037" DrawAspect="Content" ObjectID="_1755587294" r:id="rId61"/>
+          <o:OLEObject Type="Embed" ProgID="PowerPoint.Slide.12" ShapeID="_x0000_i1037" DrawAspect="Content" ObjectID="_1763761343" r:id="rId61"/>
         </w:object>
       </w:r>
     </w:p>
@@ -12966,11 +13109,16 @@
         <w:t>l</w:t>
       </w:r>
       <w:r>
-        <w:t>ing systems, and information sufficient for billing and collection, or used in the transmission, routing, or other provision of a telecommunications</w:t>
+        <w:t xml:space="preserve">ing systems, and information sufficient for billing and collection, or used in the transmission, routing, or other provision of a </w:t>
+      </w:r>
+      <w:proofErr w:type="gramStart"/>
+      <w:r>
+        <w:t>telecommunications</w:t>
       </w:r>
       <w:r>
         <w:t>”</w:t>
       </w:r>
+      <w:proofErr w:type="gramEnd"/>
     </w:p>
     <w:p>
       <w:pPr>
@@ -13064,10 +13212,10 @@
           <w:lang w:eastAsia="en-US"/>
         </w:rPr>
         <w:object w:dxaOrig="7197" w:dyaOrig="3682" w14:anchorId="528CACD7">
-          <v:shape id="_x0000_i1038" type="#_x0000_t75" style="width:417.75pt;height:214.5pt" o:ole="">
+          <v:shape id="_x0000_i1038" type="#_x0000_t75" style="width:418.5pt;height:214.5pt" o:ole="">
             <v:imagedata r:id="rId62" o:title=""/>
           </v:shape>
-          <o:OLEObject Type="Embed" ProgID="PowerPoint.Slide.12" ShapeID="_x0000_i1038" DrawAspect="Content" ObjectID="_1755587295" r:id="rId63"/>
+          <o:OLEObject Type="Embed" ProgID="PowerPoint.Slide.12" ShapeID="_x0000_i1038" DrawAspect="Content" ObjectID="_1763761344" r:id="rId63"/>
         </w:object>
       </w:r>
     </w:p>
@@ -13189,8 +13337,13 @@
         </w:numPr>
       </w:pPr>
       <w:r>
-        <w:t>The Management-Control Continuum, as identified by TM Forum, extends down through the SDN Controller into the NE such that an aspect of the NE is a controller</w:t>
-      </w:r>
+        <w:t xml:space="preserve">The Management-Control Continuum, as identified by TM Forum, extends down through the SDN Controller into the NE such that an aspect of the NE is a </w:t>
+      </w:r>
+      <w:proofErr w:type="gramStart"/>
+      <w:r>
+        <w:t>controller</w:t>
+      </w:r>
+      <w:proofErr w:type="gramEnd"/>
     </w:p>
     <w:p>
       <w:pPr>
@@ -13201,8 +13354,13 @@
         </w:numPr>
       </w:pPr>
       <w:r>
-        <w:t>The SDN Controller looks like any other manager/controller</w:t>
-      </w:r>
+        <w:t>The SDN Controller looks like any other manager/</w:t>
+      </w:r>
+      <w:proofErr w:type="gramStart"/>
+      <w:r>
+        <w:t>controller</w:t>
+      </w:r>
+      <w:proofErr w:type="gramEnd"/>
     </w:p>
     <w:p>
       <w:pPr>
@@ -13213,7 +13371,15 @@
         </w:numPr>
       </w:pPr>
       <w:r>
-        <w:t xml:space="preserve">The NE looks, in part, like any other manager/controller </w:t>
+        <w:t>The NE looks, in part, like any other manager/</w:t>
+      </w:r>
+      <w:proofErr w:type="gramStart"/>
+      <w:r>
+        <w:t>controller</w:t>
+      </w:r>
+      <w:proofErr w:type="gramEnd"/>
+      <w:r>
+        <w:t xml:space="preserve"> </w:t>
       </w:r>
     </w:p>
     <w:p>
@@ -13225,8 +13391,13 @@
         </w:numPr>
       </w:pPr>
       <w:r>
-        <w:t>A generalized model of control, access to control and control scope will provide a basis for a coherent reworking of both the NE and SDN controller representation</w:t>
-      </w:r>
+        <w:t xml:space="preserve">A generalized model of control, access to control and control scope will provide a basis for a coherent reworking of both the NE and SDN controller </w:t>
+      </w:r>
+      <w:proofErr w:type="gramStart"/>
+      <w:r>
+        <w:t>representation</w:t>
+      </w:r>
+      <w:proofErr w:type="gramEnd"/>
     </w:p>
     <w:p>
       <w:pPr>
@@ -13237,8 +13408,13 @@
         </w:numPr>
       </w:pPr>
       <w:r>
-        <w:t>The SDN Controller, like the NE, needs to present a representation of the functionality it is controlling as well as to present itself as a set of control functions</w:t>
-      </w:r>
+        <w:t xml:space="preserve">The SDN Controller, like the NE, needs to present a representation of the functionality it is controlling as well as to present itself as a set of control </w:t>
+      </w:r>
+      <w:proofErr w:type="gramStart"/>
+      <w:r>
+        <w:t>functions</w:t>
+      </w:r>
+      <w:proofErr w:type="gramEnd"/>
     </w:p>
     <w:p>
       <w:pPr>
@@ -13249,7 +13425,15 @@
         </w:numPr>
       </w:pPr>
       <w:r>
-        <w:t xml:space="preserve">There appears to be a need for a generalized representation (pattern) of a coherent unit of functionality </w:t>
+        <w:t xml:space="preserve">There appears to be a need for a generalized representation (pattern) of a coherent unit of </w:t>
+      </w:r>
+      <w:proofErr w:type="gramStart"/>
+      <w:r>
+        <w:t>functionality</w:t>
+      </w:r>
+      <w:proofErr w:type="gramEnd"/>
+      <w:r>
+        <w:t xml:space="preserve"> </w:t>
       </w:r>
     </w:p>
     <w:p>
@@ -13279,8 +13463,13 @@
         <w:t>d</w:t>
       </w:r>
       <w:r>
-        <w:t>) and their physical realization</w:t>
-      </w:r>
+        <w:t xml:space="preserve">) and their physical </w:t>
+      </w:r>
+      <w:proofErr w:type="gramStart"/>
+      <w:r>
+        <w:t>realization</w:t>
+      </w:r>
+      <w:proofErr w:type="gramEnd"/>
     </w:p>
     <w:p>
       <w:pPr>
@@ -13291,8 +13480,13 @@
         </w:numPr>
       </w:pPr>
       <w:r>
-        <w:t>The representation of physical realization using the Equipment model will bring geographical positioning information</w:t>
-      </w:r>
+        <w:t xml:space="preserve">The representation of physical realization using the Equipment model will bring geographical positioning </w:t>
+      </w:r>
+      <w:proofErr w:type="gramStart"/>
+      <w:r>
+        <w:t>information</w:t>
+      </w:r>
+      <w:proofErr w:type="gramEnd"/>
     </w:p>
     <w:p>
       <w:pPr>
@@ -13303,8 +13497,13 @@
         </w:numPr>
       </w:pPr>
       <w:r>
-        <w:t>The control/communications channels for both the NE and the SDN Controller look like any other communications</w:t>
-      </w:r>
+        <w:t xml:space="preserve">The control/communications channels for both the NE and the SDN Controller look like any other </w:t>
+      </w:r>
+      <w:proofErr w:type="gramStart"/>
+      <w:r>
+        <w:t>communications</w:t>
+      </w:r>
+      <w:proofErr w:type="gramEnd"/>
     </w:p>
     <w:p>
       <w:pPr>
@@ -13315,8 +13514,13 @@
         </w:numPr>
       </w:pPr>
       <w:r>
-        <w:t>The representation of communication channels using FC/LTP will link with the remainder of the communications network</w:t>
-      </w:r>
+        <w:t xml:space="preserve">The representation of communication channels using FC/LTP will link with the remainder of the communications </w:t>
+      </w:r>
+      <w:proofErr w:type="gramStart"/>
+      <w:r>
+        <w:t>network</w:t>
+      </w:r>
+      <w:proofErr w:type="gramEnd"/>
     </w:p>
     <w:p>
       <w:pPr>
@@ -13328,9 +13532,14 @@
       </w:pPr>
       <w:bookmarkStart w:id="98" w:name="_Hlk528764351"/>
       <w:r>
-        <w:t>The relationship between a function and its physical realization may be through many levels of functional realization</w:t>
+        <w:t xml:space="preserve">The relationship between a function and its physical realization may be through many levels of functional </w:t>
+      </w:r>
+      <w:proofErr w:type="gramStart"/>
+      <w:r>
+        <w:t>realization</w:t>
       </w:r>
       <w:bookmarkEnd w:id="98"/>
+      <w:proofErr w:type="gramEnd"/>
     </w:p>
     <w:p>
       <w:r>
@@ -13563,9 +13772,11 @@
       <w:r>
         <w:t xml:space="preserve">potentially </w:t>
       </w:r>
+      <w:proofErr w:type="gramStart"/>
       <w:r>
         <w:t>active</w:t>
       </w:r>
+      <w:proofErr w:type="gramEnd"/>
     </w:p>
     <w:p>
       <w:pPr>
@@ -13673,8 +13884,13 @@
         </w:numPr>
       </w:pPr>
       <w:r>
-        <w:t>Is itself a virtual function</w:t>
-      </w:r>
+        <w:t xml:space="preserve">Is itself a virtual </w:t>
+      </w:r>
+      <w:proofErr w:type="gramStart"/>
+      <w:r>
+        <w:t>function</w:t>
+      </w:r>
+      <w:proofErr w:type="gramEnd"/>
     </w:p>
     <w:p>
       <w:pPr>
@@ -13685,8 +13901,13 @@
         </w:numPr>
       </w:pPr>
       <w:r>
-        <w:t>Can view and manipulate virtual functions</w:t>
-      </w:r>
+        <w:t xml:space="preserve">Can view and manipulate virtual </w:t>
+      </w:r>
+      <w:proofErr w:type="gramStart"/>
+      <w:r>
+        <w:t>functions</w:t>
+      </w:r>
+      <w:proofErr w:type="gramEnd"/>
     </w:p>
     <w:p>
       <w:pPr>
@@ -13697,8 +13918,13 @@
         </w:numPr>
       </w:pPr>
       <w:r>
-        <w:t>Can provide a view of Physical things through virtual functions</w:t>
-      </w:r>
+        <w:t xml:space="preserve">Can provide a view of Physical things through virtual </w:t>
+      </w:r>
+      <w:proofErr w:type="gramStart"/>
+      <w:r>
+        <w:t>functions</w:t>
+      </w:r>
+      <w:proofErr w:type="gramEnd"/>
     </w:p>
     <w:p>
       <w:pPr>
@@ -13709,8 +13935,13 @@
         </w:numPr>
       </w:pPr>
       <w:r>
-        <w:t>Port through which to access management-control information</w:t>
-      </w:r>
+        <w:t xml:space="preserve">Port through which to access management-control </w:t>
+      </w:r>
+      <w:proofErr w:type="gramStart"/>
+      <w:r>
+        <w:t>information</w:t>
+      </w:r>
+      <w:proofErr w:type="gramEnd"/>
     </w:p>
     <w:p>
       <w:pPr>
@@ -13721,8 +13952,13 @@
         </w:numPr>
       </w:pPr>
       <w:r>
-        <w:t>Will necessarily be a partial view of information of each thing that can be viewed</w:t>
-      </w:r>
+        <w:t xml:space="preserve">Will necessarily be a partial view of information of each thing that can be </w:t>
+      </w:r>
+      <w:proofErr w:type="gramStart"/>
+      <w:r>
+        <w:t>viewed</w:t>
+      </w:r>
+      <w:proofErr w:type="gramEnd"/>
     </w:p>
     <w:p>
       <w:pPr>
@@ -13745,8 +13981,13 @@
         </w:numPr>
       </w:pPr>
       <w:r>
-        <w:t>May allow access to information on geographically distributes things</w:t>
-      </w:r>
+        <w:t xml:space="preserve">May allow access to information on geographically distributes </w:t>
+      </w:r>
+      <w:proofErr w:type="gramStart"/>
+      <w:r>
+        <w:t>things</w:t>
+      </w:r>
+      <w:proofErr w:type="gramEnd"/>
     </w:p>
     <w:p>
       <w:pPr>
@@ -13757,8 +13998,13 @@
         </w:numPr>
       </w:pPr>
       <w:r>
-        <w:t>May allow access to information representing fragments of functionality some of which may be completely disjoint from others</w:t>
-      </w:r>
+        <w:t xml:space="preserve">May allow access to information representing fragments of functionality some of which may be completely disjoint from </w:t>
+      </w:r>
+      <w:proofErr w:type="gramStart"/>
+      <w:r>
+        <w:t>others</w:t>
+      </w:r>
+      <w:proofErr w:type="gramEnd"/>
     </w:p>
     <w:p>
       <w:pPr>
@@ -13769,8 +14015,13 @@
         </w:numPr>
       </w:pPr>
       <w:r>
-        <w:t>A named hybrid assembly of virtual and physical things spread over an arbitrary geographical area</w:t>
-      </w:r>
+        <w:t xml:space="preserve">A named hybrid assembly of virtual and physical things spread over an arbitrary geographical </w:t>
+      </w:r>
+      <w:proofErr w:type="gramStart"/>
+      <w:r>
+        <w:t>area</w:t>
+      </w:r>
+      <w:proofErr w:type="gramEnd"/>
     </w:p>
     <w:p>
       <w:pPr>
@@ -13781,8 +14032,13 @@
         </w:numPr>
       </w:pPr>
       <w:r>
-        <w:t>The assembly of information that can be accessed through a management port</w:t>
-      </w:r>
+        <w:t xml:space="preserve">The assembly of information that can be accessed through a management </w:t>
+      </w:r>
+      <w:proofErr w:type="gramStart"/>
+      <w:r>
+        <w:t>port</w:t>
+      </w:r>
+      <w:proofErr w:type="gramEnd"/>
     </w:p>
     <w:p>
       <w:r>
@@ -13823,8 +14079,13 @@
         <w:t xml:space="preserve"> </w:t>
       </w:r>
       <w:r>
-        <w:t>coincident with a coherent virtual thing</w:t>
-      </w:r>
+        <w:t xml:space="preserve">coincident with a coherent virtual </w:t>
+      </w:r>
+      <w:proofErr w:type="gramStart"/>
+      <w:r>
+        <w:t>thing</w:t>
+      </w:r>
+      <w:proofErr w:type="gramEnd"/>
     </w:p>
     <w:p>
       <w:pPr>
@@ -13841,8 +14102,13 @@
         <w:t xml:space="preserve"> across</w:t>
       </w:r>
       <w:r>
-        <w:t xml:space="preserve"> the boundary of physical and virtual things</w:t>
-      </w:r>
+        <w:t xml:space="preserve"> the boundary of physical and virtual </w:t>
+      </w:r>
+      <w:proofErr w:type="gramStart"/>
+      <w:r>
+        <w:t>things</w:t>
+      </w:r>
+      <w:proofErr w:type="gramEnd"/>
     </w:p>
     <w:p>
       <w:pPr>
@@ -13853,8 +14119,13 @@
         </w:numPr>
       </w:pPr>
       <w:r>
-        <w:t>Some disjoint things are accessible via the same management access</w:t>
-      </w:r>
+        <w:t xml:space="preserve">Some disjoint things are accessible via the same management </w:t>
+      </w:r>
+      <w:proofErr w:type="gramStart"/>
+      <w:r>
+        <w:t>access</w:t>
+      </w:r>
+      <w:proofErr w:type="gramEnd"/>
     </w:p>
     <w:p>
       <w:pPr>
@@ -13889,7 +14160,15 @@
         </w:numPr>
       </w:pPr>
       <w:r>
-        <w:t xml:space="preserve">Themselves do not have shared fate </w:t>
+        <w:t xml:space="preserve">Themselves do not have shared </w:t>
+      </w:r>
+      <w:proofErr w:type="gramStart"/>
+      <w:r>
+        <w:t>fate</w:t>
+      </w:r>
+      <w:proofErr w:type="gramEnd"/>
+      <w:r>
+        <w:t xml:space="preserve"> </w:t>
       </w:r>
     </w:p>
     <w:p>
@@ -13901,8 +14180,13 @@
         </w:numPr>
       </w:pPr>
       <w:r>
-        <w:t>Have shared fate with things accessible via other management accesses</w:t>
-      </w:r>
+        <w:t xml:space="preserve">Have shared fate with things accessible via other management </w:t>
+      </w:r>
+      <w:proofErr w:type="gramStart"/>
+      <w:r>
+        <w:t>accesses</w:t>
+      </w:r>
+      <w:proofErr w:type="gramEnd"/>
     </w:p>
     <w:p>
       <w:pPr>
@@ -13931,8 +14215,13 @@
         <w:t xml:space="preserve">identification and </w:t>
       </w:r>
       <w:r>
-        <w:t>potentially allows location via some form of address</w:t>
-      </w:r>
+        <w:t xml:space="preserve">potentially allows location via some form of </w:t>
+      </w:r>
+      <w:proofErr w:type="gramStart"/>
+      <w:r>
+        <w:t>address</w:t>
+      </w:r>
+      <w:proofErr w:type="gramEnd"/>
     </w:p>
     <w:p>
       <w:pPr>
@@ -13952,8 +14241,13 @@
         <w:t>may differ from the identifier for the various virtual things and for the various physical things</w:t>
       </w:r>
       <w:r>
-        <w:t xml:space="preserve"> accessible</w:t>
-      </w:r>
+        <w:t xml:space="preserve"> </w:t>
+      </w:r>
+      <w:proofErr w:type="gramStart"/>
+      <w:r>
+        <w:t>accessible</w:t>
+      </w:r>
+      <w:proofErr w:type="gramEnd"/>
     </w:p>
     <w:p>
       <w:pPr>
@@ -13964,8 +14258,13 @@
         </w:numPr>
       </w:pPr>
       <w:r>
-        <w:t>The same thing may be accessed via management accesses of several different controllers</w:t>
-      </w:r>
+        <w:t xml:space="preserve">The same thing may be accessed via management accesses of several different </w:t>
+      </w:r>
+      <w:proofErr w:type="gramStart"/>
+      <w:r>
+        <w:t>controllers</w:t>
+      </w:r>
+      <w:proofErr w:type="gramEnd"/>
     </w:p>
     <w:p>
       <w:pPr>
@@ -14015,8 +14314,13 @@
         </w:numPr>
       </w:pPr>
       <w:r>
-        <w:t>The assembly of information that can be accessed through a management port</w:t>
-      </w:r>
+        <w:t xml:space="preserve">The assembly of information that can be accessed through a management </w:t>
+      </w:r>
+      <w:proofErr w:type="gramStart"/>
+      <w:r>
+        <w:t>port</w:t>
+      </w:r>
+      <w:proofErr w:type="gramEnd"/>
     </w:p>
     <w:p>
       <w:pPr>
@@ -14027,7 +14331,15 @@
         </w:numPr>
       </w:pPr>
       <w:r>
-        <w:t>For a geographically distributed “ME/NE” it is potentially necessary to open up the “ME/NE” to understand its cabling etc</w:t>
+        <w:t xml:space="preserve">For a geographically distributed “ME/NE” it is potentially necessary to </w:t>
+      </w:r>
+      <w:proofErr w:type="gramStart"/>
+      <w:r>
+        <w:t>open up</w:t>
+      </w:r>
+      <w:proofErr w:type="gramEnd"/>
+      <w:r>
+        <w:t xml:space="preserve"> the “ME/NE” to understand its cabling etc</w:t>
       </w:r>
       <w:r>
         <w:t>.</w:t>
@@ -14045,8 +14357,13 @@
         </w:numPr>
       </w:pPr>
       <w:r>
-        <w:t>An “ME/NE” may group multiple “subnetworks” and have internal interconnecting “links”</w:t>
-      </w:r>
+        <w:t>An “ME/NE” may group multiple “subnetworks” and have internal interconnecting “</w:t>
+      </w:r>
+      <w:proofErr w:type="gramStart"/>
+      <w:r>
+        <w:t>links”</w:t>
+      </w:r>
+      <w:proofErr w:type="gramEnd"/>
     </w:p>
     <w:p>
       <w:pPr>
@@ -14057,8 +14374,13 @@
         </w:numPr>
       </w:pPr>
       <w:r>
-        <w:t>A composite “ME/NE” may provide access to disjoint functions that have independent network purpose</w:t>
-      </w:r>
+        <w:t xml:space="preserve">A composite “ME/NE” may provide access to disjoint functions that have independent network </w:t>
+      </w:r>
+      <w:proofErr w:type="gramStart"/>
+      <w:r>
+        <w:t>purpose</w:t>
+      </w:r>
+      <w:proofErr w:type="gramEnd"/>
     </w:p>
     <w:p>
       <w:pPr>
@@ -14093,8 +14415,13 @@
         <w:t xml:space="preserve"> has no functions relevant to the rest </w:t>
       </w:r>
       <w:r>
-        <w:t>the FRUs in a shelf that forms part of an NE</w:t>
-      </w:r>
+        <w:t xml:space="preserve">the FRUs in a shelf that forms part of an </w:t>
+      </w:r>
+      <w:proofErr w:type="gramStart"/>
+      <w:r>
+        <w:t>NE</w:t>
+      </w:r>
+      <w:proofErr w:type="gramEnd"/>
     </w:p>
     <w:p>
       <w:pPr>
@@ -14105,8 +14432,13 @@
         </w:numPr>
       </w:pPr>
       <w:r>
-        <w:t>Some things may be accessible as if in two different “MEs"/NEs”</w:t>
-      </w:r>
+        <w:t>Some things may be accessible as if in two different “MEs"/</w:t>
+      </w:r>
+      <w:proofErr w:type="gramStart"/>
+      <w:r>
+        <w:t>NEs”</w:t>
+      </w:r>
+      <w:proofErr w:type="gramEnd"/>
     </w:p>
     <w:p>
       <w:pPr>
@@ -14250,8 +14582,13 @@
         <w:t>dress of the port at which the information the controller</w:t>
       </w:r>
       <w:r>
-        <w:t xml:space="preserve"> expose is available</w:t>
-      </w:r>
+        <w:t xml:space="preserve"> expose is </w:t>
+      </w:r>
+      <w:proofErr w:type="gramStart"/>
+      <w:r>
+        <w:t>available</w:t>
+      </w:r>
+      <w:proofErr w:type="gramEnd"/>
     </w:p>
     <w:p>
       <w:r>
@@ -14283,8 +14620,13 @@
         </w:numPr>
       </w:pPr>
       <w:r>
-        <w:t>The views are aggregation. The provider of the view can be removed without the system ceasing to function</w:t>
-      </w:r>
+        <w:t xml:space="preserve">The views are aggregation. The provider of the view can be removed without the system ceasing to </w:t>
+      </w:r>
+      <w:proofErr w:type="gramStart"/>
+      <w:r>
+        <w:t>function</w:t>
+      </w:r>
+      <w:proofErr w:type="gramEnd"/>
     </w:p>
     <w:p>
       <w:pPr>
@@ -14298,7 +14640,11 @@
         <w:t>T</w:t>
       </w:r>
       <w:r>
-        <w:t>he lifecycle of the presentation is independent of the lifecycle of the pre</w:t>
+        <w:t xml:space="preserve">he lifecycle of the presentation is independent of the lifecycle of the </w:t>
+      </w:r>
+      <w:proofErr w:type="gramStart"/>
+      <w:r>
+        <w:t>pre</w:t>
       </w:r>
       <w:r>
         <w:t>s</w:t>
@@ -14306,6 +14652,7 @@
       <w:r>
         <w:t>enter</w:t>
       </w:r>
+      <w:proofErr w:type="gramEnd"/>
     </w:p>
     <w:p>
       <w:pPr>
@@ -14316,8 +14663,13 @@
         </w:numPr>
       </w:pPr>
       <w:r>
-        <w:t>A view may be provided through several accesses. An LTP could be visible through multiple views</w:t>
-      </w:r>
+        <w:t xml:space="preserve">A view may be provided through several accesses. An LTP could be visible through multiple </w:t>
+      </w:r>
+      <w:proofErr w:type="gramStart"/>
+      <w:r>
+        <w:t>views</w:t>
+      </w:r>
+      <w:proofErr w:type="gramEnd"/>
     </w:p>
     <w:p>
       <w:pPr>
@@ -14444,8 +14796,13 @@
         </w:numPr>
       </w:pPr>
       <w:r>
-        <w:t>Control of a “white box” NE will benefit from this approach</w:t>
-      </w:r>
+        <w:t xml:space="preserve">Control of a “white box” NE will benefit from this </w:t>
+      </w:r>
+      <w:proofErr w:type="gramStart"/>
+      <w:r>
+        <w:t>approach</w:t>
+      </w:r>
+      <w:proofErr w:type="gramEnd"/>
     </w:p>
     <w:p>
       <w:pPr>
@@ -14485,8 +14842,13 @@
         <w:t xml:space="preserve">complex </w:t>
       </w:r>
       <w:r>
-        <w:t>function gives rise to LTP</w:t>
-      </w:r>
+        <w:t xml:space="preserve">function gives rise to </w:t>
+      </w:r>
+      <w:proofErr w:type="gramStart"/>
+      <w:r>
+        <w:t>LTP</w:t>
+      </w:r>
+      <w:proofErr w:type="gramEnd"/>
     </w:p>
     <w:p>
       <w:pPr>
@@ -14536,7 +14898,7 @@
           <v:shape id="_x0000_i1039" type="#_x0000_t75" style="width:5in;height:270.75pt" o:ole="">
             <v:imagedata r:id="rId65" o:title=""/>
           </v:shape>
-          <o:OLEObject Type="Embed" ProgID="PowerPoint.Slide.12" ShapeID="_x0000_i1039" DrawAspect="Content" ObjectID="_1755587296" r:id="rId66"/>
+          <o:OLEObject Type="Embed" ProgID="PowerPoint.Slide.12" ShapeID="_x0000_i1039" DrawAspect="Content" ObjectID="_1763761345" r:id="rId66"/>
         </w:object>
       </w:r>
     </w:p>
@@ -14645,8 +15007,13 @@
         <w:pStyle w:val="ListParagraph"/>
       </w:pPr>
       <w:r>
-        <w:t>There is significant geographical distance between two functions accessible through the control interface</w:t>
-      </w:r>
+        <w:t xml:space="preserve">There is significant geographical distance between two functions accessible through the control </w:t>
+      </w:r>
+      <w:proofErr w:type="gramStart"/>
+      <w:r>
+        <w:t>interface</w:t>
+      </w:r>
+      <w:proofErr w:type="gramEnd"/>
     </w:p>
     <w:p/>
     <w:p/>
@@ -14660,7 +15027,7 @@
           <v:shape id="_x0000_i1040" type="#_x0000_t75" style="width:5in;height:212.25pt" o:ole="">
             <v:imagedata r:id="rId67" o:title=""/>
           </v:shape>
-          <o:OLEObject Type="Embed" ProgID="PowerPoint.Slide.12" ShapeID="_x0000_i1040" DrawAspect="Content" ObjectID="_1755587297" r:id="rId68"/>
+          <o:OLEObject Type="Embed" ProgID="PowerPoint.Slide.12" ShapeID="_x0000_i1040" DrawAspect="Content" ObjectID="_1763761346" r:id="rId68"/>
         </w:object>
       </w:r>
     </w:p>
@@ -15973,8 +16340,16 @@
         <w:rPr>
           <w:lang w:val="en-GB"/>
         </w:rPr>
-        <w:t>Something happening</w:t>
-      </w:r>
+        <w:t xml:space="preserve">Something </w:t>
+      </w:r>
+      <w:proofErr w:type="gramStart"/>
+      <w:r>
+        <w:rPr>
+          <w:lang w:val="en-GB"/>
+        </w:rPr>
+        <w:t>happening</w:t>
+      </w:r>
+      <w:proofErr w:type="gramEnd"/>
     </w:p>
     <w:p>
       <w:pPr>
@@ -15987,8 +16362,16 @@
         <w:rPr>
           <w:lang w:val="en-GB"/>
         </w:rPr>
-        <w:t>The experience of something having happened</w:t>
-      </w:r>
+        <w:t xml:space="preserve">The experience of something having </w:t>
+      </w:r>
+      <w:proofErr w:type="gramStart"/>
+      <w:r>
+        <w:rPr>
+          <w:lang w:val="en-GB"/>
+        </w:rPr>
+        <w:t>happened</w:t>
+      </w:r>
+      <w:proofErr w:type="gramEnd"/>
     </w:p>
     <w:p>
       <w:pPr>
@@ -16001,8 +16384,16 @@
         <w:rPr>
           <w:lang w:val="en-GB"/>
         </w:rPr>
-        <w:t>Something having happened</w:t>
-      </w:r>
+        <w:t xml:space="preserve">Something having </w:t>
+      </w:r>
+      <w:proofErr w:type="gramStart"/>
+      <w:r>
+        <w:rPr>
+          <w:lang w:val="en-GB"/>
+        </w:rPr>
+        <w:t>happened</w:t>
+      </w:r>
+      <w:proofErr w:type="gramEnd"/>
     </w:p>
     <w:p/>
     <w:p>
@@ -16922,8 +17313,16 @@
         <w:rPr>
           <w:lang w:val="en-GB"/>
         </w:rPr>
-        <w:t>is useful for general Task Functions that are not being modelled fully</w:t>
-      </w:r>
+        <w:t xml:space="preserve">is useful for general Task Functions that are not being modelled </w:t>
+      </w:r>
+      <w:proofErr w:type="gramStart"/>
+      <w:r>
+        <w:rPr>
+          <w:lang w:val="en-GB"/>
+        </w:rPr>
+        <w:t>fully</w:t>
+      </w:r>
+      <w:proofErr w:type="gramEnd"/>
     </w:p>
     <w:p>
       <w:pPr>
@@ -16968,8 +17367,16 @@
         <w:rPr>
           <w:lang w:val="en-GB"/>
         </w:rPr>
-        <w:t xml:space="preserve"> carries out the ongoing Task of transfer of information</w:t>
-      </w:r>
+        <w:t xml:space="preserve"> carries out the ongoing Task of transfer of </w:t>
+      </w:r>
+      <w:proofErr w:type="gramStart"/>
+      <w:r>
+        <w:rPr>
+          <w:lang w:val="en-GB"/>
+        </w:rPr>
+        <w:t>information</w:t>
+      </w:r>
+      <w:proofErr w:type="gramEnd"/>
     </w:p>
     <w:p>
       <w:pPr>
@@ -16996,8 +17403,16 @@
         <w:rPr>
           <w:lang w:val="en-GB"/>
         </w:rPr>
-        <w:t xml:space="preserve"> carries out an ongoing control task</w:t>
-      </w:r>
+        <w:t xml:space="preserve"> carries out an ongoing control </w:t>
+      </w:r>
+      <w:proofErr w:type="gramStart"/>
+      <w:r>
+        <w:rPr>
+          <w:lang w:val="en-GB"/>
+        </w:rPr>
+        <w:t>task</w:t>
+      </w:r>
+      <w:proofErr w:type="gramEnd"/>
     </w:p>
     <w:p>
       <w:pPr>
@@ -17010,8 +17425,16 @@
         <w:rPr>
           <w:lang w:val="en-GB"/>
         </w:rPr>
-        <w:t>There is a need for further control function representation</w:t>
-      </w:r>
+        <w:t xml:space="preserve">There is a need for further control function </w:t>
+      </w:r>
+      <w:proofErr w:type="gramStart"/>
+      <w:r>
+        <w:rPr>
+          <w:lang w:val="en-GB"/>
+        </w:rPr>
+        <w:t>representation</w:t>
+      </w:r>
+      <w:proofErr w:type="gramEnd"/>
     </w:p>
     <w:p>
       <w:pPr>
@@ -17024,8 +17447,16 @@
         <w:rPr>
           <w:lang w:val="en-GB"/>
         </w:rPr>
-        <w:t>Could use decorated PC or specific new classes</w:t>
-      </w:r>
+        <w:t xml:space="preserve">Could use decorated PC or specific new </w:t>
+      </w:r>
+      <w:proofErr w:type="gramStart"/>
+      <w:r>
+        <w:rPr>
+          <w:lang w:val="en-GB"/>
+        </w:rPr>
+        <w:t>classes</w:t>
+      </w:r>
+      <w:proofErr w:type="gramEnd"/>
     </w:p>
     <w:p>
       <w:r>
@@ -17050,8 +17481,16 @@
         <w:rPr>
           <w:lang w:val="en-GB"/>
         </w:rPr>
-        <w:t>require monitoring where monitoring is itself a Task</w:t>
-      </w:r>
+        <w:t xml:space="preserve">require monitoring where monitoring is itself a </w:t>
+      </w:r>
+      <w:proofErr w:type="gramStart"/>
+      <w:r>
+        <w:rPr>
+          <w:lang w:val="en-GB"/>
+        </w:rPr>
+        <w:t>Task</w:t>
+      </w:r>
+      <w:proofErr w:type="gramEnd"/>
     </w:p>
     <w:p>
       <w:r>
@@ -17724,7 +18163,7 @@
           <v:shape id="_x0000_i1041" type="#_x0000_t75" style="width:441pt;height:248.25pt" o:ole="">
             <v:imagedata r:id="rId75" o:title=""/>
           </v:shape>
-          <o:OLEObject Type="Embed" ProgID="PowerPoint.Slide.12" ShapeID="_x0000_i1041" DrawAspect="Content" ObjectID="_1755587298" r:id="rId76"/>
+          <o:OLEObject Type="Embed" ProgID="PowerPoint.Slide.12" ShapeID="_x0000_i1041" DrawAspect="Content" ObjectID="_1763761347" r:id="rId76"/>
         </w:object>
       </w:r>
     </w:p>
@@ -18051,7 +18490,7 @@
           <v:shape id="_x0000_i1042" type="#_x0000_t75" style="width:439.5pt;height:168.75pt" o:ole="">
             <v:imagedata r:id="rId77" o:title=""/>
           </v:shape>
-          <o:OLEObject Type="Embed" ProgID="PowerPoint.Slide.12" ShapeID="_x0000_i1042" DrawAspect="Content" ObjectID="_1755587299" r:id="rId78"/>
+          <o:OLEObject Type="Embed" ProgID="PowerPoint.Slide.12" ShapeID="_x0000_i1042" DrawAspect="Content" ObjectID="_1763761348" r:id="rId78"/>
         </w:object>
       </w:r>
     </w:p>
@@ -18435,7 +18874,7 @@
           <v:shape id="_x0000_i1043" type="#_x0000_t75" style="width:467.25pt;height:262.5pt" o:ole="">
             <v:imagedata r:id="rId79" o:title=""/>
           </v:shape>
-          <o:OLEObject Type="Embed" ProgID="PowerPoint.Slide.12" ShapeID="_x0000_i1043" DrawAspect="Content" ObjectID="_1755587300" r:id="rId80"/>
+          <o:OLEObject Type="Embed" ProgID="PowerPoint.Slide.12" ShapeID="_x0000_i1043" DrawAspect="Content" ObjectID="_1763761349" r:id="rId80"/>
         </w:object>
       </w:r>
     </w:p>
@@ -18831,7 +19270,7 @@
           <v:shape id="_x0000_i1044" type="#_x0000_t75" style="width:477pt;height:269.25pt" o:ole="">
             <v:imagedata r:id="rId81" o:title=""/>
           </v:shape>
-          <o:OLEObject Type="Embed" ProgID="PowerPoint.Slide.12" ShapeID="_x0000_i1044" DrawAspect="Content" ObjectID="_1755587301" r:id="rId82"/>
+          <o:OLEObject Type="Embed" ProgID="PowerPoint.Slide.12" ShapeID="_x0000_i1044" DrawAspect="Content" ObjectID="_1763761350" r:id="rId82"/>
         </w:object>
       </w:r>
     </w:p>
@@ -18996,8 +19435,13 @@
         <w:t xml:space="preserve">a set of </w:t>
       </w:r>
       <w:r>
-        <w:t>single requests</w:t>
-      </w:r>
+        <w:t xml:space="preserve">single </w:t>
+      </w:r>
+      <w:proofErr w:type="gramStart"/>
+      <w:r>
+        <w:t>requests</w:t>
+      </w:r>
+      <w:proofErr w:type="gramEnd"/>
     </w:p>
     <w:p>
       <w:pPr>
@@ -19032,8 +19476,13 @@
         </w:numPr>
       </w:pPr>
       <w:r>
-        <w:t>Single Request Coordinator: Provides the Placement Computation Engine with the candidates</w:t>
-      </w:r>
+        <w:t xml:space="preserve">Single Request Coordinator: Provides the Placement Computation Engine with the </w:t>
+      </w:r>
+      <w:proofErr w:type="gramStart"/>
+      <w:r>
+        <w:t>candidates</w:t>
+      </w:r>
+      <w:proofErr w:type="gramEnd"/>
     </w:p>
     <w:p>
       <w:pPr>
@@ -19044,8 +19493,13 @@
         </w:numPr>
       </w:pPr>
       <w:r>
-        <w:t>Placement Computation Engine: Uses Component Capability Interpreter to evaluate capabilities and needs related to the solution design patterns</w:t>
-      </w:r>
+        <w:t xml:space="preserve">Placement Computation Engine: Uses Component Capability Interpreter to evaluate capabilities and needs related to the solution design </w:t>
+      </w:r>
+      <w:proofErr w:type="gramStart"/>
+      <w:r>
+        <w:t>patterns</w:t>
+      </w:r>
+      <w:proofErr w:type="gramEnd"/>
     </w:p>
     <w:p>
       <w:pPr>
@@ -19056,8 +19510,13 @@
         </w:numPr>
       </w:pPr>
       <w:r>
-        <w:t>Component Capability Interpreter assesses each request against the definitions of Components in the catalogue</w:t>
-      </w:r>
+        <w:t xml:space="preserve">Component Capability Interpreter assesses each request against the definitions of Components in the </w:t>
+      </w:r>
+      <w:proofErr w:type="gramStart"/>
+      <w:r>
+        <w:t>catalogue</w:t>
+      </w:r>
+      <w:proofErr w:type="gramEnd"/>
     </w:p>
     <w:p>
       <w:pPr>
@@ -19138,8 +19597,13 @@
         <w:t>Deploy / Prepare / Adjust: Takes necessary actio</w:t>
       </w:r>
       <w:r>
-        <w:t>n including updating the Current Graph as necessary</w:t>
-      </w:r>
+        <w:t xml:space="preserve">n including updating the Current Graph as </w:t>
+      </w:r>
+      <w:proofErr w:type="gramStart"/>
+      <w:r>
+        <w:t>necessary</w:t>
+      </w:r>
+      <w:proofErr w:type="gramEnd"/>
     </w:p>
     <w:p>
       <w:r>
@@ -19299,8 +19763,13 @@
         <w:t xml:space="preserve"> of a running service/component</w:t>
       </w:r>
       <w:r>
-        <w:t xml:space="preserve"> is performed to recover the support for the intended solution characteristics</w:t>
-      </w:r>
+        <w:t xml:space="preserve"> is performed to recover the support for the intended solution </w:t>
+      </w:r>
+      <w:proofErr w:type="gramStart"/>
+      <w:r>
+        <w:t>characteristics</w:t>
+      </w:r>
+      <w:proofErr w:type="gramEnd"/>
     </w:p>
     <w:p>
       <w:pPr>
@@ -19319,8 +19788,13 @@
       </w:r>
       <w:proofErr w:type="spellEnd"/>
       <w:r>
-        <w:t xml:space="preserve"> of placement of a running service/component is performed to recover the support for the intended solution characteristics</w:t>
-      </w:r>
+        <w:t xml:space="preserve"> of placement of a running service/component is performed to recover the support for the intended solution </w:t>
+      </w:r>
+      <w:proofErr w:type="gramStart"/>
+      <w:r>
+        <w:t>characteristics</w:t>
+      </w:r>
+      <w:proofErr w:type="gramEnd"/>
     </w:p>
     <w:p>
       <w:pPr>
@@ -19343,8 +19817,13 @@
         <w:t xml:space="preserve"> </w:t>
       </w:r>
       <w:r>
-        <w:t>where two users both attempt to acquire the same resource</w:t>
-      </w:r>
+        <w:t xml:space="preserve">where two users both attempt to acquire the same </w:t>
+      </w:r>
+      <w:proofErr w:type="gramStart"/>
+      <w:r>
+        <w:t>resource</w:t>
+      </w:r>
+      <w:proofErr w:type="gramEnd"/>
     </w:p>
     <w:p>
       <w:pPr>
@@ -19367,8 +19846,13 @@
         <w:t xml:space="preserve"> where there is some conflicting deployment in the net</w:t>
       </w:r>
       <w:r>
-        <w:t>work or some other real network issue</w:t>
-      </w:r>
+        <w:t xml:space="preserve">work or some other real network </w:t>
+      </w:r>
+      <w:proofErr w:type="gramStart"/>
+      <w:r>
+        <w:t>issue</w:t>
+      </w:r>
+      <w:proofErr w:type="gramEnd"/>
     </w:p>
     <w:p>
       <w:pPr>
@@ -23039,8 +23523,13 @@
         </w:numPr>
       </w:pPr>
       <w:r>
-        <w:t>Two signal receipt opportunities for use in an event driven context where the signals, potentially broadcast by the client, are related to request for information and request for change</w:t>
-      </w:r>
+        <w:t xml:space="preserve">Two signal receipt opportunities for use in an event driven context where the signals, potentially broadcast by the client, are related to request for information and request for </w:t>
+      </w:r>
+      <w:proofErr w:type="gramStart"/>
+      <w:r>
+        <w:t>change</w:t>
+      </w:r>
+      <w:proofErr w:type="gramEnd"/>
     </w:p>
     <w:p>
       <w:r>
@@ -24215,7 +24704,7 @@
           <v:shape id="_x0000_i1045" type="#_x0000_t75" style="width:479.25pt;height:270pt" o:ole="">
             <v:imagedata r:id="rId84" o:title=""/>
           </v:shape>
-          <o:OLEObject Type="Embed" ProgID="PowerPoint.Slide.12" ShapeID="_x0000_i1045" DrawAspect="Content" ObjectID="_1755587302" r:id="rId85"/>
+          <o:OLEObject Type="Embed" ProgID="PowerPoint.Slide.12" ShapeID="_x0000_i1045" DrawAspect="Content" ObjectID="_1763761351" r:id="rId85"/>
         </w:object>
       </w:r>
     </w:p>
@@ -25381,8 +25870,13 @@
         </w:numPr>
       </w:pPr>
       <w:r>
-        <w:t>Enable the client to discover the properties of available streams</w:t>
-      </w:r>
+        <w:t xml:space="preserve">Enable the client to discover the properties of available </w:t>
+      </w:r>
+      <w:proofErr w:type="gramStart"/>
+      <w:r>
+        <w:t>streams</w:t>
+      </w:r>
+      <w:proofErr w:type="gramEnd"/>
     </w:p>
     <w:p>
       <w:pPr>
@@ -26091,8 +26585,16 @@
         <w:rPr>
           <w:rFonts w:eastAsia="Times New Roman"/>
         </w:rPr>
-        <w:t xml:space="preserve"> in the controlled system so as to populate each of its representational forms</w:t>
-      </w:r>
+        <w:t xml:space="preserve"> in the controlled system so as to populate each of its representational </w:t>
+      </w:r>
+      <w:proofErr w:type="gramStart"/>
+      <w:r>
+        <w:rPr>
+          <w:rFonts w:eastAsia="Times New Roman"/>
+        </w:rPr>
+        <w:t>forms</w:t>
+      </w:r>
+      <w:proofErr w:type="gramEnd"/>
     </w:p>
     <w:p>
       <w:pPr>
@@ -26305,8 +26807,16 @@
         <w:rPr>
           <w:rFonts w:eastAsia="Times New Roman"/>
         </w:rPr>
-        <w:t>and then maintains alignment as the state changes</w:t>
-      </w:r>
+        <w:t xml:space="preserve">and then maintains alignment as the state </w:t>
+      </w:r>
+      <w:proofErr w:type="gramStart"/>
+      <w:r>
+        <w:rPr>
+          <w:rFonts w:eastAsia="Times New Roman"/>
+        </w:rPr>
+        <w:t>changes</w:t>
+      </w:r>
+      <w:proofErr w:type="gramEnd"/>
     </w:p>
     <w:p>
       <w:pPr>
@@ -27788,8 +28298,13 @@
         <w:t>After some time, the client consumes past the compaction delay point (i.e., is receiving records that have a timestamp that is less than the compaction delay</w:t>
       </w:r>
       <w:r>
-        <w:t xml:space="preserve"> point</w:t>
-      </w:r>
+        <w:t xml:space="preserve"> </w:t>
+      </w:r>
+      <w:proofErr w:type="gramStart"/>
+      <w:r>
+        <w:t>point</w:t>
+      </w:r>
+      <w:proofErr w:type="gramEnd"/>
       <w:r>
         <w:t xml:space="preserve"> from the current time). From this point onwards the client is receiving all recent changes and is aligned with </w:t>
       </w:r>
@@ -28810,8 +29325,13 @@
         </w:numPr>
       </w:pPr>
       <w:r>
-        <w:t>The various capability entities discussed in this section</w:t>
-      </w:r>
+        <w:t xml:space="preserve">The various capability entities discussed in this </w:t>
+      </w:r>
+      <w:proofErr w:type="gramStart"/>
+      <w:r>
+        <w:t>section</w:t>
+      </w:r>
+      <w:proofErr w:type="gramEnd"/>
     </w:p>
     <w:p>
       <w:r>
@@ -29007,12 +29527,10 @@
         <w:pStyle w:val="Heading4"/>
       </w:pPr>
       <w:bookmarkStart w:id="171" w:name="_Toc128036653"/>
-      <w:proofErr w:type="spellStart"/>
       <w:r>
         <w:t>StreamProvider</w:t>
       </w:r>
       <w:bookmarkEnd w:id="171"/>
-      <w:proofErr w:type="spellEnd"/>
     </w:p>
     <w:p>
       <w:pPr>
@@ -29157,7 +29675,6 @@
         </w:rPr>
         <w:t>(‘</w:t>
       </w:r>
-      <w:proofErr w:type="spellStart"/>
       <w:r>
         <w:rPr>
           <w:bCs/>
@@ -29165,7 +29682,6 @@
         </w:rPr>
         <w:t>StreamProvider</w:t>
       </w:r>
-      <w:proofErr w:type="spellEnd"/>
       <w:r>
         <w:rPr>
           <w:bCs/>
@@ -31082,7 +31598,15 @@
       </w:r>
       <w:proofErr w:type="gramEnd"/>
       <w:r>
-        <w:t xml:space="preserve"> its aggregate leaf instances are streamed as one unit. So when, for example, a </w:t>
+        <w:t xml:space="preserve"> its aggregate leaf instances are streamed as one unit. </w:t>
+      </w:r>
+      <w:proofErr w:type="gramStart"/>
+      <w:r>
+        <w:t>So</w:t>
+      </w:r>
+      <w:proofErr w:type="gramEnd"/>
+      <w:r>
+        <w:t xml:space="preserve"> when, for example, a </w:t>
       </w:r>
       <w:proofErr w:type="spellStart"/>
       <w:r>
@@ -32532,14 +33056,7 @@
           <w:bCs/>
           <w:color w:val="237BE8" w:themeColor="accent3" w:themeTint="99"/>
         </w:rPr>
-        <w:t>Log</w:t>
-      </w:r>
-      <w:r>
-        <w:rPr>
-          <w:bCs/>
-          <w:color w:val="237BE8" w:themeColor="accent3" w:themeTint="99"/>
-        </w:rPr>
-        <w:t>Record</w:t>
+        <w:t>LogRecord</w:t>
       </w:r>
       <w:proofErr w:type="spellEnd"/>
       <w:r>
@@ -36856,10 +37373,10 @@
           <w:lang w:val="en-GB"/>
         </w:rPr>
         <w:object w:dxaOrig="12525" w:dyaOrig="9720" w14:anchorId="79DE41E3">
-          <v:shape id="_x0000_i1050" type="#_x0000_t75" style="width:450.75pt;height:350.25pt" o:ole="">
+          <v:shape id="_x0000_i1046" type="#_x0000_t75" style="width:450.75pt;height:350.25pt" o:ole="">
             <v:imagedata r:id="rId87" o:title=""/>
           </v:shape>
-          <o:OLEObject Type="Embed" ProgID="PowerPoint.Slide.12" ShapeID="_x0000_i1050" DrawAspect="Content" ObjectID="_1755587303" r:id="rId88"/>
+          <o:OLEObject Type="Embed" ProgID="PowerPoint.Slide.12" ShapeID="_x0000_i1046" DrawAspect="Content" ObjectID="_1763761352" r:id="rId88"/>
         </w:object>
       </w:r>
     </w:p>
@@ -36988,10 +37505,18 @@
         <w:rPr>
           <w:lang w:val="en-GB"/>
         </w:rPr>
-        <w:t>Provider initializes streams</w:t>
+        <w:t xml:space="preserve">Provider initializes </w:t>
+      </w:r>
+      <w:proofErr w:type="gramStart"/>
+      <w:r>
+        <w:rPr>
+          <w:lang w:val="en-GB"/>
+        </w:rPr>
+        <w:t>streams</w:t>
       </w:r>
       <w:bookmarkEnd w:id="201"/>
       <w:bookmarkEnd w:id="202"/>
+      <w:proofErr w:type="gramEnd"/>
     </w:p>
     <w:p>
       <w:r>
@@ -37597,10 +38122,18 @@
         <w:rPr>
           <w:lang w:val="en-GB"/>
         </w:rPr>
-        <w:t>capability information related to the provider streams</w:t>
+        <w:t xml:space="preserve">capability information related to the provider </w:t>
+      </w:r>
+      <w:proofErr w:type="gramStart"/>
+      <w:r>
+        <w:rPr>
+          <w:lang w:val="en-GB"/>
+        </w:rPr>
+        <w:t>streams</w:t>
       </w:r>
       <w:bookmarkEnd w:id="203"/>
       <w:bookmarkEnd w:id="204"/>
+      <w:proofErr w:type="gramEnd"/>
     </w:p>
     <w:p>
       <w:r>
@@ -40777,8 +41310,13 @@
         </w:numPr>
       </w:pPr>
       <w:r>
-        <w:t>Create of Aggregate (e.g., LTP, FC) is simple augment</w:t>
-      </w:r>
+        <w:t xml:space="preserve">Create of Aggregate (e.g., LTP, FC) is simple </w:t>
+      </w:r>
+      <w:proofErr w:type="gramStart"/>
+      <w:r>
+        <w:t>augment</w:t>
+      </w:r>
+      <w:proofErr w:type="gramEnd"/>
     </w:p>
     <w:p>
       <w:pPr>
@@ -40798,8 +41336,13 @@
         <w:footnoteReference w:id="38"/>
       </w:r>
       <w:r>
-        <w:t xml:space="preserve"> can be “whole Aggregate on change” or “change only”</w:t>
-      </w:r>
+        <w:t xml:space="preserve"> can be “whole Aggregate on change” or “change </w:t>
+      </w:r>
+      <w:proofErr w:type="gramStart"/>
+      <w:r>
+        <w:t>only”</w:t>
+      </w:r>
+      <w:proofErr w:type="gramEnd"/>
     </w:p>
     <w:p>
       <w:pPr>
@@ -40831,8 +41374,13 @@
       </w:pPr>
       <w:r>
         <w:lastRenderedPageBreak/>
-        <w:t>An explicit delete may only need the identifiers</w:t>
-      </w:r>
+        <w:t xml:space="preserve">An explicit delete may only need the </w:t>
+      </w:r>
+      <w:proofErr w:type="gramStart"/>
+      <w:r>
+        <w:t>identifiers</w:t>
+      </w:r>
+      <w:proofErr w:type="gramEnd"/>
     </w:p>
     <w:p>
       <w:pPr>
@@ -40863,8 +41411,13 @@
         </w:numPr>
       </w:pPr>
       <w:r>
-        <w:t>Only the changing Leaf is sent, in the context of the aggregate internal tree structure, stating only the change</w:t>
-      </w:r>
+        <w:t xml:space="preserve">Only the changing Leaf is sent, in the context of the aggregate internal tree structure, stating only the </w:t>
+      </w:r>
+      <w:proofErr w:type="gramStart"/>
+      <w:r>
+        <w:t>change</w:t>
+      </w:r>
+      <w:proofErr w:type="gramEnd"/>
     </w:p>
     <w:p>
       <w:pPr>
@@ -40893,8 +41446,13 @@
         </w:numPr>
       </w:pPr>
       <w:r>
-        <w:t>Each optional Leaf/property is essentially conditional on relevance</w:t>
-      </w:r>
+        <w:t xml:space="preserve">Each optional Leaf/property is essentially conditional on </w:t>
+      </w:r>
+      <w:proofErr w:type="gramStart"/>
+      <w:r>
+        <w:t>relevance</w:t>
+      </w:r>
+      <w:proofErr w:type="gramEnd"/>
     </w:p>
     <w:p>
       <w:pPr>
@@ -40905,8 +41463,13 @@
         </w:numPr>
       </w:pPr>
       <w:r>
-        <w:t>A way of expressing addition to structure (add, append, insert) and removal from structure (relates strongly to delete) as well as rearrangement of the structure</w:t>
-      </w:r>
+        <w:t xml:space="preserve">A way of expressing addition to structure (add, append, insert) and removal from structure (relates strongly to delete) as well as rearrangement of the </w:t>
+      </w:r>
+      <w:proofErr w:type="gramStart"/>
+      <w:r>
+        <w:t>structure</w:t>
+      </w:r>
+      <w:proofErr w:type="gramEnd"/>
     </w:p>
     <w:p>
       <w:pPr>
@@ -40917,8 +41480,13 @@
         </w:numPr>
       </w:pPr>
       <w:r>
-        <w:t>A way of deleting an Aggregate which  be the same as explicit delete for “whole Aggregate on change”</w:t>
-      </w:r>
+        <w:t xml:space="preserve">A way of deleting an Aggregate which  be the same as explicit delete for “whole Aggregate on </w:t>
+      </w:r>
+      <w:proofErr w:type="gramStart"/>
+      <w:r>
+        <w:t>change”</w:t>
+      </w:r>
+      <w:proofErr w:type="gramEnd"/>
     </w:p>
     <w:p>
       <w:pPr>
@@ -40929,8 +41497,13 @@
         </w:numPr>
       </w:pPr>
       <w:r>
-        <w:t>“Change only” may benefit from a way of mixing additions and deletes in a single expression</w:t>
-      </w:r>
+        <w:t xml:space="preserve">“Change only” may benefit from a way of mixing additions and deletes in a single </w:t>
+      </w:r>
+      <w:proofErr w:type="gramStart"/>
+      <w:r>
+        <w:t>expression</w:t>
+      </w:r>
+      <w:proofErr w:type="gramEnd"/>
     </w:p>
     <w:p>
       <w:pPr>
@@ -40941,7 +41514,15 @@
         </w:numPr>
       </w:pPr>
       <w:r>
-        <w:t xml:space="preserve">An aggregate may have interrelated internal properties </w:t>
+        <w:t xml:space="preserve">An aggregate may have interrelated internal </w:t>
+      </w:r>
+      <w:proofErr w:type="gramStart"/>
+      <w:r>
+        <w:t>properties</w:t>
+      </w:r>
+      <w:proofErr w:type="gramEnd"/>
+      <w:r>
+        <w:t xml:space="preserve"> </w:t>
       </w:r>
     </w:p>
     <w:p>
@@ -40953,8 +41534,13 @@
         </w:numPr>
       </w:pPr>
       <w:r>
-        <w:t>Any update to the interrelated properties must be reported such that the Aggregate maintains internal consistency</w:t>
-      </w:r>
+        <w:t xml:space="preserve">Any update to the interrelated properties must be reported such that the Aggregate maintains internal </w:t>
+      </w:r>
+      <w:proofErr w:type="gramStart"/>
+      <w:r>
+        <w:t>consistency</w:t>
+      </w:r>
+      <w:proofErr w:type="gramEnd"/>
     </w:p>
     <w:p>
       <w:pPr>
@@ -42256,8 +42842,13 @@
         </w:numPr>
       </w:pPr>
       <w:r>
-        <w:t>Due to failure of a control component where there is no resilience</w:t>
-      </w:r>
+        <w:t xml:space="preserve">Due to failure of a control component where there is no </w:t>
+      </w:r>
+      <w:proofErr w:type="gramStart"/>
+      <w:r>
+        <w:t>resilience</w:t>
+      </w:r>
+      <w:proofErr w:type="gramEnd"/>
     </w:p>
     <w:p>
       <w:pPr>
@@ -43845,7 +44436,7 @@
           <v:shape id="_x0000_i1047" type="#_x0000_t75" style="width:480.75pt;height:270pt" o:ole="">
             <v:imagedata r:id="rId89" o:title=""/>
           </v:shape>
-          <o:OLEObject Type="Embed" ProgID="PowerPoint.Slide.12" ShapeID="_x0000_i1047" DrawAspect="Content" ObjectID="_1755587304" r:id="rId90"/>
+          <o:OLEObject Type="Embed" ProgID="PowerPoint.Slide.12" ShapeID="_x0000_i1047" DrawAspect="Content" ObjectID="_1763761353" r:id="rId90"/>
         </w:object>
       </w:r>
     </w:p>
@@ -43876,8 +44467,16 @@
         <w:rPr>
           <w:lang w:val="en-GB"/>
         </w:rPr>
-        <w:t>Client has a store of realization-expectation in a constraint form which has an exposure-context that drives south bound orders via requests or streams</w:t>
-      </w:r>
+        <w:t xml:space="preserve">Client has a store of realization-expectation in a constraint form which has an exposure-context that drives south bound orders via requests or </w:t>
+      </w:r>
+      <w:proofErr w:type="gramStart"/>
+      <w:r>
+        <w:rPr>
+          <w:lang w:val="en-GB"/>
+        </w:rPr>
+        <w:t>streams</w:t>
+      </w:r>
+      <w:proofErr w:type="gramEnd"/>
     </w:p>
     <w:p>
       <w:pPr>
@@ -43976,8 +44575,16 @@
         <w:rPr>
           <w:lang w:val="en-GB"/>
         </w:rPr>
-        <w:t>Order causes a creation of a topological structure related to other intent and actual entities</w:t>
-      </w:r>
+        <w:t xml:space="preserve">Order causes a creation of a topological structure related to other intent and actual </w:t>
+      </w:r>
+      <w:proofErr w:type="gramStart"/>
+      <w:r>
+        <w:rPr>
+          <w:lang w:val="en-GB"/>
+        </w:rPr>
+        <w:t>entities</w:t>
+      </w:r>
+      <w:proofErr w:type="gramEnd"/>
     </w:p>
     <w:p>
       <w:pPr>
@@ -44040,8 +44647,16 @@
         <w:rPr>
           <w:lang w:val="en-GB"/>
         </w:rPr>
-        <w:t>: Fragments of FC/LTP/Etc. that hold viability ranged properties</w:t>
-      </w:r>
+        <w:t xml:space="preserve">: Fragments of FC/LTP/Etc. that hold viability ranged </w:t>
+      </w:r>
+      <w:proofErr w:type="gramStart"/>
+      <w:r>
+        <w:rPr>
+          <w:lang w:val="en-GB"/>
+        </w:rPr>
+        <w:t>properties</w:t>
+      </w:r>
+      <w:proofErr w:type="gramEnd"/>
     </w:p>
     <w:p>
       <w:pPr>
@@ -44076,8 +44691,16 @@
         <w:rPr>
           <w:lang w:val="en-GB"/>
         </w:rPr>
-        <w:t>: Sparce FC/LTP/Etc. that hold constraint properties</w:t>
-      </w:r>
+        <w:t xml:space="preserve">: Sparce FC/LTP/Etc. that hold constraint </w:t>
+      </w:r>
+      <w:proofErr w:type="gramStart"/>
+      <w:r>
+        <w:rPr>
+          <w:lang w:val="en-GB"/>
+        </w:rPr>
+        <w:t>properties</w:t>
+      </w:r>
+      <w:proofErr w:type="gramEnd"/>
     </w:p>
     <w:p>
       <w:pPr>
@@ -44275,8 +44898,16 @@
         <w:rPr>
           <w:lang w:val="en-GB"/>
         </w:rPr>
-        <w:t>Strongly related to the structure discussed during spec work</w:t>
-      </w:r>
+        <w:t xml:space="preserve">Strongly related to the structure discussed during spec </w:t>
+      </w:r>
+      <w:proofErr w:type="gramStart"/>
+      <w:r>
+        <w:rPr>
+          <w:lang w:val="en-GB"/>
+        </w:rPr>
+        <w:t>work</w:t>
+      </w:r>
+      <w:proofErr w:type="gramEnd"/>
     </w:p>
     <w:p>
       <w:pPr>
@@ -44289,8 +44920,16 @@
         <w:rPr>
           <w:lang w:val="en-GB"/>
         </w:rPr>
-        <w:t>Appears fundamental to modelling to a problem space involving functionality</w:t>
-      </w:r>
+        <w:t xml:space="preserve">Appears fundamental to modelling to a problem space involving </w:t>
+      </w:r>
+      <w:proofErr w:type="gramStart"/>
+      <w:r>
+        <w:rPr>
+          <w:lang w:val="en-GB"/>
+        </w:rPr>
+        <w:t>functionality</w:t>
+      </w:r>
+      <w:proofErr w:type="gramEnd"/>
     </w:p>
     <w:p>
       <w:pPr>
@@ -55169,7 +55808,7 @@
       <w:t>2</w:t>
     </w:r>
     <w:r>
-      <w:t>3</w:t>
+      <w:t>4</w:t>
     </w:r>
     <w:r>
       <w:t xml:space="preserve"> </w:t>
@@ -55857,7 +56496,15 @@
       </w:r>
       <w:proofErr w:type="spellEnd"/>
       <w:r>
-        <w:t xml:space="preserve"> instance has a distinct and different UUID but some of the object instances presented in one view may have the same UUID as object instances presented in another view as they are representations of the same thing. For example an LTP instance in one view may have a UUID of 27 and an LTP instance in another view may also be UUID 27.</w:t>
+        <w:t xml:space="preserve"> instance has a distinct and different UUID but some of the object instances presented in one view may have the same UUID as object instances presented in another view as they are representations of the same thing. For </w:t>
+      </w:r>
+      <w:proofErr w:type="gramStart"/>
+      <w:r>
+        <w:t>example</w:t>
+      </w:r>
+      <w:proofErr w:type="gramEnd"/>
+      <w:r>
+        <w:t xml:space="preserve"> an LTP instance in one view may have a UUID of 27 and an LTP instance in another view may also be UUID 27.</w:t>
       </w:r>
     </w:p>
   </w:footnote>
@@ -56393,7 +57040,21 @@
         <w:rPr>
           <w:rFonts w:eastAsia="Times New Roman"/>
         </w:rPr>
-        <w:t>Clearly the client implementation has to take advantage of this correctly as defined in the relevant use cases.</w:t>
+        <w:t xml:space="preserve">Clearly the client implementation </w:t>
+      </w:r>
+      <w:proofErr w:type="gramStart"/>
+      <w:r>
+        <w:rPr>
+          <w:rFonts w:eastAsia="Times New Roman"/>
+        </w:rPr>
+        <w:t>has to</w:t>
+      </w:r>
+      <w:proofErr w:type="gramEnd"/>
+      <w:r>
+        <w:rPr>
+          <w:rFonts w:eastAsia="Times New Roman"/>
+        </w:rPr>
+        <w:t xml:space="preserve"> take advantage of this correctly as defined in the relevant use cases.</w:t>
       </w:r>
     </w:p>
   </w:footnote>
@@ -56939,7 +57600,23 @@
         <w:t xml:space="preserve">. </w:t>
       </w:r>
       <w:r>
-        <w:t>Each property will be required under particular circumstances. This will be expressed by a condition statements which will contain the rules. Hence the properties are all semantically conditional mandatory. This also applies to multiplicities.</w:t>
+        <w:t xml:space="preserve">Each property will be required under </w:t>
+      </w:r>
+      <w:proofErr w:type="gramStart"/>
+      <w:r>
+        <w:t>particular circumstances</w:t>
+      </w:r>
+      <w:proofErr w:type="gramEnd"/>
+      <w:r>
+        <w:t xml:space="preserve">. This will be expressed by a </w:t>
+      </w:r>
+      <w:proofErr w:type="gramStart"/>
+      <w:r>
+        <w:t>condition statements</w:t>
+      </w:r>
+      <w:proofErr w:type="gramEnd"/>
+      <w:r>
+        <w:t xml:space="preserve"> which will contain the rules. Hence the properties are all semantically conditional mandatory. This also applies to multiplicities.</w:t>
       </w:r>
     </w:p>
   </w:footnote>
@@ -63984,6 +64661,14 @@
   </w:num>
   <w:numIdMacAtCleanup w:val="47"/>
 </w:numbering>
+</file>
+
+<file path=word/people.xml><?xml version="1.0" encoding="utf-8"?>
+<w15:people xmlns:wpc="http://schemas.microsoft.com/office/word/2010/wordprocessingCanvas" xmlns:cx="http://schemas.microsoft.com/office/drawing/2014/chartex" xmlns:cx1="http://schemas.microsoft.com/office/drawing/2015/9/8/chartex" xmlns:cx2="http://schemas.microsoft.com/office/drawing/2015/10/21/chartex" xmlns:cx3="http://schemas.microsoft.com/office/drawing/2016/5/9/chartex" xmlns:cx4="http://schemas.microsoft.com/office/drawing/2016/5/10/chartex" xmlns:cx5="http://schemas.microsoft.com/office/drawing/2016/5/11/chartex" xmlns:cx6="http://schemas.microsoft.com/office/drawing/2016/5/12/chartex" xmlns:cx7="http://schemas.microsoft.com/office/drawing/2016/5/13/chartex" xmlns:cx8="http://schemas.microsoft.com/office/drawing/2016/5/14/chartex" xmlns:mc="http://schemas.openxmlformats.org/markup-compatibility/2006" xmlns:aink="http://schemas.microsoft.com/office/drawing/2016/ink" xmlns:am3d="http://schemas.microsoft.com/office/drawing/2017/model3d" xmlns:o="urn:schemas-microsoft-com:office:office" xmlns:oel="http://schemas.microsoft.com/office/2019/extlst" xmlns:r="http://schemas.openxmlformats.org/officeDocument/2006/relationships" xmlns:m="http://schemas.openxmlformats.org/officeDocument/2006/math" xmlns:v="urn:schemas-microsoft-com:vml" xmlns:wp14="http://schemas.microsoft.com/office/word/2010/wordprocessingDrawing" xmlns:wp="http://schemas.openxmlformats.org/drawingml/2006/wordprocessingDrawing" xmlns:w10="urn:schemas-microsoft-com:office:word" xmlns:w="http://schemas.openxmlformats.org/wordprocessingml/2006/main" xmlns:w14="http://schemas.microsoft.com/office/word/2010/wordml" xmlns:w15="http://schemas.microsoft.com/office/word/2012/wordml" xmlns:w16cex="http://schemas.microsoft.com/office/word/2018/wordml/cex" xmlns:w16cid="http://schemas.microsoft.com/office/word/2016/wordml/cid" xmlns:w16="http://schemas.microsoft.com/office/word/2018/wordml" xmlns:w16sdtdh="http://schemas.microsoft.com/office/word/2020/wordml/sdtdatahash" xmlns:w16se="http://schemas.microsoft.com/office/word/2015/wordml/symex" xmlns:wpg="http://schemas.microsoft.com/office/word/2010/wordprocessingGroup" xmlns:wpi="http://schemas.microsoft.com/office/word/2010/wordprocessingInk" xmlns:wne="http://schemas.microsoft.com/office/word/2006/wordml" xmlns:wps="http://schemas.microsoft.com/office/word/2010/wordprocessingShape" mc:Ignorable="w14 w15 w16se w16cid w16 w16cex w16sdtdh wp14">
+  <w15:person w15:author="Author">
+    <w15:presenceInfo w15:providerId="None" w15:userId="Author"/>
+  </w15:person>
+</w15:people>
 </file>
 
 <file path=word/styles.xml><?xml version="1.0" encoding="utf-8"?>

</xml_diff>

<commit_message>
Final version of .8 control
</commit_message>
<xml_diff>
--- a/OnfModel/CoreGendoc/ModelDescriptions/TR-512.8_OnfCoreIm-Control-gd.docx
+++ b/OnfModel/CoreGendoc/ModelDescriptions/TR-512.8_OnfCoreIm-Control-gd.docx
@@ -692,8 +692,13 @@
                               <w:pStyle w:val="Title"/>
                             </w:pPr>
                             <w:r>
-                              <w:t>Core Information Model (CoreModel</w:t>
+                              <w:t>Core Information Model (</w:t>
                             </w:r>
+                            <w:proofErr w:type="spellStart"/>
+                            <w:r>
+                              <w:t>CoreModel</w:t>
+                            </w:r>
+                            <w:proofErr w:type="spellEnd"/>
                             <w:r>
                               <w:t>)</w:t>
                             </w:r>
@@ -789,8 +794,13 @@
                         <w:pStyle w:val="Title"/>
                       </w:pPr>
                       <w:r>
-                        <w:t>Core Information Model (CoreModel</w:t>
+                        <w:t>Core Information Model (</w:t>
                       </w:r>
+                      <w:proofErr w:type="spellStart"/>
+                      <w:r>
+                        <w:t>CoreModel</w:t>
+                      </w:r>
+                      <w:proofErr w:type="spellEnd"/>
                       <w:r>
                         <w:t>)</w:t>
                       </w:r>
@@ -1950,12 +1960,29 @@
     </w:p>
     <w:p>
       <w:pPr>
+        <w:spacing w:after="0"/>
+        <w:rPr>
+          <w:rFonts w:asciiTheme="majorHAnsi" w:eastAsiaTheme="majorEastAsia" w:hAnsiTheme="majorHAnsi" w:cstheme="majorBidi"/>
+          <w:b/>
+          <w:bCs/>
+          <w:color w:val="auto"/>
+          <w:sz w:val="28"/>
+          <w:szCs w:val="32"/>
+        </w:rPr>
+      </w:pPr>
+      <w:bookmarkStart w:id="4" w:name="_Toc128036575"/>
+      <w:r>
+        <w:br w:type="page"/>
+      </w:r>
+    </w:p>
+    <w:p>
+      <w:pPr>
         <w:pStyle w:val="TOCHeading"/>
         <w:keepNext/>
         <w:outlineLvl w:val="0"/>
       </w:pPr>
-      <w:bookmarkStart w:id="4" w:name="_Toc128036575"/>
-      <w:r>
+      <w:r>
+        <w:lastRenderedPageBreak/>
         <w:t>Document History</w:t>
       </w:r>
       <w:bookmarkEnd w:id="4"/>
@@ -2837,10 +2864,26 @@
     </w:p>
     <w:p>
       <w:pPr>
+        <w:spacing w:after="0"/>
+        <w:rPr>
+          <w:rFonts w:asciiTheme="majorHAnsi" w:eastAsiaTheme="majorEastAsia" w:hAnsiTheme="majorHAnsi" w:cstheme="majorBidi"/>
+          <w:b/>
+          <w:bCs/>
+          <w:sz w:val="32"/>
+          <w:szCs w:val="32"/>
+        </w:rPr>
+      </w:pPr>
+      <w:bookmarkStart w:id="38" w:name="_Toc128036582"/>
+      <w:r>
+        <w:br w:type="page"/>
+      </w:r>
+    </w:p>
+    <w:p>
+      <w:pPr>
         <w:pStyle w:val="Heading1"/>
       </w:pPr>
-      <w:bookmarkStart w:id="38" w:name="_Toc128036582"/>
-      <w:r>
+      <w:r>
+        <w:lastRenderedPageBreak/>
         <w:t>Introduction to the Control model</w:t>
       </w:r>
       <w:bookmarkEnd w:id="38"/>
@@ -2852,8 +2895,19 @@
     </w:p>
     <w:p>
       <w:r>
-        <w:lastRenderedPageBreak/>
-        <w:t xml:space="preserve">As explained in TR-512 V1.2 the classes </w:t>
+        <w:t xml:space="preserve">As explained in </w:t>
+      </w:r>
+      <w:r>
+        <w:t xml:space="preserve">{{ONF </w:t>
+      </w:r>
+      <w:r>
+        <w:t>TR-512 V1.2</w:t>
+      </w:r>
+      <w:r>
+        <w:t>}}</w:t>
+      </w:r>
+      <w:r>
+        <w:t xml:space="preserve"> the classes </w:t>
       </w:r>
       <w:proofErr w:type="spellStart"/>
       <w:r>
@@ -2889,7 +2943,25 @@
         <w:footnoteReference w:id="2"/>
       </w:r>
       <w:r>
-        <w:t xml:space="preserve"> have been reassessed and deprecated and new classes have been developed in this release to replace them. It has been recognized that a uniform recursive model of control can be developed that provides a consistent treatment of what were previously seen as completely different things.</w:t>
+        <w:t xml:space="preserve"> have been reassessed and deprecated</w:t>
+      </w:r>
+      <w:r>
+        <w:t>. N</w:t>
+      </w:r>
+      <w:r>
+        <w:t xml:space="preserve">ew classes </w:t>
+      </w:r>
+      <w:r>
+        <w:t>were</w:t>
+      </w:r>
+      <w:r>
+        <w:t xml:space="preserve"> developed in release</w:t>
+      </w:r>
+      <w:r>
+        <w:t xml:space="preserve"> V1.3</w:t>
+      </w:r>
+      <w:r>
+        <w:t xml:space="preserve"> to replace them. It has been recognized that a uniform recursive model of control can be developed that provides a consistent treatment of what were previously seen as completely different things.</w:t>
       </w:r>
     </w:p>
     <w:p>
@@ -2925,10 +2997,26 @@
     </w:p>
     <w:p>
       <w:pPr>
+        <w:spacing w:after="0"/>
+        <w:rPr>
+          <w:rFonts w:asciiTheme="majorHAnsi" w:eastAsiaTheme="majorEastAsia" w:hAnsiTheme="majorHAnsi" w:cstheme="majorBidi"/>
+          <w:b/>
+          <w:bCs/>
+          <w:sz w:val="32"/>
+          <w:szCs w:val="32"/>
+        </w:rPr>
+      </w:pPr>
+      <w:bookmarkStart w:id="42" w:name="_Toc128036583"/>
+      <w:r>
+        <w:br w:type="page"/>
+      </w:r>
+    </w:p>
+    <w:p>
+      <w:pPr>
         <w:pStyle w:val="Heading1"/>
       </w:pPr>
-      <w:bookmarkStart w:id="42" w:name="_Toc128036583"/>
-      <w:r>
+      <w:r>
+        <w:lastRenderedPageBreak/>
         <w:t>Model of control component and views</w:t>
       </w:r>
       <w:bookmarkEnd w:id="42"/>
@@ -2945,7 +3033,13 @@
     </w:p>
     <w:p>
       <w:r>
-        <w:t>The ONF Architecture {{ONF TR-521}} talks of a recursion of control aligning well with the more general concept of the Management-Control Continuum from {{TMF IG1118}}. Similarly, {{ITU-T G.7702}} also describes recursive arrangements of SDN controllers. The control model in {{ONF TR-512 V1.2}} showed a traditional hierarchy rather than a generalized recursion.</w:t>
+        <w:t>The ONF Architecture {{ONF TR-521}} talks of a recursion of control aligning well with the more general concept of the Management-Control Continuum from {{TMF IG1118}}. Similarly, {{ITU-T G.7702}} also describes recursive arrangements of SDN controllers. The control model in {{ONF TR-512 V1.</w:t>
+      </w:r>
+      <w:r>
+        <w:t>1</w:t>
+      </w:r>
+      <w:r>
+        <w:t>}} showed a traditional hierarchy rather than a generalized recursion.</w:t>
       </w:r>
     </w:p>
     <w:p>
@@ -3037,7 +3131,13 @@
     </w:p>
     <w:p>
       <w:r>
-        <w:t xml:space="preserve">It was concluded that the NE should be remodeled. The remodeling was driven a rational separation of concerns. During the work, the network element concept logical functions (PC, FC, LTP etc.) and physical structure (Equipment etc.) were split off. What was left was the network element control function. </w:t>
+        <w:t xml:space="preserve">It was concluded that the NE should be remodeled. The remodeling was driven </w:t>
+      </w:r>
+      <w:r>
+        <w:t xml:space="preserve">by </w:t>
+      </w:r>
+      <w:r>
+        <w:t xml:space="preserve">a rational separation of concerns. During the work, the network element concept logical functions (PC, FC, LTP etc.) and physical structure (Equipment etc.) were split off. What was left was the network element control function. </w:t>
       </w:r>
     </w:p>
     <w:p>
@@ -3105,7 +3205,6 @@
     </w:p>
     <w:p>
       <w:r>
-        <w:lastRenderedPageBreak/>
         <w:t xml:space="preserve">It then became apparent that this general model could also be used to model other functional groupings </w:t>
       </w:r>
       <w:proofErr w:type="gramStart"/>
@@ -3160,7 +3259,70 @@
         </w:r>
       </w:hyperlink>
       <w:r>
-        <w:t>). It was then clear that as a controller controls components then the components of the controller that deal with controlling other things also needed to be controlled (as is explained in the Management Control Continuum). That is, MCC functions themselves can be managed/controlled.</w:t>
+        <w:t>). It was then clear that as a controller controls components then the components of the controller that deal with controlling other things also needed to be controlled (as is explained in the Management Control Continuum</w:t>
+      </w:r>
+      <w:r>
+        <w:t xml:space="preserve"> (MCC) – see</w:t>
+      </w:r>
+      <w:r>
+        <w:t xml:space="preserve"> section </w:t>
+      </w:r>
+      <w:r>
+        <w:fldChar w:fldCharType="begin"/>
+      </w:r>
+      <w:r>
+        <w:instrText xml:space="preserve"> REF _Ref481490883 \r \h </w:instrText>
+      </w:r>
+      <w:r>
+        <w:fldChar w:fldCharType="separate"/>
+      </w:r>
+      <w:r>
+        <w:t>4.1</w:t>
+      </w:r>
+      <w:r>
+        <w:fldChar w:fldCharType="end"/>
+      </w:r>
+      <w:r>
+        <w:t xml:space="preserve"> </w:t>
+      </w:r>
+      <w:r>
+        <w:fldChar w:fldCharType="begin"/>
+      </w:r>
+      <w:r>
+        <w:instrText xml:space="preserve"> REF _Ref481490883 \h </w:instrText>
+      </w:r>
+      <w:r>
+        <w:fldChar w:fldCharType="separate"/>
+      </w:r>
+      <w:r>
+        <w:t>Rationale</w:t>
+      </w:r>
+      <w:r>
+        <w:fldChar w:fldCharType="end"/>
+      </w:r>
+      <w:r>
+        <w:t xml:space="preserve"> on page </w:t>
+      </w:r>
+      <w:r>
+        <w:fldChar w:fldCharType="begin"/>
+      </w:r>
+      <w:r>
+        <w:instrText xml:space="preserve"> PAGEREF _Ref481490883 \h </w:instrText>
+      </w:r>
+      <w:r>
+        <w:fldChar w:fldCharType="separate"/>
+      </w:r>
+      <w:r>
+        <w:rPr>
+          <w:noProof/>
+        </w:rPr>
+        <w:t>22</w:t>
+      </w:r>
+      <w:r>
+        <w:fldChar w:fldCharType="end"/>
+      </w:r>
+      <w:r>
+        <w:t>). That is, MCC functions themselves can be managed/controlled.</w:t>
       </w:r>
     </w:p>
     <w:p>
@@ -3187,6 +3349,7 @@
     </w:p>
     <w:p>
       <w:r>
+        <w:lastRenderedPageBreak/>
         <w:t>The figure below shows the key model entities and the functions that they perform.</w:t>
       </w:r>
     </w:p>
@@ -3200,7 +3363,7 @@
           <w:noProof/>
           <w:lang w:val="en-AU" w:eastAsia="en-AU"/>
         </w:rPr>
-        <w:object w:dxaOrig="7093" w:dyaOrig="3972" w14:anchorId="124601D8">
+        <w:object w:dxaOrig="7127" w:dyaOrig="3985" w14:anchorId="124601D8">
           <v:shapetype id="_x0000_t75" coordsize="21600,21600" o:spt="75" o:preferrelative="t" path="m@4@5l@4@11@9@11@9@5xe" filled="f" stroked="f">
             <v:stroke joinstyle="miter"/>
             <v:formulas>
@@ -3220,10 +3383,10 @@
             <v:path o:extrusionok="f" gradientshapeok="t" o:connecttype="rect"/>
             <o:lock v:ext="edit" aspectratio="t"/>
           </v:shapetype>
-          <v:shape id="_x0000_i1025" type="#_x0000_t75" style="width:465pt;height:260.25pt" o:ole="">
+          <v:shape id="_x0000_i1025" type="#_x0000_t75" style="width:467.25pt;height:261pt" o:ole="">
             <v:imagedata r:id="rId24" o:title=""/>
           </v:shape>
-          <o:OLEObject Type="Embed" ProgID="PowerPoint.Slide.12" ShapeID="_x0000_i1025" DrawAspect="Content" ObjectID="_1763761331" r:id="rId25"/>
+          <o:OLEObject Type="Embed" ProgID="PowerPoint.Slide.12" ShapeID="_x0000_i1025" DrawAspect="Content" ObjectID="_1765964992" r:id="rId25"/>
         </w:object>
       </w:r>
     </w:p>
@@ -3503,6 +3666,33 @@
     </w:p>
     <w:p>
       <w:pPr>
+        <w:pStyle w:val="ListParagraph"/>
+        <w:numPr>
+          <w:ilvl w:val="0"/>
+          <w:numId w:val="24"/>
+        </w:numPr>
+      </w:pPr>
+      <w:r>
+        <w:t xml:space="preserve">Whilst the figure shows only CDs bounded by a physical chassis, this is a diagrammatic simplification. In general, </w:t>
+      </w:r>
+      <w:r>
+        <w:t>a “network function” and hence a CD can be distributed across multiple chassis</w:t>
+      </w:r>
+      <w:r>
+        <w:t xml:space="preserve"> (and a </w:t>
+      </w:r>
+      <w:r>
+        <w:t>physical chassis can support multiple CDs</w:t>
+      </w:r>
+      <w:r>
+        <w:t xml:space="preserve"> some of which may be distributed across multiple chassis)</w:t>
+      </w:r>
+      <w:r>
+        <w:t>.</w:t>
+      </w:r>
+    </w:p>
+    <w:p>
+      <w:pPr>
         <w:keepNext/>
         <w:spacing w:after="120"/>
         <w:jc w:val="center"/>
@@ -3512,7 +3702,7 @@
           <v:shape id="_x0000_i1026" type="#_x0000_t75" style="width:324pt;height:212.25pt" o:ole="">
             <v:imagedata r:id="rId29" o:title=""/>
           </v:shape>
-          <o:OLEObject Type="Embed" ProgID="PowerPoint.Slide.12" ShapeID="_x0000_i1026" DrawAspect="Content" ObjectID="_1763761332" r:id="rId30"/>
+          <o:OLEObject Type="Embed" ProgID="PowerPoint.Slide.12" ShapeID="_x0000_i1026" DrawAspect="Content" ObjectID="_1765964993" r:id="rId30"/>
         </w:object>
       </w:r>
     </w:p>
@@ -3658,7 +3848,7 @@
     </w:p>
     <w:p>
       <w:r>
-        <w:t>The figure below shows as summary of the Control model.</w:t>
+        <w:t>The figure below shows a summary of the Control model.</w:t>
       </w:r>
     </w:p>
     <w:p>
@@ -3823,7 +4013,6 @@
     <w:p/>
     <w:p>
       <w:r>
-        <w:lastRenderedPageBreak/>
         <w:t>The basic layering concept is shown in the diagram below.</w:t>
       </w:r>
     </w:p>
@@ -3855,7 +4044,7 @@
           <v:shape id="_x0000_i1027" type="#_x0000_t75" style="width:324pt;height:212.25pt" o:ole="">
             <v:imagedata r:id="rId31" o:title=""/>
           </v:shape>
-          <o:OLEObject Type="Embed" ProgID="PowerPoint.Slide.12" ShapeID="_x0000_i1027" DrawAspect="Content" ObjectID="_1763761333" r:id="rId32"/>
+          <o:OLEObject Type="Embed" ProgID="PowerPoint.Slide.12" ShapeID="_x0000_i1027" DrawAspect="Content" ObjectID="_1765964994" r:id="rId32"/>
         </w:object>
       </w:r>
     </w:p>
@@ -3962,7 +4151,13 @@
         </w:r>
       </w:hyperlink>
       <w:r>
-        <w:t>), the bindings can be implied from the control domain. Within a device there is no associated transport requirements and hence these bindings can be omitted in an implementation, reducing the complexity of the information stored.</w:t>
+        <w:t xml:space="preserve">), the bindings can be implied from the control domain. Within a device there </w:t>
+      </w:r>
+      <w:r>
+        <w:t>are</w:t>
+      </w:r>
+      <w:r>
+        <w:t xml:space="preserve"> no associated transport requirements and hence these bindings can be omitted in an implementation, reducing the complexity of the information stored.</w:t>
       </w:r>
     </w:p>
     <w:p/>
@@ -3972,7 +4167,7 @@
           <v:shape id="_x0000_i1028" type="#_x0000_t75" style="width:465pt;height:201.75pt" o:ole="">
             <v:imagedata r:id="rId34" o:title=""/>
           </v:shape>
-          <o:OLEObject Type="Embed" ProgID="PowerPoint.Slide.12" ShapeID="_x0000_i1028" DrawAspect="Content" ObjectID="_1763761334" r:id="rId35"/>
+          <o:OLEObject Type="Embed" ProgID="PowerPoint.Slide.12" ShapeID="_x0000_i1028" DrawAspect="Content" ObjectID="_1765964995" r:id="rId35"/>
         </w:object>
       </w:r>
     </w:p>
@@ -3982,6 +4177,7 @@
       </w:pPr>
       <w:bookmarkStart w:id="49" w:name="_Toc128036709"/>
       <w:r>
+        <w:lastRenderedPageBreak/>
         <w:t xml:space="preserve">Figure </w:t>
       </w:r>
       <w:r>
@@ -4069,7 +4265,6 @@
     </w:p>
     <w:p>
       <w:r>
-        <w:lastRenderedPageBreak/>
         <w:t>It would be possible to add ports to every construct for control purposes and then bind these to the CC ports. This makes sense architecturally and provides good consistency bu</w:t>
       </w:r>
       <w:r>
@@ -4207,7 +4402,7 @@
           <v:shape id="_x0000_i1029" type="#_x0000_t75" style="width:378.75pt;height:246pt" o:ole="">
             <v:imagedata r:id="rId37" o:title=""/>
           </v:shape>
-          <o:OLEObject Type="Embed" ProgID="PowerPoint.Slide.12" ShapeID="_x0000_i1029" DrawAspect="Content" ObjectID="_1763761335" r:id="rId38"/>
+          <o:OLEObject Type="Embed" ProgID="PowerPoint.Slide.12" ShapeID="_x0000_i1029" DrawAspect="Content" ObjectID="_1765964996" r:id="rId38"/>
         </w:object>
       </w:r>
     </w:p>
@@ -4316,7 +4511,7 @@
           <v:shape id="_x0000_i1030" type="#_x0000_t75" style="width:397.5pt;height:258.75pt" o:ole="">
             <v:imagedata r:id="rId39" o:title=""/>
           </v:shape>
-          <o:OLEObject Type="Embed" ProgID="PowerPoint.Slide.12" ShapeID="_x0000_i1030" DrawAspect="Content" ObjectID="_1763761336" r:id="rId40"/>
+          <o:OLEObject Type="Embed" ProgID="PowerPoint.Slide.12" ShapeID="_x0000_i1030" DrawAspect="Content" ObjectID="_1765964997" r:id="rId40"/>
         </w:object>
       </w:r>
     </w:p>
@@ -4656,7 +4851,13 @@
       </w:r>
       <w:proofErr w:type="gramEnd"/>
       <w:r>
-        <w:t xml:space="preserve"> a form of security access, so it may:</w:t>
+        <w:t xml:space="preserve"> a form of secur</w:t>
+      </w:r>
+      <w:r>
+        <w:t>e</w:t>
+      </w:r>
+      <w:r>
+        <w:t xml:space="preserve"> access, so it may:</w:t>
       </w:r>
     </w:p>
     <w:p>
@@ -4713,17 +4914,11 @@
         <w:t xml:space="preserve">Limit the authorized actions that can be performed on the exposed network functions (read, modify, delete) by the </w:t>
       </w:r>
       <w:proofErr w:type="spellStart"/>
+      <w:proofErr w:type="gramStart"/>
       <w:r>
         <w:t>ControlConstruct</w:t>
       </w:r>
       <w:proofErr w:type="spellEnd"/>
-      <w:r>
-        <w:t xml:space="preserve"> they are exposed </w:t>
-      </w:r>
-      <w:proofErr w:type="gramStart"/>
-      <w:r>
-        <w:t>to</w:t>
-      </w:r>
       <w:proofErr w:type="gramEnd"/>
     </w:p>
     <w:p/>
@@ -7911,7 +8106,31 @@
       </w:r>
       <w:proofErr w:type="spellEnd"/>
       <w:r>
-        <w:t xml:space="preserve"> instance and hence may provide the same view and several </w:t>
+        <w:t xml:space="preserve"> instance and hence may provide the </w:t>
+      </w:r>
+      <w:r>
+        <w:t>“</w:t>
+      </w:r>
+      <w:r>
+        <w:t>same</w:t>
+      </w:r>
+      <w:r>
+        <w:t>”</w:t>
+      </w:r>
+      <w:r>
+        <w:t xml:space="preserve"> vie</w:t>
+      </w:r>
+      <w:r>
+        <w:t>w</w:t>
+      </w:r>
+      <w:r>
+        <w:rPr>
+          <w:rStyle w:val="FootnoteReference"/>
+        </w:rPr>
+        <w:footnoteReference w:id="7"/>
+      </w:r>
+      <w:r>
+        <w:t xml:space="preserve"> and several </w:t>
       </w:r>
       <w:proofErr w:type="spellStart"/>
       <w:r>
@@ -8447,7 +8666,7 @@
         <w:rPr>
           <w:rStyle w:val="FootnoteReference"/>
         </w:rPr>
-        <w:footnoteReference w:id="7"/>
+        <w:footnoteReference w:id="8"/>
       </w:r>
     </w:p>
     <w:p>
@@ -9930,7 +10149,7 @@
           <v:shape id="_x0000_i1031" type="#_x0000_t75" style="width:525pt;height:329.25pt" o:ole="">
             <v:imagedata r:id="rId43" o:title=""/>
           </v:shape>
-          <o:OLEObject Type="Embed" ProgID="PowerPoint.Slide.12" ShapeID="_x0000_i1031" DrawAspect="Content" ObjectID="_1763761337" r:id="rId44"/>
+          <o:OLEObject Type="Embed" ProgID="PowerPoint.Slide.12" ShapeID="_x0000_i1031" DrawAspect="Content" ObjectID="_1765964998" r:id="rId44"/>
         </w:object>
       </w:r>
     </w:p>
@@ -10427,7 +10646,7 @@
         <w:rPr>
           <w:rStyle w:val="FootnoteReference"/>
         </w:rPr>
-        <w:footnoteReference w:id="8"/>
+        <w:footnoteReference w:id="9"/>
       </w:r>
       <w:r>
         <w:t>.</w:t>
@@ -11046,7 +11265,7 @@
         <w:rPr>
           <w:rStyle w:val="FootnoteReference"/>
         </w:rPr>
-        <w:footnoteReference w:id="9"/>
+        <w:footnoteReference w:id="10"/>
       </w:r>
       <w:r>
         <w:t xml:space="preserve">. </w:t>
@@ -11111,16 +11330,36 @@
     </w:p>
     <w:p>
       <w:pPr>
+        <w:spacing w:after="0"/>
+        <w:rPr>
+          <w:rFonts w:asciiTheme="majorHAnsi" w:eastAsiaTheme="majorEastAsia" w:hAnsiTheme="majorHAnsi" w:cstheme="majorBidi"/>
+          <w:b/>
+          <w:bCs/>
+          <w:sz w:val="32"/>
+          <w:szCs w:val="32"/>
+          <w:lang w:val="en-GB"/>
+        </w:rPr>
+      </w:pPr>
+      <w:bookmarkStart w:id="80" w:name="_Toc128036600"/>
+      <w:r>
+        <w:rPr>
+          <w:lang w:val="en-GB"/>
+        </w:rPr>
+        <w:br w:type="page"/>
+      </w:r>
+    </w:p>
+    <w:p>
+      <w:pPr>
         <w:pStyle w:val="Heading1"/>
         <w:rPr>
           <w:lang w:val="en-GB"/>
         </w:rPr>
       </w:pPr>
-      <w:bookmarkStart w:id="80" w:name="_Toc128036600"/>
-      <w:r>
-        <w:rPr>
-          <w:lang w:val="en-GB"/>
-        </w:rPr>
+      <w:r>
+        <w:rPr>
+          <w:lang w:val="en-GB"/>
+        </w:rPr>
+        <w:lastRenderedPageBreak/>
         <w:t>Understanding the control component and view model</w:t>
       </w:r>
       <w:bookmarkEnd w:id="80"/>
@@ -11150,11 +11389,7 @@
     </w:p>
     <w:p>
       <w:r>
-        <w:t xml:space="preserve">Another point of confusion is where the management plane scope and the functional scope were mixed in concepts such as ‘Managed Element’ or ‘Managed Network Element’. This scope </w:t>
-      </w:r>
-      <w:r>
-        <w:lastRenderedPageBreak/>
-        <w:t xml:space="preserve">confusion is especially problematic when ‘devices’ are logically partitioned or grouped to form ‘distributed </w:t>
+        <w:t xml:space="preserve">Another point of confusion is where the management plane scope and the functional scope were mixed in concepts such as ‘Managed Element’ or ‘Managed Network Element’. This scope confusion is especially problematic when ‘devices’ are logically partitioned or grouped to form ‘distributed </w:t>
       </w:r>
       <w:proofErr w:type="gramStart"/>
       <w:r>
@@ -11330,7 +11565,7 @@
         <w:rPr>
           <w:rStyle w:val="FootnoteReference"/>
         </w:rPr>
-        <w:footnoteReference w:id="10"/>
+        <w:footnoteReference w:id="11"/>
       </w:r>
       <w:r>
         <w:t xml:space="preserve"> (which were potentially simply control components with broader scope)</w:t>
@@ -11345,13 +11580,14 @@
         </w:numPr>
       </w:pPr>
       <w:r>
+        <w:lastRenderedPageBreak/>
         <w:t>Highlighted recursive functional abstractions, where a selection of functional components offered by providers</w:t>
       </w:r>
       <w:r>
         <w:rPr>
           <w:rStyle w:val="FootnoteReference"/>
         </w:rPr>
-        <w:footnoteReference w:id="11"/>
+        <w:footnoteReference w:id="12"/>
       </w:r>
       <w:r>
         <w:t xml:space="preserve"> are taken by a client, pruned to give useful function, assembled into a system and the capabilities of that system are offered to clients in various pruned and refactored functional component forms. Offered functional components are then taken by a client and the process is repeated.</w:t>
@@ -11378,53 +11614,55 @@
       </w:r>
     </w:p>
     <w:p>
-      <w:pPr>
-        <w:rPr>
-          <w:lang w:val="en-GB"/>
-        </w:rPr>
-      </w:pPr>
-      <w:r>
-        <w:rPr>
-          <w:lang w:val="en-GB"/>
-        </w:rPr>
+      <w:bookmarkStart w:id="83" w:name="_Toc128036602"/>
+      <w:r>
         <w:t xml:space="preserve">An SDN Controller will be realized using compute, </w:t>
       </w:r>
       <w:proofErr w:type="gramStart"/>
       <w:r>
-        <w:rPr>
-          <w:lang w:val="en-GB"/>
-        </w:rPr>
         <w:t>storage</w:t>
       </w:r>
       <w:proofErr w:type="gramEnd"/>
       <w:r>
-        <w:rPr>
-          <w:lang w:val="en-GB"/>
-        </w:rPr>
-        <w:t xml:space="preserve"> and communications capabilities. Clearly the traditional SDN Controller just like the traditional Network/Managed Element will have communication ports. These communication ports have functionality that is no different from any other function terminating a stream of packets. The functions of communication ports of the SDN Controller are represented using the LTP class. Hence a control device and a transport NE are essentially the same. All such devices are balances of compute, </w:t>
+        <w:t xml:space="preserve"> and communications capabilities. The SDN Controller just like the traditional Network/Managed Element will have communication ports</w:t>
+      </w:r>
+      <w:bookmarkStart w:id="84" w:name="_Hlk155086489"/>
+      <w:r>
+        <w:t>. These communication ports have functionality that is no different from any other function terminating a stream of packets. The functions of communication ports of the SDN Controller are represented using the LTP class. A control device and a transport NE have significant similarities, both have communications ports and control functions. In both cases, the communications capabilities are used to support control functions. The traditional Network/Managed Element has additional communications capabilities that are provided to a client. In a traditional Network/Managed Element some of the control functions act directly on the transport capabilities (</w:t>
       </w:r>
       <w:proofErr w:type="gramStart"/>
       <w:r>
-        <w:rPr>
-          <w:lang w:val="en-GB"/>
-        </w:rPr>
+        <w:t>e.g.</w:t>
+      </w:r>
+      <w:proofErr w:type="gramEnd"/>
+      <w:r>
+        <w:t xml:space="preserve"> to support APS, justification control etc.</w:t>
+      </w:r>
+      <w:r>
+        <w:rPr>
+          <w:rStyle w:val="FootnoteReference"/>
+          <w:lang w:val="en-GB"/>
+        </w:rPr>
+        <w:footnoteReference w:id="13"/>
+      </w:r>
+      <w:r>
+        <w:t xml:space="preserve">). All devices are balances of compute, </w:t>
+      </w:r>
+      <w:proofErr w:type="gramStart"/>
+      <w:r>
         <w:t>storage</w:t>
       </w:r>
       <w:proofErr w:type="gramEnd"/>
       <w:r>
-        <w:rPr>
-          <w:lang w:val="en-GB"/>
-        </w:rPr>
-        <w:t xml:space="preserve"> and communications capabilities (it is just the specific balance that is different).</w:t>
-      </w:r>
+        <w:t xml:space="preserve"> and communications capabilities (it is just the specific balance and use of those capabilities that is different).</w:t>
+      </w:r>
+      <w:bookmarkEnd w:id="84"/>
     </w:p>
     <w:p>
       <w:pPr>
         <w:pStyle w:val="Heading2"/>
       </w:pPr>
-      <w:bookmarkStart w:id="83" w:name="_Toc128036602"/>
-      <w:r>
-        <w:lastRenderedPageBreak/>
+      <w:r>
         <w:t>Implications</w:t>
       </w:r>
       <w:bookmarkEnd w:id="83"/>
@@ -11620,6 +11858,7 @@
     </w:p>
     <w:p>
       <w:r>
+        <w:lastRenderedPageBreak/>
         <w:t xml:space="preserve">Where there is an embedded control plane/controller that is essentially independent of the </w:t>
       </w:r>
       <w:proofErr w:type="spellStart"/>
@@ -11722,7 +11961,16 @@
       </w:r>
       <w:proofErr w:type="spellEnd"/>
       <w:r>
-        <w:t xml:space="preserve"> to represent:</w:t>
+        <w:t xml:space="preserve"> to represent</w:t>
+      </w:r>
+      <w:r>
+        <w:rPr>
+          <w:rStyle w:val="FootnoteReference"/>
+        </w:rPr>
+        <w:footnoteReference w:id="14"/>
+      </w:r>
+      <w:r>
+        <w:t>:</w:t>
       </w:r>
     </w:p>
     <w:p>
@@ -11794,6 +12042,9 @@
       <w:r>
         <w:t xml:space="preserve"> was prompted by issues in representing ‘traditional devices’, it can be seen that (along with the existing decoupling of functional and physical viewpoints) this now gives a neat and consistent representation of SDN and NFV implementations, where the </w:t>
       </w:r>
+      <w:r>
+        <w:t xml:space="preserve">traditional “physical” </w:t>
+      </w:r>
       <w:proofErr w:type="spellStart"/>
       <w:r>
         <w:t>NetworkElement</w:t>
@@ -11807,11 +12058,11 @@
       <w:pPr>
         <w:pStyle w:val="Heading2"/>
       </w:pPr>
-      <w:bookmarkStart w:id="84" w:name="_Toc128036603"/>
+      <w:bookmarkStart w:id="85" w:name="_Toc128036603"/>
       <w:r>
         <w:t>The patterns behind the model</w:t>
       </w:r>
-      <w:bookmarkEnd w:id="84"/>
+      <w:bookmarkEnd w:id="85"/>
     </w:p>
     <w:p>
       <w:r>
@@ -11863,7 +12114,7 @@
           <v:shape id="_x0000_i1032" type="#_x0000_t75" style="width:316.5pt;height:246pt" o:ole="">
             <v:imagedata r:id="rId48" o:title=""/>
           </v:shape>
-          <o:OLEObject Type="Embed" ProgID="PowerPoint.Slide.12" ShapeID="_x0000_i1032" DrawAspect="Content" ObjectID="_1763761338" r:id="rId49"/>
+          <o:OLEObject Type="Embed" ProgID="PowerPoint.Slide.12" ShapeID="_x0000_i1032" DrawAspect="Content" ObjectID="_1765964999" r:id="rId49"/>
         </w:object>
       </w:r>
     </w:p>
@@ -11871,7 +12122,7 @@
       <w:pPr>
         <w:pStyle w:val="FigureCaption"/>
       </w:pPr>
-      <w:bookmarkStart w:id="85" w:name="_Toc128036714"/>
+      <w:bookmarkStart w:id="86" w:name="_Toc128036714"/>
       <w:r>
         <w:t xml:space="preserve">Figure </w:t>
       </w:r>
@@ -11941,7 +12192,7 @@
       <w:r>
         <w:t xml:space="preserve"> A Controllable Component</w:t>
       </w:r>
-      <w:bookmarkEnd w:id="85"/>
+      <w:bookmarkEnd w:id="86"/>
     </w:p>
     <w:p>
       <w:r>
@@ -11951,7 +12202,7 @@
         <w:rPr>
           <w:rStyle w:val="FootnoteReference"/>
         </w:rPr>
-        <w:footnoteReference w:id="12"/>
+        <w:footnoteReference w:id="15"/>
       </w:r>
       <w:r>
         <w:t xml:space="preserve"> and an </w:t>
@@ -12021,11 +12272,11 @@
       <w:pPr>
         <w:pStyle w:val="Heading2"/>
       </w:pPr>
-      <w:bookmarkStart w:id="86" w:name="_Toc128036604"/>
+      <w:bookmarkStart w:id="87" w:name="_Toc128036604"/>
       <w:r>
         <w:t>Identifiers, naming and addressing</w:t>
       </w:r>
-      <w:bookmarkEnd w:id="86"/>
+      <w:bookmarkEnd w:id="87"/>
     </w:p>
     <w:p>
       <w:r>
@@ -12174,7 +12425,13 @@
         </w:numPr>
       </w:pPr>
       <w:r>
-        <w:t>Resources (compute, networking, storage)</w:t>
+        <w:t>Resources (</w:t>
+      </w:r>
+      <w:r>
+        <w:t xml:space="preserve">networking, </w:t>
+      </w:r>
+      <w:r>
+        <w:t>compute, storage)</w:t>
       </w:r>
     </w:p>
     <w:p>
@@ -12186,11 +12443,11 @@
       <w:pPr>
         <w:pStyle w:val="Heading2"/>
       </w:pPr>
-      <w:bookmarkStart w:id="87" w:name="_Toc128036605"/>
+      <w:bookmarkStart w:id="88" w:name="_Toc128036605"/>
       <w:r>
         <w:t>Resilience in the Control System</w:t>
       </w:r>
-      <w:bookmarkEnd w:id="87"/>
+      <w:bookmarkEnd w:id="88"/>
     </w:p>
     <w:p>
       <w:r>
@@ -12217,11 +12474,11 @@
       <w:pPr>
         <w:pStyle w:val="Heading2"/>
       </w:pPr>
-      <w:bookmarkStart w:id="88" w:name="_Toc128036606"/>
+      <w:bookmarkStart w:id="89" w:name="_Toc128036606"/>
       <w:r>
         <w:t>Controller view considerations</w:t>
       </w:r>
-      <w:bookmarkEnd w:id="88"/>
+      <w:bookmarkEnd w:id="89"/>
     </w:p>
     <w:p>
       <w:r>
@@ -12387,7 +12644,7 @@
           <v:shape id="_x0000_i1033" type="#_x0000_t75" style="width:5in;height:240.75pt" o:ole="">
             <v:imagedata r:id="rId52" o:title=""/>
           </v:shape>
-          <o:OLEObject Type="Embed" ProgID="PowerPoint.Slide.12" ShapeID="_x0000_i1033" DrawAspect="Content" ObjectID="_1763761339" r:id="rId53"/>
+          <o:OLEObject Type="Embed" ProgID="PowerPoint.Slide.12" ShapeID="_x0000_i1033" DrawAspect="Content" ObjectID="_1765965000" r:id="rId53"/>
         </w:object>
       </w:r>
     </w:p>
@@ -12395,7 +12652,7 @@
       <w:pPr>
         <w:pStyle w:val="FigureCaption"/>
       </w:pPr>
-      <w:bookmarkStart w:id="89" w:name="_Toc128036715"/>
+      <w:bookmarkStart w:id="90" w:name="_Toc128036715"/>
       <w:r>
         <w:t xml:space="preserve">Figure </w:t>
       </w:r>
@@ -12473,7 +12730,7 @@
       <w:r>
         <w:t>…</w:t>
       </w:r>
-      <w:bookmarkEnd w:id="89"/>
+      <w:bookmarkEnd w:id="90"/>
     </w:p>
     <w:p/>
     <w:p>
@@ -12501,6 +12758,9 @@
         <w:t>actually are</w:t>
       </w:r>
       <w:proofErr w:type="gramEnd"/>
+      <w:r>
+        <w:t xml:space="preserve"> or how the function is supported/implemented in the network</w:t>
+      </w:r>
       <w:r>
         <w:t>. The figure shows a network that has a function “B” that is exposed as “Func B’ ” to the Client.</w:t>
       </w:r>
@@ -12515,7 +12775,7 @@
           <v:shape id="_x0000_i1034" type="#_x0000_t75" style="width:5in;height:270.75pt" o:ole="">
             <v:imagedata r:id="rId54" o:title=""/>
           </v:shape>
-          <o:OLEObject Type="Embed" ProgID="PowerPoint.Slide.12" ShapeID="_x0000_i1034" DrawAspect="Content" ObjectID="_1763761340" r:id="rId55"/>
+          <o:OLEObject Type="Embed" ProgID="PowerPoint.Slide.12" ShapeID="_x0000_i1034" DrawAspect="Content" ObjectID="_1765965001" r:id="rId55"/>
         </w:object>
       </w:r>
     </w:p>
@@ -12523,7 +12783,7 @@
       <w:pPr>
         <w:pStyle w:val="FigureCaption"/>
       </w:pPr>
-      <w:bookmarkStart w:id="90" w:name="_Toc128036716"/>
+      <w:bookmarkStart w:id="91" w:name="_Toc128036716"/>
       <w:r>
         <w:t xml:space="preserve">Figure </w:t>
       </w:r>
@@ -12593,11 +12853,14 @@
       <w:r>
         <w:t xml:space="preserve"> Simple network view mapping</w:t>
       </w:r>
-      <w:bookmarkEnd w:id="90"/>
+      <w:bookmarkEnd w:id="91"/>
     </w:p>
     <w:p>
       <w:r>
         <w:t>The figure below shows a network that has a virtual function “B” (virtual) that is exposed as “Func B’ ” to the Client. The view provided to the client is the same as in the previous figure although the realization in the network is quite different</w:t>
+      </w:r>
+      <w:r>
+        <w:t>. Hence, the management of the network implementation is different, however, this difference will not be visible to the client.</w:t>
       </w:r>
     </w:p>
     <w:p>
@@ -12610,7 +12873,7 @@
           <v:shape id="_x0000_i1035" type="#_x0000_t75" style="width:5in;height:270.75pt" o:ole="">
             <v:imagedata r:id="rId56" o:title=""/>
           </v:shape>
-          <o:OLEObject Type="Embed" ProgID="PowerPoint.Slide.12" ShapeID="_x0000_i1035" DrawAspect="Content" ObjectID="_1763761341" r:id="rId57"/>
+          <o:OLEObject Type="Embed" ProgID="PowerPoint.Slide.12" ShapeID="_x0000_i1035" DrawAspect="Content" ObjectID="_1765965002" r:id="rId57"/>
         </w:object>
       </w:r>
     </w:p>
@@ -12618,7 +12881,7 @@
       <w:pPr>
         <w:pStyle w:val="FigureCaption"/>
       </w:pPr>
-      <w:bookmarkStart w:id="91" w:name="_Toc128036717"/>
+      <w:bookmarkStart w:id="92" w:name="_Toc128036717"/>
       <w:r>
         <w:t xml:space="preserve">Figure </w:t>
       </w:r>
@@ -12688,11 +12951,10 @@
       <w:r>
         <w:t xml:space="preserve"> View mapping for functions on a VM</w:t>
       </w:r>
-      <w:bookmarkEnd w:id="91"/>
-    </w:p>
-    <w:p>
-      <w:r>
-        <w:lastRenderedPageBreak/>
+      <w:bookmarkEnd w:id="92"/>
+    </w:p>
+    <w:p>
+      <w:r>
         <w:t xml:space="preserve">The figure below shows a client view of various control interfaces related to a particular simple network service. The same pattern applies at all levels and </w:t>
       </w:r>
       <w:proofErr w:type="gramStart"/>
@@ -12714,7 +12976,7 @@
           <v:shape id="_x0000_i1036" type="#_x0000_t75" style="width:5in;height:197.25pt" o:ole="">
             <v:imagedata r:id="rId58" o:title=""/>
           </v:shape>
-          <o:OLEObject Type="Embed" ProgID="PowerPoint.Slide.12" ShapeID="_x0000_i1036" DrawAspect="Content" ObjectID="_1763761342" r:id="rId59"/>
+          <o:OLEObject Type="Embed" ProgID="PowerPoint.Slide.12" ShapeID="_x0000_i1036" DrawAspect="Content" ObjectID="_1765965003" r:id="rId59"/>
         </w:object>
       </w:r>
     </w:p>
@@ -12722,7 +12984,7 @@
       <w:pPr>
         <w:pStyle w:val="FigureCaption"/>
       </w:pPr>
-      <w:bookmarkStart w:id="92" w:name="_Toc128036718"/>
+      <w:bookmarkStart w:id="93" w:name="_Toc128036718"/>
       <w:r>
         <w:t xml:space="preserve">Figure </w:t>
       </w:r>
@@ -12792,7 +13054,7 @@
       <w:r>
         <w:t xml:space="preserve"> Client view of network and control</w:t>
       </w:r>
-      <w:bookmarkEnd w:id="92"/>
+      <w:bookmarkEnd w:id="93"/>
       <w:r>
         <w:t xml:space="preserve"> </w:t>
       </w:r>
@@ -12845,6 +13107,7 @@
         </w:numPr>
       </w:pPr>
       <w:r>
+        <w:lastRenderedPageBreak/>
         <w:t>The em</w:t>
       </w:r>
       <w:r>
@@ -12872,7 +13135,16 @@
         </w:numPr>
       </w:pPr>
       <w:r>
-        <w:t>Messaging at the network technology</w:t>
+        <w:t>Messaging</w:t>
+      </w:r>
+      <w:r>
+        <w:rPr>
+          <w:rStyle w:val="FootnoteReference"/>
+        </w:rPr>
+        <w:footnoteReference w:id="16"/>
+      </w:r>
+      <w:r>
+        <w:t xml:space="preserve"> at the network technology</w:t>
       </w:r>
       <w:r>
         <w:t xml:space="preserve"> </w:t>
@@ -12884,13 +13156,14 @@
         <w:t>is “immediate” but provides minimal information</w:t>
       </w:r>
       <w:r>
-        <w:t xml:space="preserve"> and hence causes somewhat “knee-jerk” </w:t>
-      </w:r>
-      <w:proofErr w:type="gramStart"/>
-      <w:r>
-        <w:t>actions</w:t>
-      </w:r>
-      <w:proofErr w:type="gramEnd"/>
+        <w:t xml:space="preserve"> and hence </w:t>
+      </w:r>
+      <w:r>
+        <w:t xml:space="preserve">may </w:t>
+      </w:r>
+      <w:r>
+        <w:t>cause somewhat “knee-jerk” actions</w:t>
+      </w:r>
     </w:p>
     <w:p>
       <w:pPr>
@@ -12985,7 +13258,7 @@
           <v:shape id="_x0000_i1037" type="#_x0000_t75" style="width:5in;height:212.25pt" o:ole="">
             <v:imagedata r:id="rId60" o:title=""/>
           </v:shape>
-          <o:OLEObject Type="Embed" ProgID="PowerPoint.Slide.12" ShapeID="_x0000_i1037" DrawAspect="Content" ObjectID="_1763761343" r:id="rId61"/>
+          <o:OLEObject Type="Embed" ProgID="PowerPoint.Slide.12" ShapeID="_x0000_i1037" DrawAspect="Content" ObjectID="_1765965004" r:id="rId61"/>
         </w:object>
       </w:r>
     </w:p>
@@ -12993,7 +13266,7 @@
       <w:pPr>
         <w:pStyle w:val="FigureCaption"/>
       </w:pPr>
-      <w:bookmarkStart w:id="93" w:name="_Toc128036719"/>
+      <w:bookmarkStart w:id="94" w:name="_Toc128036719"/>
       <w:r>
         <w:t xml:space="preserve">Figure </w:t>
       </w:r>
@@ -13063,19 +13336,19 @@
       <w:r>
         <w:t xml:space="preserve"> Simplified view showing exposure of controllable capability to a client</w:t>
       </w:r>
-      <w:bookmarkEnd w:id="93"/>
+      <w:bookmarkEnd w:id="94"/>
     </w:p>
     <w:p>
       <w:pPr>
         <w:pStyle w:val="Heading2"/>
       </w:pPr>
-      <w:bookmarkStart w:id="94" w:name="_Ref525030518"/>
-      <w:bookmarkStart w:id="95" w:name="_Toc128036607"/>
+      <w:bookmarkStart w:id="95" w:name="_Ref525030518"/>
+      <w:bookmarkStart w:id="96" w:name="_Toc128036607"/>
       <w:r>
         <w:t>Dismantling the NE – Some rationale</w:t>
       </w:r>
-      <w:bookmarkEnd w:id="94"/>
       <w:bookmarkEnd w:id="95"/>
+      <w:bookmarkEnd w:id="96"/>
     </w:p>
     <w:p>
       <w:r>
@@ -13097,7 +13370,7 @@
         <w:rPr>
           <w:rStyle w:val="FootnoteReference"/>
         </w:rPr>
-        <w:footnoteReference w:id="13"/>
+        <w:footnoteReference w:id="17"/>
       </w:r>
       <w:r>
         <w:t xml:space="preserve"> as “</w:t>
@@ -13161,6 +13434,7 @@
         </w:numPr>
       </w:pPr>
       <w:r>
+        <w:lastRenderedPageBreak/>
         <w:t xml:space="preserve">{{ITU-T </w:t>
       </w:r>
       <w:r>
@@ -13215,7 +13489,7 @@
           <v:shape id="_x0000_i1038" type="#_x0000_t75" style="width:418.5pt;height:214.5pt" o:ole="">
             <v:imagedata r:id="rId62" o:title=""/>
           </v:shape>
-          <o:OLEObject Type="Embed" ProgID="PowerPoint.Slide.12" ShapeID="_x0000_i1038" DrawAspect="Content" ObjectID="_1763761344" r:id="rId63"/>
+          <o:OLEObject Type="Embed" ProgID="PowerPoint.Slide.12" ShapeID="_x0000_i1038" DrawAspect="Content" ObjectID="_1765965005" r:id="rId63"/>
         </w:object>
       </w:r>
     </w:p>
@@ -13223,7 +13497,7 @@
       <w:pPr>
         <w:pStyle w:val="FigureCaption"/>
       </w:pPr>
-      <w:bookmarkStart w:id="96" w:name="_Toc128036720"/>
+      <w:bookmarkStart w:id="97" w:name="_Toc128036720"/>
       <w:r>
         <w:t xml:space="preserve">Figure </w:t>
       </w:r>
@@ -13293,7 +13567,7 @@
       <w:r>
         <w:t xml:space="preserve"> The “NE”</w:t>
       </w:r>
-      <w:bookmarkEnd w:id="96"/>
+      <w:bookmarkEnd w:id="97"/>
     </w:p>
     <w:p>
       <w:r>
@@ -13317,11 +13591,11 @@
       <w:pPr>
         <w:pStyle w:val="Heading3"/>
       </w:pPr>
-      <w:bookmarkStart w:id="97" w:name="_Toc128036608"/>
+      <w:bookmarkStart w:id="98" w:name="_Toc128036608"/>
       <w:r>
         <w:t>The analysis</w:t>
       </w:r>
-      <w:bookmarkEnd w:id="97"/>
+      <w:bookmarkEnd w:id="98"/>
     </w:p>
     <w:p>
       <w:r>
@@ -13497,6 +13771,7 @@
         </w:numPr>
       </w:pPr>
       <w:r>
+        <w:lastRenderedPageBreak/>
         <w:t xml:space="preserve">The control/communications channels for both the NE and the SDN Controller look like any other </w:t>
       </w:r>
       <w:proofErr w:type="gramStart"/>
@@ -13530,7 +13805,7 @@
           <w:numId w:val="8"/>
         </w:numPr>
       </w:pPr>
-      <w:bookmarkStart w:id="98" w:name="_Hlk528764351"/>
+      <w:bookmarkStart w:id="99" w:name="_Hlk528764351"/>
       <w:r>
         <w:t xml:space="preserve">The relationship between a function and its physical realization may be through many levels of functional </w:t>
       </w:r>
@@ -13538,7 +13813,7 @@
       <w:r>
         <w:t>realization</w:t>
       </w:r>
-      <w:bookmarkEnd w:id="98"/>
+      <w:bookmarkEnd w:id="99"/>
       <w:proofErr w:type="gramEnd"/>
     </w:p>
     <w:p>
@@ -13546,8 +13821,13 @@
         <w:rPr>
           <w:lang w:val="en-GB"/>
         </w:rPr>
-        <w:lastRenderedPageBreak/>
-        <w:t>The</w:t>
+        <w:t>The concept of the Network Element (NE) was created at the time when a single physical chassis (the NE) supported a single network function. Over time it became possible to support both multiple network functions in a single physical chassis and to support a single network function over multiple (geographically distributed) physical chassis. Thus, over time t</w:t>
+      </w:r>
+      <w:r>
+        <w:rPr>
+          <w:lang w:val="en-GB"/>
+        </w:rPr>
+        <w:t>he</w:t>
       </w:r>
       <w:r>
         <w:rPr>
@@ -13559,7 +13839,31 @@
         <w:rPr>
           <w:lang w:val="en-GB"/>
         </w:rPr>
-        <w:t xml:space="preserve"> concept, is a somewhat incoherent </w:t>
+        <w:t xml:space="preserve"> concept, </w:t>
+      </w:r>
+      <w:r>
+        <w:rPr>
+          <w:lang w:val="en-GB"/>
+        </w:rPr>
+        <w:t>became</w:t>
+      </w:r>
+      <w:r>
+        <w:rPr>
+          <w:lang w:val="en-GB"/>
+        </w:rPr>
+        <w:t xml:space="preserve"> </w:t>
+      </w:r>
+      <w:r>
+        <w:rPr>
+          <w:lang w:val="en-GB"/>
+        </w:rPr>
+        <w:t xml:space="preserve">a </w:t>
+      </w:r>
+      <w:r>
+        <w:rPr>
+          <w:lang w:val="en-GB"/>
+        </w:rPr>
+        <w:t xml:space="preserve">somewhat incoherent </w:t>
       </w:r>
       <w:r>
         <w:rPr>
@@ -13758,10 +14062,16 @@
         <w:rPr>
           <w:rStyle w:val="FootnoteReference"/>
         </w:rPr>
-        <w:footnoteReference w:id="14"/>
-      </w:r>
-      <w:r>
-        <w:t xml:space="preserve"> function emergent from a physical thing where the virtual function has</w:t>
+        <w:footnoteReference w:id="18"/>
+      </w:r>
+      <w:r>
+        <w:t xml:space="preserve"> function emergent from a physical thing</w:t>
+      </w:r>
+      <w:r>
+        <w:t xml:space="preserve"> (or set of physical things)</w:t>
+      </w:r>
+      <w:r>
+        <w:t xml:space="preserve"> where the virtual function has</w:t>
       </w:r>
       <w:r>
         <w:t xml:space="preserve"> capability and </w:t>
@@ -13981,6 +14291,7 @@
         </w:numPr>
       </w:pPr>
       <w:r>
+        <w:lastRenderedPageBreak/>
         <w:t xml:space="preserve">May allow access to information on geographically distributes </w:t>
       </w:r>
       <w:proofErr w:type="gramStart"/>
@@ -14066,7 +14377,6 @@
         </w:numPr>
       </w:pPr>
       <w:r>
-        <w:lastRenderedPageBreak/>
         <w:t>The boundary of a c</w:t>
       </w:r>
       <w:r>
@@ -14447,6 +14757,7 @@
         </w:rPr>
       </w:pPr>
       <w:r>
+        <w:lastRenderedPageBreak/>
         <w:t xml:space="preserve">Considering the current model clearly physical and functional things can be represented. </w:t>
       </w:r>
       <w:r>
@@ -14554,6 +14865,9 @@
       <w:r>
         <w:t>y claim is the NE view</w:t>
       </w:r>
+      <w:r>
+        <w:t>)</w:t>
+      </w:r>
     </w:p>
     <w:p>
       <w:pPr>
@@ -14595,7 +14909,6 @@
         <w:rPr>
           <w:lang w:val="en-GB"/>
         </w:rPr>
-        <w:lastRenderedPageBreak/>
         <w:t>All systems involved in Control (e.g., NE, EMS, NMS, SDN Controller,</w:t>
       </w:r>
       <w:r>
@@ -14898,7 +15211,7 @@
           <v:shape id="_x0000_i1039" type="#_x0000_t75" style="width:5in;height:270.75pt" o:ole="">
             <v:imagedata r:id="rId65" o:title=""/>
           </v:shape>
-          <o:OLEObject Type="Embed" ProgID="PowerPoint.Slide.12" ShapeID="_x0000_i1039" DrawAspect="Content" ObjectID="_1763761345" r:id="rId66"/>
+          <o:OLEObject Type="Embed" ProgID="PowerPoint.Slide.12" ShapeID="_x0000_i1039" DrawAspect="Content" ObjectID="_1765965006" r:id="rId66"/>
         </w:object>
       </w:r>
     </w:p>
@@ -14906,7 +15219,7 @@
       <w:pPr>
         <w:pStyle w:val="FigureCaption"/>
       </w:pPr>
-      <w:bookmarkStart w:id="99" w:name="_Toc128036721"/>
+      <w:bookmarkStart w:id="100" w:name="_Toc128036721"/>
       <w:r>
         <w:t xml:space="preserve">Figure </w:t>
       </w:r>
@@ -14976,7 +15289,7 @@
       <w:r>
         <w:t xml:space="preserve"> Geographically distributed NE</w:t>
       </w:r>
-      <w:bookmarkEnd w:id="99"/>
+      <w:bookmarkEnd w:id="100"/>
     </w:p>
     <w:p>
       <w:r>
@@ -15027,7 +15340,7 @@
           <v:shape id="_x0000_i1040" type="#_x0000_t75" style="width:5in;height:212.25pt" o:ole="">
             <v:imagedata r:id="rId67" o:title=""/>
           </v:shape>
-          <o:OLEObject Type="Embed" ProgID="PowerPoint.Slide.12" ShapeID="_x0000_i1040" DrawAspect="Content" ObjectID="_1763761346" r:id="rId68"/>
+          <o:OLEObject Type="Embed" ProgID="PowerPoint.Slide.12" ShapeID="_x0000_i1040" DrawAspect="Content" ObjectID="_1765965007" r:id="rId68"/>
         </w:object>
       </w:r>
     </w:p>
@@ -15035,8 +15348,8 @@
       <w:pPr>
         <w:pStyle w:val="FigureCaption"/>
       </w:pPr>
-      <w:bookmarkStart w:id="100" w:name="_Toc128036722"/>
-      <w:bookmarkStart w:id="101" w:name="_Hlk122636117"/>
+      <w:bookmarkStart w:id="101" w:name="_Toc128036722"/>
+      <w:bookmarkStart w:id="102" w:name="_Hlk122636117"/>
       <w:r>
         <w:t xml:space="preserve">Figure </w:t>
       </w:r>
@@ -15106,9 +15419,9 @@
       <w:r>
         <w:t xml:space="preserve"> An NE with two control access ports each providing a partial view</w:t>
       </w:r>
-      <w:bookmarkEnd w:id="100"/>
-    </w:p>
-    <w:bookmarkEnd w:id="101"/>
+      <w:bookmarkEnd w:id="101"/>
+    </w:p>
+    <w:bookmarkEnd w:id="102"/>
     <w:p>
       <w:r>
         <w:t xml:space="preserve">In the figure above, an assembly of equipment forms a traditional NE that happens to have two control access ports, each providing a partial view. Part of a relevant function (e.g., an </w:t>
@@ -15130,11 +15443,11 @@
       <w:pPr>
         <w:pStyle w:val="Heading2"/>
       </w:pPr>
-      <w:bookmarkStart w:id="102" w:name="_Toc128036609"/>
+      <w:bookmarkStart w:id="103" w:name="_Toc128036609"/>
       <w:r>
         <w:t>The control model applied to the “Controller”</w:t>
       </w:r>
-      <w:bookmarkEnd w:id="102"/>
+      <w:bookmarkEnd w:id="103"/>
     </w:p>
     <w:p>
       <w:pPr>
@@ -15174,7 +15487,7 @@
         <w:rPr>
           <w:lang w:val="en-GB"/>
         </w:rPr>
-        <w:t>/</w:t>
+        <w:t xml:space="preserve"> and </w:t>
       </w:r>
       <w:proofErr w:type="spellStart"/>
       <w:r>
@@ -15210,7 +15523,7 @@
       <w:pPr>
         <w:pStyle w:val="Heading2"/>
       </w:pPr>
-      <w:bookmarkStart w:id="103" w:name="_Toc128036610"/>
+      <w:bookmarkStart w:id="104" w:name="_Toc128036610"/>
       <w:r>
         <w:t xml:space="preserve">The </w:t>
       </w:r>
@@ -15228,7 +15541,7 @@
       <w:r>
         <w:t>)</w:t>
       </w:r>
-      <w:bookmarkEnd w:id="103"/>
+      <w:bookmarkEnd w:id="104"/>
     </w:p>
     <w:p>
       <w:r>
@@ -15276,38 +15589,54 @@
     </w:p>
     <w:p>
       <w:pPr>
+        <w:spacing w:after="0"/>
+        <w:rPr>
+          <w:rFonts w:asciiTheme="majorHAnsi" w:eastAsiaTheme="majorEastAsia" w:hAnsiTheme="majorHAnsi" w:cstheme="majorBidi"/>
+          <w:b/>
+          <w:bCs/>
+          <w:sz w:val="32"/>
+          <w:szCs w:val="32"/>
+        </w:rPr>
+      </w:pPr>
+      <w:bookmarkStart w:id="105" w:name="_Toc128036611"/>
+      <w:r>
+        <w:br w:type="page"/>
+      </w:r>
+    </w:p>
+    <w:p>
+      <w:pPr>
         <w:pStyle w:val="Heading1"/>
       </w:pPr>
-      <w:bookmarkStart w:id="104" w:name="_Toc128036611"/>
-      <w:r>
+      <w:r>
+        <w:lastRenderedPageBreak/>
         <w:t xml:space="preserve">The </w:t>
       </w:r>
       <w:proofErr w:type="spellStart"/>
       <w:r>
         <w:t>ControlTask</w:t>
       </w:r>
-      <w:bookmarkEnd w:id="104"/>
+      <w:bookmarkEnd w:id="105"/>
       <w:proofErr w:type="spellEnd"/>
     </w:p>
     <w:p>
       <w:pPr>
         <w:pStyle w:val="Heading2"/>
       </w:pPr>
-      <w:bookmarkStart w:id="105" w:name="_Toc128036612"/>
+      <w:bookmarkStart w:id="106" w:name="_Toc128036612"/>
       <w:r>
         <w:t>Overview of Tasks</w:t>
       </w:r>
-      <w:bookmarkEnd w:id="105"/>
+      <w:bookmarkEnd w:id="106"/>
     </w:p>
     <w:p>
       <w:pPr>
         <w:pStyle w:val="Heading3"/>
       </w:pPr>
-      <w:bookmarkStart w:id="106" w:name="_Toc128036613"/>
+      <w:bookmarkStart w:id="107" w:name="_Toc128036613"/>
       <w:r>
         <w:t>Task Definition</w:t>
       </w:r>
-      <w:bookmarkEnd w:id="106"/>
+      <w:bookmarkEnd w:id="107"/>
     </w:p>
     <w:p>
       <w:pPr>
@@ -15364,15 +15693,14 @@
       <w:pPr>
         <w:pStyle w:val="Heading3"/>
       </w:pPr>
-      <w:bookmarkStart w:id="107" w:name="_Toc128036614"/>
-      <w:r>
-        <w:lastRenderedPageBreak/>
+      <w:bookmarkStart w:id="108" w:name="_Toc128036614"/>
+      <w:r>
         <w:t xml:space="preserve">Examples of Task based </w:t>
       </w:r>
       <w:r>
         <w:t>infrastructure</w:t>
       </w:r>
-      <w:bookmarkEnd w:id="107"/>
+      <w:bookmarkEnd w:id="108"/>
     </w:p>
     <w:p>
       <w:r>
@@ -15429,11 +15757,11 @@
       <w:pPr>
         <w:pStyle w:val="Heading3"/>
       </w:pPr>
-      <w:bookmarkStart w:id="108" w:name="_Toc128036615"/>
+      <w:bookmarkStart w:id="109" w:name="_Toc128036615"/>
       <w:r>
         <w:t>Examples of Task base solutions</w:t>
       </w:r>
-      <w:bookmarkEnd w:id="108"/>
+      <w:bookmarkEnd w:id="109"/>
     </w:p>
     <w:p>
       <w:r>
@@ -15461,11 +15789,11 @@
       <w:pPr>
         <w:pStyle w:val="Heading3"/>
       </w:pPr>
-      <w:bookmarkStart w:id="109" w:name="_Toc128036616"/>
+      <w:bookmarkStart w:id="110" w:name="_Toc128036616"/>
       <w:r>
         <w:t>Tasks in general</w:t>
       </w:r>
-      <w:bookmarkEnd w:id="109"/>
+      <w:bookmarkEnd w:id="110"/>
     </w:p>
     <w:p>
       <w:r>
@@ -15649,7 +15977,20 @@
         <w:rPr>
           <w:lang w:val="en-GB"/>
         </w:rPr>
-        <w:t xml:space="preserve"> periodicity etc. </w:t>
+        <w:t xml:space="preserve"> periodicity etc</w:t>
+      </w:r>
+      <w:r>
+        <w:rPr>
+          <w:rStyle w:val="FootnoteReference"/>
+          <w:lang w:val="en-GB"/>
+        </w:rPr>
+        <w:footnoteReference w:id="19"/>
+      </w:r>
+      <w:r>
+        <w:rPr>
+          <w:lang w:val="en-GB"/>
+        </w:rPr>
+        <w:t xml:space="preserve">. </w:t>
       </w:r>
     </w:p>
     <w:p>
@@ -15689,7 +16030,7 @@
           <w:rStyle w:val="FootnoteReference"/>
           <w:lang w:val="en-GB"/>
         </w:rPr>
-        <w:footnoteReference w:id="15"/>
+        <w:footnoteReference w:id="20"/>
       </w:r>
       <w:r>
         <w:rPr>
@@ -15782,11 +16123,12 @@
       <w:pPr>
         <w:pStyle w:val="Heading3"/>
       </w:pPr>
-      <w:bookmarkStart w:id="110" w:name="_Toc128036617"/>
-      <w:r>
+      <w:bookmarkStart w:id="111" w:name="_Toc128036617"/>
+      <w:r>
+        <w:lastRenderedPageBreak/>
         <w:t>Task lifecycle</w:t>
       </w:r>
-      <w:bookmarkEnd w:id="110"/>
+      <w:bookmarkEnd w:id="111"/>
     </w:p>
     <w:p>
       <w:r>
@@ -15823,7 +16165,7 @@
       <w:pPr>
         <w:pStyle w:val="Heading3"/>
       </w:pPr>
-      <w:bookmarkStart w:id="111" w:name="_Toc128036618"/>
+      <w:bookmarkStart w:id="112" w:name="_Toc128036618"/>
       <w:r>
         <w:t xml:space="preserve">Context for a </w:t>
       </w:r>
@@ -15833,7 +16175,7 @@
       <w:r>
         <w:t>ask</w:t>
       </w:r>
-      <w:bookmarkEnd w:id="111"/>
+      <w:bookmarkEnd w:id="112"/>
     </w:p>
     <w:p>
       <w:pPr>
@@ -15965,9 +16307,8 @@
       <w:pPr>
         <w:pStyle w:val="Heading3"/>
       </w:pPr>
-      <w:bookmarkStart w:id="112" w:name="_Toc128036619"/>
-      <w:r>
-        <w:lastRenderedPageBreak/>
+      <w:bookmarkStart w:id="113" w:name="_Toc128036619"/>
+      <w:r>
         <w:t xml:space="preserve">Purpose of a </w:t>
       </w:r>
       <w:r>
@@ -15976,7 +16317,7 @@
       <w:r>
         <w:t>ask</w:t>
       </w:r>
-      <w:bookmarkEnd w:id="112"/>
+      <w:bookmarkEnd w:id="113"/>
     </w:p>
     <w:p>
       <w:r>
@@ -16035,14 +16376,14 @@
       <w:pPr>
         <w:pStyle w:val="Heading3"/>
       </w:pPr>
-      <w:bookmarkStart w:id="113" w:name="_Toc128036620"/>
+      <w:bookmarkStart w:id="114" w:name="_Toc128036620"/>
       <w:r>
         <w:t>Outcome</w:t>
       </w:r>
       <w:r>
         <w:t xml:space="preserve"> of a Task</w:t>
       </w:r>
-      <w:bookmarkEnd w:id="113"/>
+      <w:bookmarkEnd w:id="114"/>
     </w:p>
     <w:p>
       <w:pPr>
@@ -16475,6 +16816,7 @@
         <w:rPr>
           <w:lang w:val="en-GB"/>
         </w:rPr>
+        <w:lastRenderedPageBreak/>
         <w:t xml:space="preserve">Note that the TAPI </w:t>
       </w:r>
       <w:proofErr w:type="spellStart"/>
@@ -16496,11 +16838,11 @@
       <w:pPr>
         <w:pStyle w:val="Heading3"/>
       </w:pPr>
-      <w:bookmarkStart w:id="114" w:name="_Toc128036621"/>
+      <w:bookmarkStart w:id="115" w:name="_Toc128036621"/>
       <w:r>
         <w:t>Expressing the Task</w:t>
       </w:r>
-      <w:bookmarkEnd w:id="114"/>
+      <w:bookmarkEnd w:id="115"/>
     </w:p>
     <w:p>
       <w:pPr>
@@ -16707,7 +17049,6 @@
         <w:rPr>
           <w:lang w:val="en-GB"/>
         </w:rPr>
-        <w:lastRenderedPageBreak/>
         <w:t xml:space="preserve">The </w:t>
       </w:r>
       <w:proofErr w:type="spellStart"/>
@@ -16764,14 +17105,14 @@
       <w:pPr>
         <w:pStyle w:val="Heading3"/>
       </w:pPr>
-      <w:bookmarkStart w:id="115" w:name="_Toc128036622"/>
+      <w:bookmarkStart w:id="116" w:name="_Toc128036622"/>
       <w:r>
         <w:rPr>
           <w:lang w:val="en-GB"/>
         </w:rPr>
         <w:t>Task activity sequence</w:t>
       </w:r>
-      <w:bookmarkEnd w:id="115"/>
+      <w:bookmarkEnd w:id="116"/>
     </w:p>
     <w:p>
       <w:r>
@@ -16840,14 +17181,14 @@
       <w:pPr>
         <w:pStyle w:val="Heading3"/>
       </w:pPr>
-      <w:bookmarkStart w:id="116" w:name="_Toc128036623"/>
+      <w:bookmarkStart w:id="117" w:name="_Toc128036623"/>
       <w:r>
         <w:t>Task results</w:t>
       </w:r>
       <w:r>
         <w:t xml:space="preserve"> as a specific type of outcome</w:t>
       </w:r>
-      <w:bookmarkEnd w:id="116"/>
+      <w:bookmarkEnd w:id="117"/>
     </w:p>
     <w:p>
       <w:pPr>
@@ -16992,11 +17333,11 @@
       <w:pPr>
         <w:pStyle w:val="Heading3"/>
       </w:pPr>
-      <w:bookmarkStart w:id="117" w:name="_Toc128036624"/>
+      <w:bookmarkStart w:id="118" w:name="_Toc128036624"/>
       <w:r>
         <w:t>Task as a Component</w:t>
       </w:r>
-      <w:bookmarkEnd w:id="117"/>
+      <w:bookmarkEnd w:id="118"/>
     </w:p>
     <w:p>
       <w:r>
@@ -17073,6 +17414,7 @@
         </w:numPr>
       </w:pPr>
       <w:r>
+        <w:lastRenderedPageBreak/>
         <w:t>has internal workflow</w:t>
       </w:r>
     </w:p>
@@ -17119,11 +17461,11 @@
       <w:pPr>
         <w:pStyle w:val="Heading3"/>
       </w:pPr>
-      <w:bookmarkStart w:id="118" w:name="_Toc128036625"/>
+      <w:bookmarkStart w:id="119" w:name="_Toc128036625"/>
       <w:r>
         <w:t>Task structure in more detail</w:t>
       </w:r>
-      <w:bookmarkEnd w:id="118"/>
+      <w:bookmarkEnd w:id="119"/>
     </w:p>
     <w:p>
       <w:r>
@@ -17195,7 +17537,6 @@
         <w:rPr>
           <w:lang w:val="en-GB"/>
         </w:rPr>
-        <w:lastRenderedPageBreak/>
         <w:t xml:space="preserve">A Task may cause several outcomes where some outcomes may occur at some intermediate point in the Task run </w:t>
       </w:r>
       <w:r>
@@ -17540,16 +17881,16 @@
       <w:pPr>
         <w:pStyle w:val="Heading3"/>
       </w:pPr>
-      <w:bookmarkStart w:id="119" w:name="_Ref121127456"/>
-      <w:bookmarkStart w:id="120" w:name="_Toc128036626"/>
+      <w:bookmarkStart w:id="120" w:name="_Ref121127456"/>
+      <w:bookmarkStart w:id="121" w:name="_Toc128036626"/>
       <w:r>
         <w:t>A</w:t>
       </w:r>
       <w:r>
         <w:t xml:space="preserve"> flow of Tasks</w:t>
       </w:r>
-      <w:bookmarkEnd w:id="119"/>
       <w:bookmarkEnd w:id="120"/>
+      <w:bookmarkEnd w:id="121"/>
     </w:p>
     <w:p>
       <w:r>
@@ -17689,6 +18030,7 @@
         </w:numPr>
       </w:pPr>
       <w:r>
+        <w:lastRenderedPageBreak/>
         <w:t xml:space="preserve">The inputs may all be available at the start of the </w:t>
       </w:r>
       <w:r>
@@ -17739,7 +18081,6 @@
     </w:p>
     <w:p>
       <w:r>
-        <w:lastRenderedPageBreak/>
         <w:t>A Task</w:t>
       </w:r>
       <w:r>
@@ -17774,11 +18115,11 @@
       <w:pPr>
         <w:pStyle w:val="Heading3"/>
       </w:pPr>
-      <w:bookmarkStart w:id="121" w:name="_Toc128036627"/>
+      <w:bookmarkStart w:id="122" w:name="_Toc128036627"/>
       <w:r>
         <w:t>Task capability</w:t>
       </w:r>
-      <w:bookmarkEnd w:id="121"/>
+      <w:bookmarkEnd w:id="122"/>
     </w:p>
     <w:p>
       <w:r>
@@ -17960,13 +18301,13 @@
       <w:pPr>
         <w:pStyle w:val="Heading3"/>
       </w:pPr>
-      <w:bookmarkStart w:id="122" w:name="_Ref124412130"/>
-      <w:bookmarkStart w:id="123" w:name="_Toc128036628"/>
+      <w:bookmarkStart w:id="123" w:name="_Ref124412130"/>
+      <w:bookmarkStart w:id="124" w:name="_Toc128036628"/>
       <w:r>
         <w:t>A running Task</w:t>
       </w:r>
-      <w:bookmarkEnd w:id="122"/>
       <w:bookmarkEnd w:id="123"/>
+      <w:bookmarkEnd w:id="124"/>
     </w:p>
     <w:p>
       <w:r>
@@ -18163,7 +18504,7 @@
           <v:shape id="_x0000_i1041" type="#_x0000_t75" style="width:441pt;height:248.25pt" o:ole="">
             <v:imagedata r:id="rId75" o:title=""/>
           </v:shape>
-          <o:OLEObject Type="Embed" ProgID="PowerPoint.Slide.12" ShapeID="_x0000_i1041" DrawAspect="Content" ObjectID="_1763761347" r:id="rId76"/>
+          <o:OLEObject Type="Embed" ProgID="PowerPoint.Slide.12" ShapeID="_x0000_i1041" DrawAspect="Content" ObjectID="_1765965008" r:id="rId76"/>
         </w:object>
       </w:r>
     </w:p>
@@ -18171,7 +18512,7 @@
       <w:pPr>
         <w:pStyle w:val="FigureCaption"/>
       </w:pPr>
-      <w:bookmarkStart w:id="124" w:name="_Toc128036723"/>
+      <w:bookmarkStart w:id="125" w:name="_Toc128036723"/>
       <w:r>
         <w:t xml:space="preserve">Figure </w:t>
       </w:r>
@@ -18241,7 +18582,7 @@
       <w:r>
         <w:t xml:space="preserve"> Tasks and triggers illustration</w:t>
       </w:r>
-      <w:bookmarkEnd w:id="124"/>
+      <w:bookmarkEnd w:id="125"/>
     </w:p>
     <w:p>
       <w:pPr>
@@ -18490,7 +18831,7 @@
           <v:shape id="_x0000_i1042" type="#_x0000_t75" style="width:439.5pt;height:168.75pt" o:ole="">
             <v:imagedata r:id="rId77" o:title=""/>
           </v:shape>
-          <o:OLEObject Type="Embed" ProgID="PowerPoint.Slide.12" ShapeID="_x0000_i1042" DrawAspect="Content" ObjectID="_1763761348" r:id="rId78"/>
+          <o:OLEObject Type="Embed" ProgID="PowerPoint.Slide.12" ShapeID="_x0000_i1042" DrawAspect="Content" ObjectID="_1765965009" r:id="rId78"/>
         </w:object>
       </w:r>
     </w:p>
@@ -18498,7 +18839,7 @@
       <w:pPr>
         <w:pStyle w:val="FigureCaption"/>
       </w:pPr>
-      <w:bookmarkStart w:id="125" w:name="_Toc128036724"/>
+      <w:bookmarkStart w:id="126" w:name="_Toc128036724"/>
       <w:r>
         <w:t xml:space="preserve">Figure </w:t>
       </w:r>
@@ -18576,13 +18917,13 @@
       <w:r>
         <w:t xml:space="preserve"> flow</w:t>
       </w:r>
-      <w:bookmarkEnd w:id="125"/>
+      <w:bookmarkEnd w:id="126"/>
     </w:p>
     <w:p>
       <w:pPr>
         <w:pStyle w:val="Heading3"/>
       </w:pPr>
-      <w:bookmarkStart w:id="126" w:name="_Toc128036629"/>
+      <w:bookmarkStart w:id="127" w:name="_Toc128036629"/>
       <w:r>
         <w:t xml:space="preserve">The </w:t>
       </w:r>
@@ -18590,7 +18931,7 @@
       <w:r>
         <w:t>ControlTask</w:t>
       </w:r>
-      <w:bookmarkEnd w:id="126"/>
+      <w:bookmarkEnd w:id="127"/>
       <w:proofErr w:type="spellEnd"/>
     </w:p>
     <w:p>
@@ -18816,7 +19157,7 @@
       <w:pPr>
         <w:pStyle w:val="Heading3"/>
       </w:pPr>
-      <w:bookmarkStart w:id="127" w:name="_Toc128036630"/>
+      <w:bookmarkStart w:id="128" w:name="_Toc128036630"/>
       <w:r>
         <w:t xml:space="preserve">Example of some high level </w:t>
       </w:r>
@@ -18824,7 +19165,7 @@
       <w:r>
         <w:t>ControlTasks</w:t>
       </w:r>
-      <w:bookmarkEnd w:id="127"/>
+      <w:bookmarkEnd w:id="128"/>
       <w:proofErr w:type="spellEnd"/>
     </w:p>
     <w:p>
@@ -18847,7 +19188,7 @@
         <w:rPr>
           <w:rStyle w:val="FootnoteReference"/>
         </w:rPr>
-        <w:footnoteReference w:id="16"/>
+        <w:footnoteReference w:id="21"/>
       </w:r>
       <w:r>
         <w:t xml:space="preserve">. These Tasks will not all be visible to the administrator. The client is likely to see </w:t>
@@ -18874,7 +19215,7 @@
           <v:shape id="_x0000_i1043" type="#_x0000_t75" style="width:467.25pt;height:262.5pt" o:ole="">
             <v:imagedata r:id="rId79" o:title=""/>
           </v:shape>
-          <o:OLEObject Type="Embed" ProgID="PowerPoint.Slide.12" ShapeID="_x0000_i1043" DrawAspect="Content" ObjectID="_1763761349" r:id="rId80"/>
+          <o:OLEObject Type="Embed" ProgID="PowerPoint.Slide.12" ShapeID="_x0000_i1043" DrawAspect="Content" ObjectID="_1765965010" r:id="rId80"/>
         </w:object>
       </w:r>
     </w:p>
@@ -18882,7 +19223,7 @@
       <w:pPr>
         <w:pStyle w:val="FigureCaption"/>
       </w:pPr>
-      <w:bookmarkStart w:id="128" w:name="_Toc128036725"/>
+      <w:bookmarkStart w:id="129" w:name="_Toc128036725"/>
       <w:r>
         <w:t xml:space="preserve">Figure </w:t>
       </w:r>
@@ -18966,7 +19307,7 @@
       <w:r>
         <w:t xml:space="preserve"> in a Placement solution</w:t>
       </w:r>
-      <w:bookmarkEnd w:id="128"/>
+      <w:bookmarkEnd w:id="129"/>
     </w:p>
     <w:p>
       <w:pPr>
@@ -19270,7 +19611,7 @@
           <v:shape id="_x0000_i1044" type="#_x0000_t75" style="width:477pt;height:269.25pt" o:ole="">
             <v:imagedata r:id="rId81" o:title=""/>
           </v:shape>
-          <o:OLEObject Type="Embed" ProgID="PowerPoint.Slide.12" ShapeID="_x0000_i1044" DrawAspect="Content" ObjectID="_1763761350" r:id="rId82"/>
+          <o:OLEObject Type="Embed" ProgID="PowerPoint.Slide.12" ShapeID="_x0000_i1044" DrawAspect="Content" ObjectID="_1765965011" r:id="rId82"/>
         </w:object>
       </w:r>
     </w:p>
@@ -19278,7 +19619,7 @@
       <w:pPr>
         <w:pStyle w:val="FigureCaption"/>
       </w:pPr>
-      <w:bookmarkStart w:id="129" w:name="_Toc128036726"/>
+      <w:bookmarkStart w:id="130" w:name="_Toc128036726"/>
       <w:r>
         <w:t xml:space="preserve">Figure </w:t>
       </w:r>
@@ -19356,7 +19697,7 @@
       <w:r>
         <w:t xml:space="preserve"> flow in a Placement solution</w:t>
       </w:r>
-      <w:bookmarkEnd w:id="129"/>
+      <w:bookmarkEnd w:id="130"/>
     </w:p>
     <w:p/>
     <w:p>
@@ -19934,11 +20275,11 @@
       <w:pPr>
         <w:pStyle w:val="Heading3"/>
       </w:pPr>
-      <w:bookmarkStart w:id="130" w:name="_Ref129251403"/>
+      <w:bookmarkStart w:id="131" w:name="_Ref129251403"/>
       <w:r>
         <w:t>System Initialization</w:t>
       </w:r>
-      <w:bookmarkEnd w:id="130"/>
+      <w:bookmarkEnd w:id="131"/>
     </w:p>
     <w:p>
       <w:r>
@@ -19993,7 +20334,13 @@
       </w:r>
       <w:proofErr w:type="spellEnd"/>
       <w:r>
-        <w:t xml:space="preserve"> that will create the initial CDs, ECs etc. The initial CDs/ECs/etc. will probably related to the system control functions and each will cause the formation of further CDs, ECs etc. After several sequences of CD/EC/etc. creation, the CD/EC/etc. related to the core purpose of the system will be created.</w:t>
+        <w:t xml:space="preserve"> that will create the initial CDs, ECs etc. The initial CDs/ECs/etc. will probably</w:t>
+      </w:r>
+      <w:r>
+        <w:t xml:space="preserve"> be</w:t>
+      </w:r>
+      <w:r>
+        <w:t xml:space="preserve"> related to the system control functions and each will cause the formation of further CDs, ECs etc. After several sequences of CD/EC/etc. creation, the CD/EC/etc. related to the core purpose of the system will be created.</w:t>
       </w:r>
     </w:p>
     <w:p>
@@ -20010,7 +20357,7 @@
       <w:pPr>
         <w:pStyle w:val="Heading2"/>
       </w:pPr>
-      <w:bookmarkStart w:id="131" w:name="_Toc128036631"/>
+      <w:bookmarkStart w:id="132" w:name="_Toc128036631"/>
       <w:r>
         <w:lastRenderedPageBreak/>
         <w:t xml:space="preserve">The </w:t>
@@ -20023,7 +20370,7 @@
       <w:r>
         <w:t xml:space="preserve"> model</w:t>
       </w:r>
-      <w:bookmarkEnd w:id="131"/>
+      <w:bookmarkEnd w:id="132"/>
     </w:p>
     <w:p/>
     <w:p>
@@ -20188,12 +20535,12 @@
       <w:pPr>
         <w:pStyle w:val="Heading3"/>
       </w:pPr>
-      <w:bookmarkStart w:id="132" w:name="_Toc128036632"/>
+      <w:bookmarkStart w:id="133" w:name="_Toc128036632"/>
       <w:proofErr w:type="spellStart"/>
       <w:r>
         <w:t>ControlTask</w:t>
       </w:r>
-      <w:bookmarkEnd w:id="132"/>
+      <w:bookmarkEnd w:id="133"/>
       <w:proofErr w:type="spellEnd"/>
     </w:p>
     <w:p>
@@ -20559,12 +20906,12 @@
       <w:pPr>
         <w:pStyle w:val="Heading3"/>
       </w:pPr>
-      <w:bookmarkStart w:id="133" w:name="_Toc128036633"/>
+      <w:bookmarkStart w:id="134" w:name="_Toc128036633"/>
       <w:proofErr w:type="spellStart"/>
       <w:r>
         <w:t>CtPort</w:t>
       </w:r>
-      <w:bookmarkEnd w:id="133"/>
+      <w:bookmarkEnd w:id="134"/>
       <w:proofErr w:type="spellEnd"/>
     </w:p>
     <w:p>
@@ -20930,12 +21277,12 @@
       <w:pPr>
         <w:pStyle w:val="Heading3"/>
       </w:pPr>
-      <w:bookmarkStart w:id="134" w:name="_Toc128036634"/>
+      <w:bookmarkStart w:id="135" w:name="_Toc128036634"/>
       <w:proofErr w:type="spellStart"/>
       <w:r>
         <w:t>CtTransferFunction</w:t>
       </w:r>
-      <w:bookmarkEnd w:id="134"/>
+      <w:bookmarkEnd w:id="135"/>
       <w:proofErr w:type="spellEnd"/>
     </w:p>
     <w:p>
@@ -21312,13 +21659,13 @@
       <w:pPr>
         <w:pStyle w:val="Heading3"/>
       </w:pPr>
-      <w:bookmarkStart w:id="135" w:name="_Toc128036635"/>
+      <w:bookmarkStart w:id="136" w:name="_Toc128036635"/>
       <w:proofErr w:type="spellStart"/>
       <w:r>
         <w:lastRenderedPageBreak/>
         <w:t>CttfPort</w:t>
       </w:r>
-      <w:bookmarkEnd w:id="135"/>
+      <w:bookmarkEnd w:id="136"/>
       <w:proofErr w:type="spellEnd"/>
     </w:p>
     <w:p>
@@ -21684,12 +22031,12 @@
       <w:pPr>
         <w:pStyle w:val="Heading3"/>
       </w:pPr>
-      <w:bookmarkStart w:id="136" w:name="_Toc128036636"/>
+      <w:bookmarkStart w:id="137" w:name="_Toc128036636"/>
       <w:proofErr w:type="spellStart"/>
       <w:r>
         <w:t>CttfAbstractFunctionStructure</w:t>
       </w:r>
-      <w:bookmarkEnd w:id="136"/>
+      <w:bookmarkEnd w:id="137"/>
       <w:proofErr w:type="spellEnd"/>
     </w:p>
     <w:p>
@@ -22234,6 +22581,7 @@
         </w:rPr>
         <w:t>(‘</w:t>
       </w:r>
+      <w:bookmarkStart w:id="138" w:name="_Hlk155275215"/>
       <w:proofErr w:type="spellStart"/>
       <w:r>
         <w:rPr>
@@ -22242,6 +22590,7 @@
         </w:rPr>
         <w:t>CtPortFlow</w:t>
       </w:r>
+      <w:bookmarkEnd w:id="138"/>
       <w:proofErr w:type="spellEnd"/>
       <w:r>
         <w:rPr>
@@ -22255,14 +22604,11 @@
       <w:pPr>
         <w:pStyle w:val="Heading3"/>
       </w:pPr>
-      <w:bookmarkStart w:id="137" w:name="_Toc128036637"/>
-      <w:r>
-        <w:t>[dt</w:t>
-      </w:r>
-      <w:r>
-        <w:t>.name/]</w:t>
-      </w:r>
-      <w:bookmarkEnd w:id="137"/>
+      <w:proofErr w:type="spellStart"/>
+      <w:r>
+        <w:t>CtPortFlow</w:t>
+      </w:r>
+      <w:proofErr w:type="spellEnd"/>
     </w:p>
     <w:p>
       <w:pPr>
@@ -22571,15 +22917,12 @@
       <w:pPr>
         <w:pStyle w:val="Heading3"/>
       </w:pPr>
-      <w:bookmarkStart w:id="138" w:name="_Toc128036638"/>
       <w:bookmarkStart w:id="139" w:name="_Hlk121133829"/>
-      <w:r>
-        <w:t>[dt</w:t>
-      </w:r>
-      <w:r>
-        <w:t>.name/]</w:t>
-      </w:r>
-      <w:bookmarkEnd w:id="138"/>
+      <w:proofErr w:type="spellStart"/>
+      <w:r>
+        <w:t>CtPortAccessMode</w:t>
+      </w:r>
+      <w:proofErr w:type="spellEnd"/>
     </w:p>
     <w:bookmarkEnd w:id="139"/>
     <w:p>
@@ -22886,6 +23229,7 @@
         </w:rPr>
         <w:t>(‘</w:t>
       </w:r>
+      <w:bookmarkStart w:id="140" w:name="_Hlk155273715"/>
       <w:proofErr w:type="spellStart"/>
       <w:r>
         <w:rPr>
@@ -22894,6 +23238,7 @@
         </w:rPr>
         <w:t>TaskLifecycleState</w:t>
       </w:r>
+      <w:bookmarkEnd w:id="140"/>
       <w:proofErr w:type="spellEnd"/>
       <w:r>
         <w:rPr>
@@ -22907,14 +23252,24 @@
       <w:pPr>
         <w:pStyle w:val="Heading3"/>
       </w:pPr>
-      <w:bookmarkStart w:id="140" w:name="_Toc128036639"/>
-      <w:r>
-        <w:t>[dt</w:t>
-      </w:r>
-      <w:r>
-        <w:t>.name/]</w:t>
-      </w:r>
-      <w:bookmarkEnd w:id="140"/>
+      <w:proofErr w:type="spellStart"/>
+      <w:r>
+        <w:t>TaskLifecycleState</w:t>
+      </w:r>
+      <w:proofErr w:type="spellEnd"/>
+      <w:r>
+        <w:rPr>
+          <w:rStyle w:val="FootnoteReference"/>
+          <w:vertAlign w:val="baseline"/>
+        </w:rPr>
+        <w:t xml:space="preserve"> </w:t>
+      </w:r>
+      <w:r>
+        <w:rPr>
+          <w:rStyle w:val="FootnoteReference"/>
+        </w:rPr>
+        <w:footnoteReference w:id="22"/>
+      </w:r>
     </w:p>
     <w:p>
       <w:pPr>
@@ -23209,6 +23564,7 @@
         </w:rPr>
         <w:t>(‘</w:t>
       </w:r>
+      <w:bookmarkStart w:id="141" w:name="_Hlk155273790"/>
       <w:proofErr w:type="spellStart"/>
       <w:r>
         <w:rPr>
@@ -23217,6 +23573,7 @@
         </w:rPr>
         <w:t>ProgressStatus</w:t>
       </w:r>
+      <w:bookmarkEnd w:id="141"/>
       <w:proofErr w:type="spellEnd"/>
       <w:r>
         <w:rPr>
@@ -23230,14 +23587,11 @@
       <w:pPr>
         <w:pStyle w:val="Heading3"/>
       </w:pPr>
-      <w:bookmarkStart w:id="141" w:name="_Toc128036640"/>
-      <w:r>
-        <w:t>[dt</w:t>
-      </w:r>
-      <w:r>
-        <w:t>.name/]</w:t>
-      </w:r>
-      <w:bookmarkEnd w:id="141"/>
+      <w:proofErr w:type="spellStart"/>
+      <w:r>
+        <w:t>ProgressStatus</w:t>
+      </w:r>
+      <w:proofErr w:type="spellEnd"/>
     </w:p>
     <w:p>
       <w:pPr>
@@ -23344,11 +23698,27 @@
     </w:p>
     <w:p>
       <w:pPr>
-        <w:pStyle w:val="Heading1"/>
+        <w:spacing w:after="0"/>
+        <w:rPr>
+          <w:rFonts w:asciiTheme="majorHAnsi" w:eastAsiaTheme="majorEastAsia" w:hAnsiTheme="majorHAnsi" w:cstheme="majorBidi"/>
+          <w:b/>
+          <w:bCs/>
+          <w:sz w:val="32"/>
+          <w:szCs w:val="32"/>
+        </w:rPr>
       </w:pPr>
       <w:bookmarkStart w:id="142" w:name="_Ref112855909"/>
       <w:bookmarkStart w:id="143" w:name="_Toc128036641"/>
       <w:r>
+        <w:br w:type="page"/>
+      </w:r>
+    </w:p>
+    <w:p>
+      <w:pPr>
+        <w:pStyle w:val="Heading1"/>
+      </w:pPr>
+      <w:r>
+        <w:lastRenderedPageBreak/>
         <w:t>Operations</w:t>
       </w:r>
       <w:bookmarkEnd w:id="142"/>
@@ -23474,7 +23844,7 @@
         <w:rPr>
           <w:rStyle w:val="FootnoteReference"/>
         </w:rPr>
-        <w:footnoteReference w:id="17"/>
+        <w:footnoteReference w:id="23"/>
       </w:r>
     </w:p>
     <w:p>
@@ -23486,7 +23856,6 @@
         </w:numPr>
       </w:pPr>
       <w:r>
-        <w:lastRenderedPageBreak/>
         <w:t>A notification opportunity to enable reporting of changes in state of underlying structure detail covering:</w:t>
       </w:r>
     </w:p>
@@ -23511,7 +23880,7 @@
         </w:numPr>
       </w:pPr>
       <w:r>
-        <w:t>Changes in the control system (also therefore controlled resources)</w:t>
+        <w:t>Changes in the control system</w:t>
       </w:r>
     </w:p>
     <w:p>
@@ -23822,6 +24191,7 @@
           <w:bCs/>
           <w:color w:val="7030A0"/>
         </w:rPr>
+        <w:lastRenderedPageBreak/>
         <w:t>Inserts the diagram identified in first quotes with the title identified in second quotes &lt;drop/&gt;</w:t>
       </w:r>
       <w:r>
@@ -24022,7 +24392,6 @@
         <w:rPr>
           <w:lang w:val="en-GB"/>
         </w:rPr>
-        <w:lastRenderedPageBreak/>
         <w:t xml:space="preserve">In cases where the task duration is long or is widely variable, initiation via a synchronous interaction is still possible but it is then necessary to provide a rapid response followed by updates on progress up to completion. The following figure introduces the </w:t>
       </w:r>
       <w:proofErr w:type="spellStart"/>
@@ -24370,6 +24739,7 @@
       </w:pPr>
       <w:bookmarkStart w:id="150" w:name="_Toc128036645"/>
       <w:r>
+        <w:lastRenderedPageBreak/>
         <w:t>The full model</w:t>
       </w:r>
       <w:bookmarkEnd w:id="150"/>
@@ -24594,12 +24964,31 @@
     </w:p>
     <w:p>
       <w:pPr>
+        <w:spacing w:after="0"/>
+        <w:rPr>
+          <w:rFonts w:asciiTheme="majorHAnsi" w:eastAsiaTheme="majorEastAsia" w:hAnsiTheme="majorHAnsi" w:cstheme="majorBidi"/>
+          <w:b/>
+          <w:bCs/>
+          <w:sz w:val="32"/>
+          <w:szCs w:val="32"/>
+          <w:lang w:val="en-GB"/>
+        </w:rPr>
+      </w:pPr>
+      <w:bookmarkStart w:id="152" w:name="_Toc128036646"/>
+      <w:r>
+        <w:rPr>
+          <w:lang w:val="en-GB"/>
+        </w:rPr>
+        <w:br w:type="page"/>
+      </w:r>
+    </w:p>
+    <w:p>
+      <w:pPr>
         <w:pStyle w:val="Heading1"/>
         <w:rPr>
           <w:lang w:val="en-GB"/>
         </w:rPr>
       </w:pPr>
-      <w:bookmarkStart w:id="152" w:name="_Toc128036646"/>
       <w:r>
         <w:rPr>
           <w:lang w:val="en-GB"/>
@@ -24704,7 +25093,7 @@
           <v:shape id="_x0000_i1045" type="#_x0000_t75" style="width:479.25pt;height:270pt" o:ole="">
             <v:imagedata r:id="rId84" o:title=""/>
           </v:shape>
-          <o:OLEObject Type="Embed" ProgID="PowerPoint.Slide.12" ShapeID="_x0000_i1045" DrawAspect="Content" ObjectID="_1763761351" r:id="rId85"/>
+          <o:OLEObject Type="Embed" ProgID="PowerPoint.Slide.12" ShapeID="_x0000_i1045" DrawAspect="Content" ObjectID="_1765965012" r:id="rId85"/>
         </w:object>
       </w:r>
     </w:p>
@@ -24938,7 +25327,7 @@
           <w:rStyle w:val="FootnoteReference"/>
           <w:rFonts w:eastAsia="Times New Roman"/>
         </w:rPr>
-        <w:footnoteReference w:id="18"/>
+        <w:footnoteReference w:id="24"/>
       </w:r>
     </w:p>
     <w:p>
@@ -25303,6 +25692,12 @@
         </w:rPr>
         <w:t>Clients remain “connected” for a very long time and if the connection is dropped the same client will usually try to reconnect</w:t>
       </w:r>
+      <w:r>
+        <w:rPr>
+          <w:rFonts w:eastAsia="Times New Roman"/>
+        </w:rPr>
+        <w:t xml:space="preserve"> (e.g., by reestablishing a communication session).</w:t>
+      </w:r>
     </w:p>
     <w:p>
       <w:pPr>
@@ -25347,13 +25742,6 @@
         </w:rPr>
         <w:t>rovider maintains alignment with underlying system</w:t>
       </w:r>
-      <w:r>
-        <w:rPr>
-          <w:rFonts w:eastAsia="Times New Roman"/>
-          <w:color w:val="000000"/>
-        </w:rPr>
-        <w:t xml:space="preserve"> ongoing</w:t>
-      </w:r>
     </w:p>
     <w:p>
       <w:pPr>
@@ -25692,7 +26080,7 @@
           <w:rStyle w:val="FootnoteReference"/>
           <w:rFonts w:eastAsia="Times New Roman"/>
         </w:rPr>
-        <w:footnoteReference w:id="19"/>
+        <w:footnoteReference w:id="25"/>
       </w:r>
       <w:r>
         <w:rPr>
@@ -25711,14 +26099,21 @@
         <w:rPr>
           <w:rFonts w:eastAsia="Times New Roman"/>
         </w:rPr>
-        <w:t>In the context of a Management-Control solution streaming is used primarily for the reporting  of ongoing change of state of the controlled system (and of other events from the controlled system) from one Management-Control entity to another (usually superior) Management-Control  entity. In this context, as much of the information is derived from readings of instruments, the flow is often called telemetry</w:t>
+        <w:t xml:space="preserve">In the context of a Management-Control solution streaming is used primarily for the reporting  of ongoing change of state of the controlled system (and of other events from the controlled system) from one Management-Control entity to another (usually superior) Management-Control entity. </w:t>
+      </w:r>
+      <w:r>
+        <w:rPr>
+          <w:rFonts w:eastAsia="Times New Roman"/>
+        </w:rPr>
+        <w:lastRenderedPageBreak/>
+        <w:t>In this context, as much of the information is derived from readings of instruments, the flow is often called telemetry</w:t>
       </w:r>
       <w:r>
         <w:rPr>
           <w:rStyle w:val="FootnoteReference"/>
           <w:rFonts w:eastAsia="Times New Roman"/>
         </w:rPr>
-        <w:footnoteReference w:id="20"/>
+        <w:footnoteReference w:id="26"/>
       </w:r>
       <w:r>
         <w:rPr>
@@ -25737,7 +26132,6 @@
         <w:rPr>
           <w:rFonts w:eastAsia="Times New Roman"/>
         </w:rPr>
-        <w:lastRenderedPageBreak/>
         <w:t xml:space="preserve">The stream provides engineered flow such that peak load is </w:t>
       </w:r>
       <w:r>
@@ -25802,7 +26196,7 @@
         <w:rPr>
           <w:rStyle w:val="FootnoteReference"/>
         </w:rPr>
-        <w:footnoteReference w:id="21"/>
+        <w:footnoteReference w:id="27"/>
       </w:r>
       <w:r>
         <w:t xml:space="preserve"> instance</w:t>
@@ -25855,7 +26249,7 @@
         <w:rPr>
           <w:rStyle w:val="FootnoteReference"/>
         </w:rPr>
-        <w:footnoteReference w:id="22"/>
+        <w:footnoteReference w:id="28"/>
       </w:r>
       <w:r>
         <w:t>.</w:t>
@@ -25927,7 +26321,7 @@
           <w:rStyle w:val="FootnoteReference"/>
           <w:rFonts w:eastAsia="Times New Roman"/>
         </w:rPr>
-        <w:footnoteReference w:id="23"/>
+        <w:footnoteReference w:id="29"/>
       </w:r>
       <w:r>
         <w:rPr>
@@ -26100,7 +26494,7 @@
           <w:rStyle w:val="FootnoteReference"/>
           <w:rFonts w:eastAsia="Times New Roman"/>
         </w:rPr>
-        <w:footnoteReference w:id="24"/>
+        <w:footnoteReference w:id="30"/>
       </w:r>
       <w:r>
         <w:rPr>
@@ -26140,7 +26534,7 @@
           <w:rStyle w:val="FootnoteReference"/>
           <w:rFonts w:eastAsia="Times New Roman"/>
         </w:rPr>
-        <w:footnoteReference w:id="25"/>
+        <w:footnoteReference w:id="31"/>
       </w:r>
       <w:r>
         <w:rPr>
@@ -26169,7 +26563,7 @@
           <w:rStyle w:val="FootnoteReference"/>
           <w:rFonts w:eastAsia="Times New Roman"/>
         </w:rPr>
-        <w:footnoteReference w:id="26"/>
+        <w:footnoteReference w:id="32"/>
       </w:r>
       <w:r>
         <w:rPr>
@@ -26374,6 +26768,7 @@
         <w:rPr>
           <w:rFonts w:eastAsia="Times New Roman"/>
         </w:rPr>
+        <w:lastRenderedPageBreak/>
         <w:t>Streaming can be used in several different applications. The primary application is one where a provider is offering an ongoing flow of state updates to a client.</w:t>
       </w:r>
     </w:p>
@@ -26417,7 +26812,6 @@
         </w:numPr>
       </w:pPr>
       <w:r>
-        <w:lastRenderedPageBreak/>
         <w:t>The client has one or more internal representations of the semantics (models) of the controlled system (network etc.)</w:t>
       </w:r>
       <w:r>
@@ -26681,7 +27075,7 @@
           <w:rStyle w:val="FootnoteReference"/>
           <w:rFonts w:eastAsia="Times New Roman"/>
         </w:rPr>
-        <w:footnoteReference w:id="27"/>
+        <w:footnoteReference w:id="33"/>
       </w:r>
       <w:r>
         <w:rPr>
@@ -26986,6 +27380,7 @@
         <w:rPr>
           <w:rFonts w:eastAsia="Times New Roman"/>
         </w:rPr>
+        <w:lastRenderedPageBreak/>
         <w:t>Is built on a provider log of records detailing change in the controlled system</w:t>
       </w:r>
     </w:p>
@@ -27040,7 +27435,6 @@
         <w:rPr>
           <w:rFonts w:eastAsia="Times New Roman"/>
         </w:rPr>
-        <w:lastRenderedPageBreak/>
         <w:t xml:space="preserve">Clearly, this guarantee applies within a particular operational envelope as defined in this document </w:t>
       </w:r>
       <w:r>
@@ -27336,7 +27730,7 @@
           <w:rStyle w:val="FootnoteReference"/>
           <w:rFonts w:eastAsia="Times New Roman"/>
         </w:rPr>
-        <w:footnoteReference w:id="28"/>
+        <w:footnoteReference w:id="34"/>
       </w:r>
       <w:r>
         <w:rPr>
@@ -27582,7 +27976,31 @@
         <w:rPr>
           <w:rFonts w:eastAsia="Times New Roman"/>
         </w:rPr>
-        <w:t xml:space="preserve"> as the latest record about any particular entity is persisted forever (unless removed through compaction </w:t>
+        <w:t xml:space="preserve"> as the latest record about any particular entity is persist</w:t>
+      </w:r>
+      <w:r>
+        <w:rPr>
+          <w:rFonts w:eastAsia="Times New Roman"/>
+        </w:rPr>
+        <w:t>ent</w:t>
+      </w:r>
+      <w:r>
+        <w:rPr>
+          <w:rFonts w:eastAsia="Times New Roman"/>
+        </w:rPr>
+        <w:t xml:space="preserve"> (</w:t>
+      </w:r>
+      <w:r>
+        <w:rPr>
+          <w:rFonts w:eastAsia="Times New Roman"/>
+        </w:rPr>
+        <w:t>a record is only</w:t>
+      </w:r>
+      <w:r>
+        <w:rPr>
+          <w:rFonts w:eastAsia="Times New Roman"/>
+        </w:rPr>
+        <w:t xml:space="preserve"> removed through compaction </w:t>
       </w:r>
       <w:proofErr w:type="gramStart"/>
       <w:r>
@@ -27658,7 +28076,19 @@
         <w:rPr>
           <w:rFonts w:eastAsia="Times New Roman"/>
         </w:rPr>
-        <w:t xml:space="preserve"> in which case the client will remove the entity from its view. Once the client had reached the head of the log it will be up to date with the current state of the controlled system</w:t>
+        <w:t xml:space="preserve"> in which case the client will remove the entity from its view. Once the client ha</w:t>
+      </w:r>
+      <w:r>
+        <w:rPr>
+          <w:rFonts w:eastAsia="Times New Roman"/>
+        </w:rPr>
+        <w:t>s</w:t>
+      </w:r>
+      <w:r>
+        <w:rPr>
+          <w:rFonts w:eastAsia="Times New Roman"/>
+        </w:rPr>
+        <w:t xml:space="preserve"> reached the head of the log it will be up to date with the current state of the controlled system</w:t>
       </w:r>
       <w:r>
         <w:rPr>
@@ -27943,7 +28373,7 @@
           <w:rStyle w:val="FootnoteReference"/>
           <w:rFonts w:eastAsia="Times New Roman"/>
         </w:rPr>
-        <w:footnoteReference w:id="29"/>
+        <w:footnoteReference w:id="35"/>
       </w:r>
       <w:r>
         <w:rPr>
@@ -28001,7 +28431,19 @@
         <w:rPr>
           <w:rFonts w:eastAsia="Times New Roman"/>
         </w:rPr>
-        <w:t>Delete retention creates further challenge in that a client that is a long way behind on the log, receiving records that are older than the delete retention may miss a delete and hence be out of alignment. This leads to the need for the client to realign by going back to the oldest record in the log and streaming from there (using a normal “mark and sweep” process to ensure its database does not have deleted records).</w:t>
+        <w:t xml:space="preserve">Delete retention creates further challenge in that a client that is a long way behind on the log, receiving records that are older than the delete retention may miss a delete and hence be out of alignment. This leads to the need for the client to realign by going back to the oldest record in the </w:t>
+      </w:r>
+      <w:r>
+        <w:rPr>
+          <w:rFonts w:eastAsia="Times New Roman"/>
+        </w:rPr>
+        <w:t xml:space="preserve">provider </w:t>
+      </w:r>
+      <w:r>
+        <w:rPr>
+          <w:rFonts w:eastAsia="Times New Roman"/>
+        </w:rPr>
+        <w:t>log and streaming from there (using a normal “mark and sweep” process to ensure its database does not have deleted records).</w:t>
       </w:r>
     </w:p>
     <w:p>
@@ -28220,7 +28662,7 @@
         <w:rPr>
           <w:rStyle w:val="FootnoteReference"/>
         </w:rPr>
-        <w:footnoteReference w:id="30"/>
+        <w:footnoteReference w:id="36"/>
       </w:r>
       <w:r>
         <w:t xml:space="preserve">. </w:t>
@@ -28262,7 +28704,7 @@
         <w:rPr>
           <w:rStyle w:val="FootnoteReference"/>
         </w:rPr>
-        <w:footnoteReference w:id="31"/>
+        <w:footnoteReference w:id="37"/>
       </w:r>
       <w:r>
         <w:t>.</w:t>
@@ -28342,7 +28784,7 @@
         <w:rPr>
           <w:rStyle w:val="FootnoteReference"/>
         </w:rPr>
-        <w:footnoteReference w:id="32"/>
+        <w:footnoteReference w:id="38"/>
       </w:r>
       <w:r>
         <w:t>.</w:t>
@@ -28393,7 +28835,7 @@
         <w:rPr>
           <w:rStyle w:val="FootnoteReference"/>
         </w:rPr>
-        <w:footnoteReference w:id="33"/>
+        <w:footnoteReference w:id="39"/>
       </w:r>
       <w:r>
         <w:t xml:space="preserve"> such that the backpressure on the stream takes the provider log read point to a record older than the </w:t>
@@ -28413,7 +28855,13 @@
         <w:t>identifier</w:t>
       </w:r>
       <w:r>
-        <w:t xml:space="preserve"> for the most recently processed record from the stream. The provider will recognize this as for a record older than the </w:t>
+        <w:t xml:space="preserve"> for the most recently processed record from the stream. The provider will recognize this as</w:t>
+      </w:r>
+      <w:r>
+        <w:t xml:space="preserve"> a request</w:t>
+      </w:r>
+      <w:r>
+        <w:t xml:space="preserve"> for a record older than the </w:t>
       </w:r>
       <w:r>
         <w:t>delete</w:t>
@@ -28468,7 +28916,7 @@
           <w:rStyle w:val="FootnoteReference"/>
           <w:lang w:val="en-GB"/>
         </w:rPr>
-        <w:footnoteReference w:id="34"/>
+        <w:footnoteReference w:id="40"/>
       </w:r>
       <w:bookmarkEnd w:id="168"/>
     </w:p>
@@ -29159,6 +29607,47 @@
           <w:lang w:val="en-GB"/>
         </w:rPr>
         <w:t>The streaming model is considered both from the perspective of the provider and from the perspective of the client.</w:t>
+      </w:r>
+    </w:p>
+    <w:p>
+      <w:pPr>
+        <w:rPr>
+          <w:lang w:val="en-GB"/>
+        </w:rPr>
+      </w:pPr>
+      <w:r>
+        <w:rPr>
+          <w:lang w:val="en-GB"/>
+        </w:rPr>
+        <w:t xml:space="preserve">The provider may support more than one stream. If more than one stream is </w:t>
+      </w:r>
+      <w:proofErr w:type="gramStart"/>
+      <w:r>
+        <w:rPr>
+          <w:lang w:val="en-GB"/>
+        </w:rPr>
+        <w:t>supported</w:t>
+      </w:r>
+      <w:proofErr w:type="gramEnd"/>
+      <w:r>
+        <w:rPr>
+          <w:lang w:val="en-GB"/>
+        </w:rPr>
+        <w:t xml:space="preserve"> the set of streams will include all of the information that the client requires. Each stream will provide a subset of the information that is for a specific purpose </w:t>
+      </w:r>
+      <w:proofErr w:type="gramStart"/>
+      <w:r>
+        <w:rPr>
+          <w:lang w:val="en-GB"/>
+        </w:rPr>
+        <w:t>e.g.</w:t>
+      </w:r>
+      <w:proofErr w:type="gramEnd"/>
+      <w:r>
+        <w:rPr>
+          <w:lang w:val="en-GB"/>
+        </w:rPr>
+        <w:t xml:space="preserve"> physical inventory; fault management; connection management. A client is expected to connect to the streams that contain the information that the client requires.</w:t>
       </w:r>
     </w:p>
     <w:p>
@@ -29299,6 +29788,7 @@
         </w:numPr>
       </w:pPr>
       <w:r>
+        <w:lastRenderedPageBreak/>
         <w:t>A</w:t>
       </w:r>
       <w:r>
@@ -29335,11 +29825,7 @@
     </w:p>
     <w:p>
       <w:r>
-        <w:t xml:space="preserve">The provider will initialize the relevant streams ready for client connection. The streams may go through a lifecycle which may include initialization where the stream will be aligned with the </w:t>
-      </w:r>
-      <w:r>
-        <w:lastRenderedPageBreak/>
-        <w:t xml:space="preserve">current state and include normal </w:t>
+        <w:t xml:space="preserve">The provider will initialize the relevant streams ready for client connection. The streams may go through a lifecycle which may include initialization where the stream will be aligned with the current state and include normal </w:t>
       </w:r>
       <w:r>
         <w:t xml:space="preserve">active </w:t>
@@ -30273,10 +30759,17 @@
       <w:bookmarkStart w:id="173" w:name="_Toc128036655"/>
       <w:proofErr w:type="spellStart"/>
       <w:r>
+        <w:lastRenderedPageBreak/>
         <w:t>AvailableStream</w:t>
       </w:r>
       <w:bookmarkEnd w:id="173"/>
       <w:proofErr w:type="spellEnd"/>
+      <w:r>
+        <w:rPr>
+          <w:rStyle w:val="FootnoteReference"/>
+        </w:rPr>
+        <w:footnoteReference w:id="41"/>
+      </w:r>
     </w:p>
     <w:p>
       <w:pPr>
@@ -30618,7 +31111,6 @@
           <w:bCs/>
           <w:color w:val="7030A0"/>
         </w:rPr>
-        <w:lastRenderedPageBreak/>
         <w:t>[/if]&lt;drop/&gt;</w:t>
       </w:r>
     </w:p>
@@ -31743,7 +32235,6 @@
       <w:bookmarkStart w:id="177" w:name="_Toc128036659"/>
       <w:proofErr w:type="spellStart"/>
       <w:r>
-        <w:lastRenderedPageBreak/>
         <w:t>Transmit</w:t>
       </w:r>
       <w:r>
@@ -32132,14 +32623,20 @@
       <w:bookmarkStart w:id="178" w:name="_Toc128036660"/>
       <w:proofErr w:type="spellStart"/>
       <w:r>
-        <w:t>TramsmitFilter</w:t>
+        <w:t>Tra</w:t>
+      </w:r>
+      <w:r>
+        <w:t>n</w:t>
+      </w:r>
+      <w:r>
+        <w:t>smitFilter</w:t>
       </w:r>
       <w:proofErr w:type="spellEnd"/>
       <w:r>
         <w:rPr>
           <w:rStyle w:val="FootnoteReference"/>
         </w:rPr>
-        <w:footnoteReference w:id="35"/>
+        <w:footnoteReference w:id="42"/>
       </w:r>
       <w:bookmarkEnd w:id="178"/>
     </w:p>
@@ -32644,6 +33141,7 @@
           <w:bCs/>
           <w:color w:val="7030A0"/>
         </w:rPr>
+        <w:lastRenderedPageBreak/>
         <w:t>[if (</w:t>
       </w:r>
       <w:proofErr w:type="spellStart"/>
@@ -33080,7 +33578,6 @@
           <w:bCs/>
           <w:color w:val="7030A0"/>
         </w:rPr>
-        <w:lastRenderedPageBreak/>
         <w:t>Inserts the details of the class in first quotes from the package in second quotes &lt;drop/&gt;</w:t>
       </w:r>
       <w:r>
@@ -34046,6 +34543,7 @@
       <w:bookmarkStart w:id="180" w:name="_Toc128036665"/>
       <w:proofErr w:type="spellStart"/>
       <w:r>
+        <w:lastRenderedPageBreak/>
         <w:t>StreamHandler</w:t>
       </w:r>
       <w:bookmarkEnd w:id="180"/>
@@ -34426,7 +34924,6 @@
       <w:bookmarkStart w:id="181" w:name="_Toc128036666"/>
       <w:proofErr w:type="spellStart"/>
       <w:r>
-        <w:lastRenderedPageBreak/>
         <w:t>StreamRecord</w:t>
       </w:r>
       <w:bookmarkEnd w:id="181"/>
@@ -36671,6 +37168,7 @@
         <w:rPr>
           <w:lang w:val="en-GB"/>
         </w:rPr>
+        <w:lastRenderedPageBreak/>
         <w:t>ViewMappingFunctions</w:t>
       </w:r>
       <w:proofErr w:type="spellEnd"/>
@@ -36844,7 +37342,7 @@
           <w:rStyle w:val="FootnoteReference"/>
           <w:lang w:val="en-GB"/>
         </w:rPr>
-        <w:footnoteReference w:id="36"/>
+        <w:footnoteReference w:id="43"/>
       </w:r>
       <w:r>
         <w:rPr>
@@ -36863,7 +37361,6 @@
         <w:rPr>
           <w:lang w:val="en-GB"/>
         </w:rPr>
-        <w:lastRenderedPageBreak/>
         <w:t>A similar function is supported for the snapshot stream where the client operation triggers the streaming of a fleeting</w:t>
       </w:r>
       <w:r>
@@ -36929,7 +37426,7 @@
           <w:rStyle w:val="FootnoteReference"/>
           <w:lang w:val="en-GB"/>
         </w:rPr>
-        <w:footnoteReference w:id="37"/>
+        <w:footnoteReference w:id="44"/>
       </w:r>
       <w:r>
         <w:rPr>
@@ -37376,7 +37873,7 @@
           <v:shape id="_x0000_i1046" type="#_x0000_t75" style="width:450.75pt;height:350.25pt" o:ole="">
             <v:imagedata r:id="rId87" o:title=""/>
           </v:shape>
-          <o:OLEObject Type="Embed" ProgID="PowerPoint.Slide.12" ShapeID="_x0000_i1046" DrawAspect="Content" ObjectID="_1763761352" r:id="rId88"/>
+          <o:OLEObject Type="Embed" ProgID="PowerPoint.Slide.12" ShapeID="_x0000_i1046" DrawAspect="Content" ObjectID="_1765965013" r:id="rId88"/>
         </w:object>
       </w:r>
     </w:p>
@@ -41208,23 +41705,53 @@
         <w:t xml:space="preserve"> changes will occur in the controlled system. </w:t>
       </w:r>
       <w:r>
-        <w:t>So as the client proceeds to consume the stream it will find current state mingled with change.</w:t>
-      </w:r>
-    </w:p>
-    <w:p>
-      <w:r>
-        <w:t xml:space="preserve">Assuming that the system is very large and hence current state takes significant time to absorb, changes will work their </w:t>
+        <w:t xml:space="preserve">So as the client proceeds to consume the stream it will find </w:t>
+      </w:r>
+      <w:r>
+        <w:t xml:space="preserve">the </w:t>
+      </w:r>
+      <w:r>
+        <w:t>current state mingled with change.</w:t>
+      </w:r>
+    </w:p>
+    <w:p>
+      <w:r>
+        <w:t xml:space="preserve">Assuming that the system is very large and hence </w:t>
+      </w:r>
+      <w:r>
+        <w:t xml:space="preserve">the </w:t>
+      </w:r>
+      <w:r>
+        <w:t xml:space="preserve">current state takes significant time to absorb, changes will work their </w:t>
       </w:r>
       <w:r>
         <w:t xml:space="preserve">way </w:t>
       </w:r>
       <w:r>
-        <w:t>through the log and move into the compaction zone prior to the client stream reaching the record.</w:t>
-      </w:r>
-    </w:p>
-    <w:p>
-      <w:r>
-        <w:t xml:space="preserve">If further changes occur to the entity that has records in the compaction zone, these records will be compacted, and the client will not be aware of that </w:t>
+        <w:t>through the log and</w:t>
+      </w:r>
+      <w:r>
+        <w:t xml:space="preserve"> may</w:t>
+      </w:r>
+      <w:r>
+        <w:t xml:space="preserve"> move into the compaction zone prior to the client stream reaching the record</w:t>
+      </w:r>
+      <w:r>
+        <w:t xml:space="preserve"> of the changes</w:t>
+      </w:r>
+      <w:r>
+        <w:t>.</w:t>
+      </w:r>
+    </w:p>
+    <w:p>
+      <w:r>
+        <w:t>If further changes occur to the entity that has records in the compaction zone, these records will be compacted</w:t>
+      </w:r>
+      <w:r>
+        <w:t xml:space="preserve"> (i.e., be removed from the stream)</w:t>
+      </w:r>
+      <w:r>
+        <w:t xml:space="preserve">, and the client will not be aware of that </w:t>
       </w:r>
       <w:proofErr w:type="gramStart"/>
       <w:r>
@@ -41232,7 +41759,13 @@
       </w:r>
       <w:proofErr w:type="gramEnd"/>
       <w:r>
-        <w:t xml:space="preserve"> detail. This is not an issue as the intention is the client achieves eventual consistency. Once it has moved from the compaction zone it will be receiving all changes, so will achieve full fidelity and when it reaches the head of the log, the view the client has of the state of the underlying system will be aligned with the state of the underlying system.</w:t>
+        <w:t xml:space="preserve"> detail. This is not an issue as the intention is </w:t>
+      </w:r>
+      <w:r>
+        <w:t xml:space="preserve">that </w:t>
+      </w:r>
+      <w:r>
+        <w:t>the client achieves eventual consistency. Once it has moved from the compaction zone it will be receiving all changes, so will achieve full fidelity and when it reaches the head of the log, the view the client has of the state of the underlying system will be aligned with the state of the underlying system.</w:t>
       </w:r>
     </w:p>
     <w:p>
@@ -41333,7 +41866,7 @@
         <w:rPr>
           <w:rStyle w:val="FootnoteReference"/>
         </w:rPr>
-        <w:footnoteReference w:id="38"/>
+        <w:footnoteReference w:id="45"/>
       </w:r>
       <w:r>
         <w:t xml:space="preserve"> can be “whole Aggregate on change” or “change </w:t>
@@ -41434,7 +41967,7 @@
         <w:rPr>
           <w:rStyle w:val="FootnoteReference"/>
         </w:rPr>
-        <w:footnoteReference w:id="39"/>
+        <w:footnoteReference w:id="46"/>
       </w:r>
     </w:p>
     <w:p>
@@ -44150,56 +44683,6 @@
     <w:p>
       <w:pPr>
         <w:rPr>
-          <w:color w:val="FF0000"/>
-          <w:lang w:eastAsia="en-US"/>
-        </w:rPr>
-      </w:pPr>
-      <w:r>
-        <w:rPr>
-          <w:color w:val="FF0000"/>
-          <w:lang w:eastAsia="en-US"/>
-        </w:rPr>
-        <w:t>T</w:t>
-      </w:r>
-      <w:r>
-        <w:rPr>
-          <w:color w:val="FF0000"/>
-          <w:lang w:eastAsia="en-US"/>
-        </w:rPr>
-        <w:t>his</w:t>
-      </w:r>
-      <w:r>
-        <w:rPr>
-          <w:color w:val="FF0000"/>
-          <w:lang w:eastAsia="en-US"/>
-        </w:rPr>
-        <w:t xml:space="preserve"> </w:t>
-      </w:r>
-      <w:r>
-        <w:rPr>
-          <w:color w:val="FF0000"/>
-          <w:lang w:eastAsia="en-US"/>
-        </w:rPr>
-        <w:t xml:space="preserve">section is to </w:t>
-      </w:r>
-      <w:r>
-        <w:rPr>
-          <w:color w:val="FF0000"/>
-          <w:lang w:eastAsia="en-US"/>
-        </w:rPr>
-        <w:t xml:space="preserve">be </w:t>
-      </w:r>
-      <w:r>
-        <w:rPr>
-          <w:color w:val="FF0000"/>
-          <w:lang w:eastAsia="en-US"/>
-        </w:rPr>
-        <w:t>detailed in a future release.</w:t>
-      </w:r>
-    </w:p>
-    <w:p>
-      <w:pPr>
-        <w:rPr>
           <w:color w:val="auto"/>
           <w:lang w:eastAsia="en-US"/>
         </w:rPr>
@@ -44230,6 +44713,21 @@
     </w:p>
     <w:p>
       <w:pPr>
+        <w:rPr>
+          <w:color w:val="auto"/>
+          <w:lang w:eastAsia="en-US"/>
+        </w:rPr>
+      </w:pPr>
+      <w:r>
+        <w:rPr>
+          <w:color w:val="auto"/>
+          <w:lang w:eastAsia="en-US"/>
+        </w:rPr>
+        <w:t>This section is to be detailed in a future release.</w:t>
+      </w:r>
+    </w:p>
+    <w:p>
+      <w:pPr>
         <w:pStyle w:val="Heading2"/>
         <w:rPr>
           <w:lang w:eastAsia="en-US"/>
@@ -44249,56 +44747,6 @@
     <w:p>
       <w:pPr>
         <w:rPr>
-          <w:color w:val="FF0000"/>
-          <w:lang w:eastAsia="en-US"/>
-        </w:rPr>
-      </w:pPr>
-      <w:r>
-        <w:rPr>
-          <w:color w:val="FF0000"/>
-          <w:lang w:eastAsia="en-US"/>
-        </w:rPr>
-        <w:t>T</w:t>
-      </w:r>
-      <w:r>
-        <w:rPr>
-          <w:color w:val="FF0000"/>
-          <w:lang w:eastAsia="en-US"/>
-        </w:rPr>
-        <w:t>his</w:t>
-      </w:r>
-      <w:r>
-        <w:rPr>
-          <w:color w:val="FF0000"/>
-          <w:lang w:eastAsia="en-US"/>
-        </w:rPr>
-        <w:t xml:space="preserve"> </w:t>
-      </w:r>
-      <w:r>
-        <w:rPr>
-          <w:color w:val="FF0000"/>
-          <w:lang w:eastAsia="en-US"/>
-        </w:rPr>
-        <w:t xml:space="preserve">section is to </w:t>
-      </w:r>
-      <w:r>
-        <w:rPr>
-          <w:color w:val="FF0000"/>
-          <w:lang w:eastAsia="en-US"/>
-        </w:rPr>
-        <w:t xml:space="preserve">be </w:t>
-      </w:r>
-      <w:r>
-        <w:rPr>
-          <w:color w:val="FF0000"/>
-          <w:lang w:eastAsia="en-US"/>
-        </w:rPr>
-        <w:t>detailed in a future release.</w:t>
-      </w:r>
-    </w:p>
-    <w:p>
-      <w:pPr>
-        <w:rPr>
           <w:color w:val="auto"/>
           <w:lang w:eastAsia="en-US"/>
         </w:rPr>
@@ -44393,32 +44841,107 @@
     </w:p>
     <w:p>
       <w:pPr>
-        <w:pStyle w:val="Heading1"/>
+        <w:rPr>
+          <w:color w:val="auto"/>
+          <w:lang w:eastAsia="en-US"/>
+        </w:rPr>
+      </w:pPr>
+      <w:r>
+        <w:rPr>
+          <w:color w:val="auto"/>
+          <w:lang w:eastAsia="en-US"/>
+        </w:rPr>
+        <w:t>This section is to be detailed in a future release.</w:t>
+      </w:r>
+    </w:p>
+    <w:p>
+      <w:pPr>
+        <w:spacing w:after="0"/>
+        <w:rPr>
+          <w:rFonts w:asciiTheme="majorHAnsi" w:eastAsiaTheme="majorEastAsia" w:hAnsiTheme="majorHAnsi" w:cstheme="majorBidi"/>
+          <w:b/>
+          <w:bCs/>
+          <w:sz w:val="32"/>
+          <w:szCs w:val="32"/>
+        </w:rPr>
       </w:pPr>
       <w:bookmarkStart w:id="225" w:name="_Toc128036689"/>
       <w:bookmarkEnd w:id="39"/>
       <w:bookmarkEnd w:id="40"/>
       <w:bookmarkEnd w:id="41"/>
       <w:r>
+        <w:br w:type="page"/>
+      </w:r>
+    </w:p>
+    <w:p>
+      <w:pPr>
+        <w:pStyle w:val="Heading1"/>
+      </w:pPr>
+      <w:r>
+        <w:lastRenderedPageBreak/>
         <w:t>Future considerations</w:t>
       </w:r>
       <w:bookmarkEnd w:id="225"/>
     </w:p>
     <w:p>
-      <w:r>
-        <w:t>Advancements include:</w:t>
-      </w:r>
-    </w:p>
-    <w:p>
-      <w:pPr>
-        <w:pStyle w:val="ListParagraph"/>
-        <w:numPr>
-          <w:ilvl w:val="0"/>
-          <w:numId w:val="27"/>
-        </w:numPr>
-      </w:pPr>
-      <w:r>
-        <w:t>Further work on task flow</w:t>
+      <w:pPr>
+        <w:pStyle w:val="Heading2"/>
+      </w:pPr>
+      <w:r>
+        <w:t>T</w:t>
+      </w:r>
+      <w:r>
+        <w:t>ask flow</w:t>
+      </w:r>
+    </w:p>
+    <w:p>
+      <w:r>
+        <w:t xml:space="preserve">Task flow is described in general, but further detail of task construction with examples </w:t>
+      </w:r>
+      <w:r>
+        <w:t>would be of benefit.</w:t>
+      </w:r>
+    </w:p>
+    <w:p>
+      <w:r>
+        <w:t xml:space="preserve">The state transition diagram should be drawn for the </w:t>
+      </w:r>
+      <w:proofErr w:type="spellStart"/>
+      <w:r>
+        <w:t>TaskLifecycleState</w:t>
+      </w:r>
+      <w:proofErr w:type="spellEnd"/>
+      <w:r>
+        <w:t>.</w:t>
+      </w:r>
+    </w:p>
+    <w:p>
+      <w:pPr>
+        <w:pStyle w:val="Heading2"/>
+      </w:pPr>
+      <w:r>
+        <w:t>C</w:t>
+      </w:r>
+      <w:r>
+        <w:t>larification of use of CD, VMF and EC</w:t>
+      </w:r>
+    </w:p>
+    <w:p>
+      <w:r>
+        <w:t>The relationship between the CD, VMF and EC need to be described further to remove ambiguities.</w:t>
+      </w:r>
+    </w:p>
+    <w:p>
+      <w:pPr>
+        <w:pStyle w:val="Heading2"/>
+      </w:pPr>
+      <w:r>
+        <w:t>Control hierarchy, peering and fractals</w:t>
+      </w:r>
+    </w:p>
+    <w:p>
+      <w:r>
+        <w:t>A deeper description of the intertwining of control in terms of SDIDA loops etc. would significantly improve the applicability of this model. This should account for the fractal nature of the component-system pattern.</w:t>
       </w:r>
     </w:p>
     <w:p/>
@@ -44436,7 +44959,7 @@
           <v:shape id="_x0000_i1047" type="#_x0000_t75" style="width:480.75pt;height:270pt" o:ole="">
             <v:imagedata r:id="rId89" o:title=""/>
           </v:shape>
-          <o:OLEObject Type="Embed" ProgID="PowerPoint.Slide.12" ShapeID="_x0000_i1047" DrawAspect="Content" ObjectID="_1763761353" r:id="rId90"/>
+          <o:OLEObject Type="Embed" ProgID="PowerPoint.Slide.12" ShapeID="_x0000_i1047" DrawAspect="Content" ObjectID="_1765965014" r:id="rId90"/>
         </w:object>
       </w:r>
     </w:p>
@@ -44457,12 +44980,6 @@
       <w:bookmarkEnd w:id="226"/>
     </w:p>
     <w:p>
-      <w:pPr>
-        <w:numPr>
-          <w:ilvl w:val="0"/>
-          <w:numId w:val="32"/>
-        </w:numPr>
-      </w:pPr>
       <w:r>
         <w:rPr>
           <w:lang w:val="en-GB"/>
@@ -44490,9 +45007,23 @@
         <w:rPr>
           <w:lang w:val="en-GB"/>
         </w:rPr>
+        <w:lastRenderedPageBreak/>
         <w:t>Intent receiver</w:t>
       </w:r>
       <w:bookmarkEnd w:id="227"/>
+    </w:p>
+    <w:p>
+      <w:pPr>
+        <w:rPr>
+          <w:lang w:val="en-GB"/>
+        </w:rPr>
+      </w:pPr>
+      <w:r>
+        <w:rPr>
+          <w:lang w:val="en-GB"/>
+        </w:rPr>
+        <w:t xml:space="preserve">Further details of the intent receiver will be provided in a future release of this document and will cover topics such as:                                                                                                                                                                                                     </w:t>
+      </w:r>
     </w:p>
     <w:p>
       <w:pPr>
@@ -44713,7 +45244,6 @@
         <w:rPr>
           <w:lang w:val="en-GB"/>
         </w:rPr>
-        <w:lastRenderedPageBreak/>
         <w:t>Time dimension</w:t>
       </w:r>
     </w:p>
@@ -44920,6 +45450,7 @@
         <w:rPr>
           <w:lang w:val="en-GB"/>
         </w:rPr>
+        <w:lastRenderedPageBreak/>
         <w:t xml:space="preserve">Appears fundamental to modelling to a problem space involving </w:t>
       </w:r>
       <w:proofErr w:type="gramStart"/>
@@ -45223,7 +45754,6 @@
       <w:bookmarkStart w:id="231" w:name="_Toc457510573"/>
       <w:bookmarkStart w:id="232" w:name="_Toc128036694"/>
       <w:r>
-        <w:lastRenderedPageBreak/>
         <w:t>Fragment: Insert class</w:t>
       </w:r>
       <w:r>
@@ -46036,6 +46566,7 @@
           <w:bCs/>
           <w:color w:val="7030A0"/>
         </w:rPr>
+        <w:lastRenderedPageBreak/>
         <w:t>[for (</w:t>
       </w:r>
       <w:proofErr w:type="spellStart"/>
@@ -46533,7 +47064,6 @@
         <w:rPr>
           <w:color w:val="7030A0"/>
         </w:rPr>
-        <w:lastRenderedPageBreak/>
         <w:t>&lt;</w:t>
       </w:r>
       <w:proofErr w:type="spellStart"/>
@@ -46766,6 +47296,7 @@
           <w:szCs w:val="20"/>
           <w:lang w:val="en-GB"/>
         </w:rPr>
+        <w:lastRenderedPageBreak/>
         <w:t>&lt;image object='[</w:t>
       </w:r>
       <w:proofErr w:type="spellStart"/>
@@ -55943,13 +56474,16 @@
         <w:t>}}</w:t>
       </w:r>
       <w:r>
-        <w:t xml:space="preserve"> (Ethernet), and draft </w:t>
+        <w:t xml:space="preserve"> (Ethernet), and </w:t>
       </w:r>
       <w:r>
         <w:t>{{</w:t>
       </w:r>
       <w:r>
         <w:t>ITU-T G.8152</w:t>
+      </w:r>
+      <w:r>
+        <w:t>.1</w:t>
       </w:r>
       <w:r>
         <w:t>}}</w:t>
@@ -56402,49 +56936,7 @@
         <w:rPr>
           <w:lang w:val="en-GB"/>
         </w:rPr>
-        <w:t xml:space="preserve">The model does not provide explicit representations for such </w:t>
-      </w:r>
-      <w:proofErr w:type="spellStart"/>
-      <w:r>
-        <w:rPr>
-          <w:lang w:val="en-GB"/>
-        </w:rPr>
-        <w:t>ControlConstructs</w:t>
-      </w:r>
-      <w:proofErr w:type="spellEnd"/>
-      <w:r>
-        <w:rPr>
-          <w:lang w:val="en-GB"/>
-        </w:rPr>
-        <w:t xml:space="preserve">. Instances of the generalized </w:t>
-      </w:r>
-      <w:proofErr w:type="spellStart"/>
-      <w:r>
-        <w:rPr>
-          <w:lang w:val="en-GB"/>
-        </w:rPr>
-        <w:t>ControlConstruct</w:t>
-      </w:r>
-      <w:proofErr w:type="spellEnd"/>
-      <w:r>
-        <w:rPr>
-          <w:lang w:val="en-GB"/>
-        </w:rPr>
-        <w:t xml:space="preserve"> class (or of the </w:t>
-      </w:r>
-      <w:proofErr w:type="spellStart"/>
-      <w:r>
-        <w:rPr>
-          <w:lang w:val="en-GB"/>
-        </w:rPr>
-        <w:t>Casc</w:t>
-      </w:r>
-      <w:proofErr w:type="spellEnd"/>
-      <w:r>
-        <w:rPr>
-          <w:lang w:val="en-GB"/>
-        </w:rPr>
-        <w:t xml:space="preserve"> class) should be used decorated appropriately.</w:t>
+        <w:t>Same in that it has the same entities and properties as provided by the CD. The ECs restrict degree of access, such as read only, and feed a specific set of partitions of view.</w:t>
       </w:r>
     </w:p>
   </w:footnote>
@@ -56469,7 +56961,49 @@
         <w:rPr>
           <w:lang w:val="en-GB"/>
         </w:rPr>
-        <w:t>The CIM could be used at all levels of view of networking capabilities. Clearly legacy devices will use traditional representation forms such as TL1.</w:t>
+        <w:t xml:space="preserve">The model does not provide explicit representations for such </w:t>
+      </w:r>
+      <w:proofErr w:type="spellStart"/>
+      <w:r>
+        <w:rPr>
+          <w:lang w:val="en-GB"/>
+        </w:rPr>
+        <w:t>ControlConstructs</w:t>
+      </w:r>
+      <w:proofErr w:type="spellEnd"/>
+      <w:r>
+        <w:rPr>
+          <w:lang w:val="en-GB"/>
+        </w:rPr>
+        <w:t xml:space="preserve">. Instances of the generalized </w:t>
+      </w:r>
+      <w:proofErr w:type="spellStart"/>
+      <w:r>
+        <w:rPr>
+          <w:lang w:val="en-GB"/>
+        </w:rPr>
+        <w:t>ControlConstruct</w:t>
+      </w:r>
+      <w:proofErr w:type="spellEnd"/>
+      <w:r>
+        <w:rPr>
+          <w:lang w:val="en-GB"/>
+        </w:rPr>
+        <w:t xml:space="preserve"> class (or of the </w:t>
+      </w:r>
+      <w:proofErr w:type="spellStart"/>
+      <w:r>
+        <w:rPr>
+          <w:lang w:val="en-GB"/>
+        </w:rPr>
+        <w:t>Casc</w:t>
+      </w:r>
+      <w:proofErr w:type="spellEnd"/>
+      <w:r>
+        <w:rPr>
+          <w:lang w:val="en-GB"/>
+        </w:rPr>
+        <w:t xml:space="preserve"> class) should be used decorated appropriately.</w:t>
       </w:r>
     </w:p>
   </w:footnote>
@@ -56488,23 +57022,13 @@
         <w:footnoteRef/>
       </w:r>
       <w:r>
-        <w:t xml:space="preserve"> Each </w:t>
-      </w:r>
-      <w:proofErr w:type="spellStart"/>
-      <w:r>
-        <w:t>ControlConstruct</w:t>
-      </w:r>
-      <w:proofErr w:type="spellEnd"/>
-      <w:r>
-        <w:t xml:space="preserve"> instance has a distinct and different UUID but some of the object instances presented in one view may have the same UUID as object instances presented in another view as they are representations of the same thing. For </w:t>
-      </w:r>
-      <w:proofErr w:type="gramStart"/>
-      <w:r>
-        <w:t>example</w:t>
-      </w:r>
-      <w:proofErr w:type="gramEnd"/>
-      <w:r>
-        <w:t xml:space="preserve"> an LTP instance in one view may have a UUID of 27 and an LTP instance in another view may also be UUID 27.</w:t>
+        <w:t xml:space="preserve"> </w:t>
+      </w:r>
+      <w:r>
+        <w:rPr>
+          <w:lang w:val="en-GB"/>
+        </w:rPr>
+        <w:t>The CIM could be used at all levels of view of networking capabilities. Clearly legacy devices will use traditional representation forms such as TL1.</w:t>
       </w:r>
     </w:p>
   </w:footnote>
@@ -56523,13 +57047,23 @@
         <w:footnoteRef/>
       </w:r>
       <w:r>
-        <w:t xml:space="preserve"> </w:t>
-      </w:r>
-      <w:r>
-        <w:rPr>
-          <w:lang w:val="en-GB"/>
-        </w:rPr>
-        <w:t>The client of a control system is the entity that makes requests for action by the control system.</w:t>
+        <w:t xml:space="preserve"> Each </w:t>
+      </w:r>
+      <w:proofErr w:type="spellStart"/>
+      <w:r>
+        <w:t>ControlConstruct</w:t>
+      </w:r>
+      <w:proofErr w:type="spellEnd"/>
+      <w:r>
+        <w:t xml:space="preserve"> instance has a distinct and different UUID but some of the object instances presented in one view may have the same UUID as object instances presented in another view as they are representations of the same thing. For </w:t>
+      </w:r>
+      <w:proofErr w:type="gramStart"/>
+      <w:r>
+        <w:t>example</w:t>
+      </w:r>
+      <w:proofErr w:type="gramEnd"/>
+      <w:r>
+        <w:t xml:space="preserve"> an LTP instance in one view may have a UUID of 27 and an LTP instance in another view may also be UUID 27.</w:t>
       </w:r>
     </w:p>
   </w:footnote>
@@ -56554,7 +57088,7 @@
         <w:rPr>
           <w:lang w:val="en-GB"/>
         </w:rPr>
-        <w:t>The provider of a control system is the entity that offers capability to the control system for control of and/or reporting about some resources.</w:t>
+        <w:t>The client of a control system is the entity that makes requests for action by the control system.</w:t>
       </w:r>
     </w:p>
   </w:footnote>
@@ -56573,25 +57107,184 @@
         <w:footnoteRef/>
       </w:r>
       <w:r>
-        <w:t xml:space="preserve"> A</w:t>
-      </w:r>
-      <w:r>
-        <w:t xml:space="preserve"> component provides a façade through which it can be controlled…. This essentially provides access to an embedded controller which is at the lowest level of “visible” recursion (degenerates to a transistor gate </w:t>
-      </w:r>
-      <w:proofErr w:type="spellStart"/>
-      <w:r>
-        <w:t>etc</w:t>
-      </w:r>
-      <w:proofErr w:type="spellEnd"/>
-      <w:r>
-        <w:t>)</w:t>
-      </w:r>
-      <w:r>
-        <w:t>.</w:t>
+        <w:t xml:space="preserve"> </w:t>
+      </w:r>
+      <w:r>
+        <w:rPr>
+          <w:lang w:val="en-GB"/>
+        </w:rPr>
+        <w:t>The provider of a control system is the entity that offers capability to the control system for control of and/or reporting about some resources.</w:t>
       </w:r>
     </w:p>
   </w:footnote>
   <w:footnote w:id="13">
+    <w:p>
+      <w:pPr>
+        <w:pStyle w:val="FootnoteText"/>
+      </w:pPr>
+      <w:r>
+        <w:rPr>
+          <w:rStyle w:val="FootnoteReference"/>
+        </w:rPr>
+        <w:footnoteRef/>
+      </w:r>
+      <w:r>
+        <w:t xml:space="preserve"> In general, a control function acts to modify the action of a component based on a set of input conditions, thus functions such as APS and justification control are control functions. Whilst the control model can be applied to any control function typically it is not used to represent “low-level” control functions that act directly on the transport capabilities. These </w:t>
+      </w:r>
+      <w:proofErr w:type="gramStart"/>
+      <w:r>
+        <w:t>low level</w:t>
+      </w:r>
+      <w:proofErr w:type="gramEnd"/>
+      <w:r>
+        <w:t xml:space="preserve"> control functions typically dedicated messaging channels embedded in the transport overhead.</w:t>
+      </w:r>
+    </w:p>
+  </w:footnote>
+  <w:footnote w:id="14">
+    <w:p>
+      <w:pPr>
+        <w:pStyle w:val="FootnoteText"/>
+        <w:rPr>
+          <w:lang w:val="en-GB"/>
+        </w:rPr>
+      </w:pPr>
+      <w:r>
+        <w:rPr>
+          <w:rStyle w:val="FootnoteReference"/>
+        </w:rPr>
+        <w:footnoteRef/>
+      </w:r>
+      <w:r>
+        <w:t xml:space="preserve"> </w:t>
+      </w:r>
+      <w:r>
+        <w:rPr>
+          <w:rFonts w:ascii="Segoe UI" w:hAnsi="Segoe UI" w:cs="Segoe UI"/>
+          <w:color w:val="141313"/>
+          <w:sz w:val="18"/>
+          <w:szCs w:val="18"/>
+        </w:rPr>
+        <w:t>The constraint domain scopes the set of resources, the exposure context defines/limits the control capabilities that are offered to the user and/or provides an abstracted view and/or different name space.</w:t>
+      </w:r>
+    </w:p>
+  </w:footnote>
+  <w:footnote w:id="15">
+    <w:p>
+      <w:pPr>
+        <w:pStyle w:val="FootnoteText"/>
+        <w:rPr>
+          <w:lang w:val="en-GB"/>
+        </w:rPr>
+      </w:pPr>
+      <w:r>
+        <w:rPr>
+          <w:rStyle w:val="FootnoteReference"/>
+        </w:rPr>
+        <w:footnoteRef/>
+      </w:r>
+      <w:r>
+        <w:t xml:space="preserve"> A</w:t>
+      </w:r>
+      <w:r>
+        <w:t xml:space="preserve"> component provides a façade through which it can be controlled…. This essentially provides access to an embedded controller which is at the lowest level of “visible” recursion (degenerates to a transistor gate </w:t>
+      </w:r>
+      <w:proofErr w:type="spellStart"/>
+      <w:r>
+        <w:t>etc</w:t>
+      </w:r>
+      <w:proofErr w:type="spellEnd"/>
+      <w:r>
+        <w:t>)</w:t>
+      </w:r>
+      <w:r>
+        <w:t>.</w:t>
+      </w:r>
+    </w:p>
+  </w:footnote>
+  <w:footnote w:id="16">
+    <w:p>
+      <w:pPr>
+        <w:pStyle w:val="FootnoteText"/>
+        <w:rPr>
+          <w:lang w:val="en-GB"/>
+        </w:rPr>
+      </w:pPr>
+      <w:r>
+        <w:rPr>
+          <w:rStyle w:val="FootnoteReference"/>
+        </w:rPr>
+        <w:footnoteRef/>
+      </w:r>
+      <w:r>
+        <w:t xml:space="preserve"> </w:t>
+      </w:r>
+      <w:r>
+        <w:rPr>
+          <w:rFonts w:ascii="Segoe UI" w:hAnsi="Segoe UI" w:cs="Segoe UI"/>
+          <w:color w:val="141313"/>
+          <w:sz w:val="18"/>
+          <w:szCs w:val="18"/>
+        </w:rPr>
+        <w:t>Messaging could include APS signaling, justification control etc. I</w:t>
+      </w:r>
+      <w:r>
+        <w:rPr>
+          <w:rFonts w:ascii="Segoe UI" w:hAnsi="Segoe UI" w:cs="Segoe UI"/>
+          <w:color w:val="141313"/>
+          <w:sz w:val="18"/>
+          <w:szCs w:val="18"/>
+        </w:rPr>
+        <w:t>n</w:t>
+      </w:r>
+      <w:r>
+        <w:rPr>
+          <w:rFonts w:ascii="Segoe UI" w:hAnsi="Segoe UI" w:cs="Segoe UI"/>
+          <w:color w:val="141313"/>
+          <w:sz w:val="18"/>
+          <w:szCs w:val="18"/>
+        </w:rPr>
+        <w:t xml:space="preserve"> general</w:t>
+      </w:r>
+      <w:r>
+        <w:rPr>
+          <w:rFonts w:ascii="Segoe UI" w:hAnsi="Segoe UI" w:cs="Segoe UI"/>
+          <w:color w:val="141313"/>
+          <w:sz w:val="18"/>
+          <w:szCs w:val="18"/>
+        </w:rPr>
+        <w:t>,</w:t>
+      </w:r>
+      <w:r>
+        <w:rPr>
+          <w:rFonts w:ascii="Segoe UI" w:hAnsi="Segoe UI" w:cs="Segoe UI"/>
+          <w:color w:val="141313"/>
+          <w:sz w:val="18"/>
+          <w:szCs w:val="18"/>
+        </w:rPr>
+        <w:t xml:space="preserve"> these “low level” messaging systems are, of necessity, immediate, and are quite robust. In </w:t>
+      </w:r>
+      <w:r>
+        <w:rPr>
+          <w:rFonts w:ascii="Segoe UI" w:hAnsi="Segoe UI" w:cs="Segoe UI"/>
+          <w:color w:val="141313"/>
+          <w:sz w:val="18"/>
+          <w:szCs w:val="18"/>
+        </w:rPr>
+        <w:t>these cases,</w:t>
+      </w:r>
+      <w:r>
+        <w:rPr>
+          <w:rFonts w:ascii="Segoe UI" w:hAnsi="Segoe UI" w:cs="Segoe UI"/>
+          <w:color w:val="141313"/>
+          <w:sz w:val="18"/>
+          <w:szCs w:val="18"/>
+        </w:rPr>
+        <w:t xml:space="preserve"> the “immediate" action is the best option.</w:t>
+      </w:r>
+    </w:p>
+  </w:footnote>
+  <w:footnote w:id="17">
     <w:p>
       <w:pPr>
         <w:pStyle w:val="FootnoteText"/>
@@ -56621,7 +57314,7 @@
       </w:r>
     </w:p>
   </w:footnote>
-  <w:footnote w:id="14">
+  <w:footnote w:id="18">
     <w:p>
       <w:pPr>
         <w:pStyle w:val="FootnoteText"/>
@@ -56646,7 +57339,7 @@
       </w:r>
     </w:p>
   </w:footnote>
-  <w:footnote w:id="15">
+  <w:footnote w:id="19">
     <w:p>
       <w:pPr>
         <w:pStyle w:val="FootnoteText"/>
@@ -56661,6 +57354,25 @@
         <w:footnoteRef/>
       </w:r>
       <w:r>
+        <w:t>The end may not be known till just before it occurs, but nothing goes on forever.</w:t>
+      </w:r>
+    </w:p>
+  </w:footnote>
+  <w:footnote w:id="20">
+    <w:p>
+      <w:pPr>
+        <w:pStyle w:val="FootnoteText"/>
+        <w:rPr>
+          <w:lang w:val="en-GB"/>
+        </w:rPr>
+      </w:pPr>
+      <w:r>
+        <w:rPr>
+          <w:rStyle w:val="FootnoteReference"/>
+        </w:rPr>
+        <w:footnoteRef/>
+      </w:r>
+      <w:r>
         <w:t xml:space="preserve"> </w:t>
       </w:r>
       <w:r>
@@ -56685,7 +57397,7 @@
       </w:r>
     </w:p>
   </w:footnote>
-  <w:footnote w:id="16">
+  <w:footnote w:id="21">
     <w:p>
       <w:pPr>
         <w:pStyle w:val="FootnoteText"/>
@@ -56710,7 +57422,7 @@
       </w:r>
     </w:p>
   </w:footnote>
-  <w:footnote w:id="17">
+  <w:footnote w:id="22">
     <w:p>
       <w:pPr>
         <w:pStyle w:val="FootnoteText"/>
@@ -56728,6 +57440,34 @@
         <w:t xml:space="preserve"> </w:t>
       </w:r>
       <w:r>
+        <w:t>A</w:t>
+      </w:r>
+      <w:r>
+        <w:t xml:space="preserve"> task instance is run to completion</w:t>
+      </w:r>
+      <w:r>
+        <w:t>. Once COMPLETE the task instance can be deleted or archived but cannot transition to any other state.</w:t>
+      </w:r>
+    </w:p>
+  </w:footnote>
+  <w:footnote w:id="23">
+    <w:p>
+      <w:pPr>
+        <w:pStyle w:val="FootnoteText"/>
+        <w:rPr>
+          <w:lang w:val="en-GB"/>
+        </w:rPr>
+      </w:pPr>
+      <w:r>
+        <w:rPr>
+          <w:rStyle w:val="FootnoteReference"/>
+        </w:rPr>
+        <w:footnoteRef/>
+      </w:r>
+      <w:r>
+        <w:t xml:space="preserve"> </w:t>
+      </w:r>
+      <w:r>
         <w:rPr>
           <w:lang w:val="en-GB"/>
         </w:rPr>
@@ -56735,7 +57475,7 @@
       </w:r>
     </w:p>
   </w:footnote>
-  <w:footnote w:id="18">
+  <w:footnote w:id="24">
     <w:p>
       <w:pPr>
         <w:pStyle w:val="FootnoteText"/>
@@ -56803,7 +57543,7 @@
       </w:r>
     </w:p>
   </w:footnote>
-  <w:footnote w:id="19">
+  <w:footnote w:id="25">
     <w:p>
       <w:pPr>
         <w:pStyle w:val="FootnoteText"/>
@@ -56828,7 +57568,7 @@
       </w:r>
     </w:p>
   </w:footnote>
-  <w:footnote w:id="20">
+  <w:footnote w:id="26">
     <w:p>
       <w:pPr>
         <w:pStyle w:val="FootnoteText"/>
@@ -56844,7 +57584,7 @@
       </w:r>
     </w:p>
   </w:footnote>
-  <w:footnote w:id="21">
+  <w:footnote w:id="27">
     <w:p>
       <w:pPr>
         <w:pStyle w:val="FootnoteText"/>
@@ -56884,7 +57624,7 @@
       </w:r>
     </w:p>
   </w:footnote>
-  <w:footnote w:id="22">
+  <w:footnote w:id="28">
     <w:p>
       <w:pPr>
         <w:pStyle w:val="FootnoteText"/>
@@ -56980,7 +57720,7 @@
       </w:r>
     </w:p>
   </w:footnote>
-  <w:footnote w:id="23">
+  <w:footnote w:id="29">
     <w:p>
       <w:pPr>
         <w:pStyle w:val="FootnoteText"/>
@@ -57019,7 +57759,7 @@
       </w:r>
     </w:p>
   </w:footnote>
-  <w:footnote w:id="24">
+  <w:footnote w:id="30">
     <w:p>
       <w:pPr>
         <w:pStyle w:val="FootnoteText"/>
@@ -57058,7 +57798,7 @@
       </w:r>
     </w:p>
   </w:footnote>
-  <w:footnote w:id="25">
+  <w:footnote w:id="31">
     <w:p>
       <w:pPr>
         <w:pStyle w:val="FootnoteText"/>
@@ -57089,7 +57829,7 @@
       </w:r>
     </w:p>
   </w:footnote>
-  <w:footnote w:id="26">
+  <w:footnote w:id="32">
     <w:p>
       <w:pPr>
         <w:pStyle w:val="FootnoteText"/>
@@ -57119,7 +57859,7 @@
       </w:r>
     </w:p>
   </w:footnote>
-  <w:footnote w:id="27">
+  <w:footnote w:id="33">
     <w:p>
       <w:pPr>
         <w:pStyle w:val="FootnoteText"/>
@@ -57146,212 +57886,6 @@
       <w:proofErr w:type="spellEnd"/>
       <w:r>
         <w:t xml:space="preserve"> system is one where different parts of the system are almost, but not quite, perfectly synchronized.</w:t>
-      </w:r>
-    </w:p>
-  </w:footnote>
-  <w:footnote w:id="28">
-    <w:p>
-      <w:pPr>
-        <w:pStyle w:val="FootnoteText"/>
-        <w:rPr>
-          <w:lang w:val="en-GB"/>
-        </w:rPr>
-      </w:pPr>
-      <w:r>
-        <w:rPr>
-          <w:rStyle w:val="FootnoteReference"/>
-        </w:rPr>
-        <w:footnoteRef/>
-      </w:r>
-      <w:r>
-        <w:t xml:space="preserve"> </w:t>
-      </w:r>
-      <w:r>
-        <w:rPr>
-          <w:lang w:val="en-GB"/>
-        </w:rPr>
-        <w:t>Applying some control to reduce the flow from the provider such that the client does not lose information.</w:t>
-      </w:r>
-    </w:p>
-  </w:footnote>
-  <w:footnote w:id="29">
-    <w:p>
-      <w:pPr>
-        <w:pStyle w:val="FootnoteText"/>
-        <w:rPr>
-          <w:lang w:val="en-GB"/>
-        </w:rPr>
-      </w:pPr>
-      <w:r>
-        <w:rPr>
-          <w:rStyle w:val="FootnoteReference"/>
-        </w:rPr>
-        <w:footnoteRef/>
-      </w:r>
-      <w:r>
-        <w:t xml:space="preserve"> </w:t>
-      </w:r>
-      <w:r>
-        <w:rPr>
-          <w:lang w:val="en-GB"/>
-        </w:rPr>
-        <w:t>As Tombstone is a minimal delete message with only the identifier of the deleted entity recorded.</w:t>
-      </w:r>
-    </w:p>
-  </w:footnote>
-  <w:footnote w:id="30">
-    <w:p>
-      <w:pPr>
-        <w:pStyle w:val="FootnoteText"/>
-        <w:rPr>
-          <w:lang w:val="en-GB"/>
-        </w:rPr>
-      </w:pPr>
-      <w:r>
-        <w:rPr>
-          <w:rStyle w:val="FootnoteReference"/>
-        </w:rPr>
-        <w:footnoteRef/>
-      </w:r>
-      <w:r>
-        <w:t xml:space="preserve"> </w:t>
-      </w:r>
-      <w:r>
-        <w:rPr>
-          <w:lang w:val="en-GB"/>
-        </w:rPr>
-        <w:t>For example, if the system has been running for three years and a thing was created when the system started. If that thing has never changed since creation, then the record of its creation from three years ago will still be in the log.</w:t>
-      </w:r>
-    </w:p>
-  </w:footnote>
-  <w:footnote w:id="31">
-    <w:p>
-      <w:pPr>
-        <w:pStyle w:val="FootnoteText"/>
-        <w:rPr>
-          <w:lang w:val="en-GB"/>
-        </w:rPr>
-      </w:pPr>
-      <w:r>
-        <w:rPr>
-          <w:rStyle w:val="FootnoteReference"/>
-        </w:rPr>
-        <w:footnoteRef/>
-      </w:r>
-      <w:r>
-        <w:t xml:space="preserve"> </w:t>
-      </w:r>
-      <w:r>
-        <w:rPr>
-          <w:lang w:val="en-GB"/>
-        </w:rPr>
-        <w:t>Deletes</w:t>
-      </w:r>
-      <w:r>
-        <w:rPr>
-          <w:lang w:val="en-GB"/>
-        </w:rPr>
-        <w:t xml:space="preserve"> are only retained for a limited time. </w:t>
-      </w:r>
-      <w:r>
-        <w:rPr>
-          <w:lang w:val="en-GB"/>
-        </w:rPr>
-        <w:t>Delete</w:t>
-      </w:r>
-      <w:r>
-        <w:rPr>
-          <w:lang w:val="en-GB"/>
-        </w:rPr>
-        <w:t xml:space="preserve"> records older than the </w:t>
-      </w:r>
-      <w:r>
-        <w:rPr>
-          <w:lang w:val="en-GB"/>
-        </w:rPr>
-        <w:t>delete</w:t>
-      </w:r>
-      <w:r>
-        <w:rPr>
-          <w:lang w:val="en-GB"/>
-        </w:rPr>
-        <w:t xml:space="preserve"> retention are removed from the log.</w:t>
-      </w:r>
-    </w:p>
-  </w:footnote>
-  <w:footnote w:id="32">
-    <w:p>
-      <w:pPr>
-        <w:pStyle w:val="FootnoteText"/>
-        <w:rPr>
-          <w:lang w:val="en-GB"/>
-        </w:rPr>
-      </w:pPr>
-      <w:r>
-        <w:rPr>
-          <w:rStyle w:val="FootnoteReference"/>
-        </w:rPr>
-        <w:footnoteRef/>
-      </w:r>
-      <w:r>
-        <w:t xml:space="preserve"> </w:t>
-      </w:r>
-      <w:r>
-        <w:rPr>
-          <w:lang w:val="en-GB"/>
-        </w:rPr>
-        <w:t xml:space="preserve">Because the provider logs the whole entity on each change then the most recent record for an entity, retained after compaction has removed earlier records, will include </w:t>
-      </w:r>
-      <w:proofErr w:type="gramStart"/>
-      <w:r>
-        <w:rPr>
-          <w:lang w:val="en-GB"/>
-        </w:rPr>
-        <w:t>all of</w:t>
-      </w:r>
-      <w:proofErr w:type="gramEnd"/>
-      <w:r>
-        <w:rPr>
-          <w:lang w:val="en-GB"/>
-        </w:rPr>
-        <w:t xml:space="preserve"> its properties.</w:t>
-      </w:r>
-    </w:p>
-  </w:footnote>
-  <w:footnote w:id="33">
-    <w:p>
-      <w:pPr>
-        <w:pStyle w:val="FootnoteText"/>
-        <w:rPr>
-          <w:lang w:val="en-GB"/>
-        </w:rPr>
-      </w:pPr>
-      <w:r>
-        <w:rPr>
-          <w:rStyle w:val="FootnoteReference"/>
-        </w:rPr>
-        <w:footnoteRef/>
-      </w:r>
-      <w:r>
-        <w:t xml:space="preserve"> </w:t>
-      </w:r>
-      <w:r>
-        <w:rPr>
-          <w:lang w:val="en-GB"/>
-        </w:rPr>
-        <w:t xml:space="preserve">The TCP buffering will provide some additional time for a client beyond the </w:t>
-      </w:r>
-      <w:r>
-        <w:rPr>
-          <w:lang w:val="en-GB"/>
-        </w:rPr>
-        <w:t>delete</w:t>
-      </w:r>
-      <w:r>
-        <w:rPr>
-          <w:lang w:val="en-GB"/>
-        </w:rPr>
-        <w:t xml:space="preserve"> retention.</w:t>
       </w:r>
     </w:p>
   </w:footnote>
@@ -57376,49 +57910,7 @@
         <w:rPr>
           <w:lang w:val="en-GB"/>
         </w:rPr>
-        <w:t xml:space="preserve">The </w:t>
-      </w:r>
-      <w:proofErr w:type="spellStart"/>
-      <w:r>
-        <w:rPr>
-          <w:lang w:val="en-GB"/>
-        </w:rPr>
-        <w:t>ControlPort</w:t>
-      </w:r>
-      <w:proofErr w:type="spellEnd"/>
-      <w:r>
-        <w:rPr>
-          <w:lang w:val="en-GB"/>
-        </w:rPr>
-        <w:t xml:space="preserve"> has operations and signals as it enables system interaction. A client controller talks through a provider control port to the </w:t>
-      </w:r>
-      <w:proofErr w:type="spellStart"/>
-      <w:r>
-        <w:rPr>
-          <w:lang w:val="en-GB"/>
-        </w:rPr>
-        <w:t>ControlConstruct</w:t>
-      </w:r>
-      <w:proofErr w:type="spellEnd"/>
-      <w:r>
-        <w:rPr>
-          <w:lang w:val="en-GB"/>
-        </w:rPr>
-        <w:t xml:space="preserve"> (and related classes) about the entities being controlled. No other classes in the model have operations, signals etc. as all communication is through the </w:t>
-      </w:r>
-      <w:proofErr w:type="spellStart"/>
-      <w:r>
-        <w:rPr>
-          <w:lang w:val="en-GB"/>
-        </w:rPr>
-        <w:t>ControlPort</w:t>
-      </w:r>
-      <w:proofErr w:type="spellEnd"/>
-      <w:r>
-        <w:rPr>
-          <w:lang w:val="en-GB"/>
-        </w:rPr>
-        <w:t>.</w:t>
+        <w:t>Applying some control to reduce the flow from the provider such that the client does not lose information.</w:t>
       </w:r>
     </w:p>
   </w:footnote>
@@ -57440,11 +57932,328 @@
         <w:t xml:space="preserve"> </w:t>
       </w:r>
       <w:r>
-        <w:t>May want to allow the client to specify the streams but there is a danger that the client does not set up the right combination of streams to ensure that all content is available. Maybe a set of profiles?  Based upon orchestrator internal partition.</w:t>
+        <w:rPr>
+          <w:lang w:val="en-GB"/>
+        </w:rPr>
+        <w:t>As Tombstone is a minimal delete message with only the identifier of the deleted entity recorded.</w:t>
       </w:r>
     </w:p>
   </w:footnote>
   <w:footnote w:id="36">
+    <w:p>
+      <w:pPr>
+        <w:pStyle w:val="FootnoteText"/>
+        <w:rPr>
+          <w:lang w:val="en-GB"/>
+        </w:rPr>
+      </w:pPr>
+      <w:r>
+        <w:rPr>
+          <w:rStyle w:val="FootnoteReference"/>
+        </w:rPr>
+        <w:footnoteRef/>
+      </w:r>
+      <w:r>
+        <w:t xml:space="preserve"> </w:t>
+      </w:r>
+      <w:r>
+        <w:rPr>
+          <w:lang w:val="en-GB"/>
+        </w:rPr>
+        <w:t>For example, if the system has been running for three years and a thing was created when the system started. If that thing has never changed since creation, then the record of its creation from three years ago will still be in the log.</w:t>
+      </w:r>
+    </w:p>
+  </w:footnote>
+  <w:footnote w:id="37">
+    <w:p>
+      <w:pPr>
+        <w:pStyle w:val="FootnoteText"/>
+        <w:rPr>
+          <w:lang w:val="en-GB"/>
+        </w:rPr>
+      </w:pPr>
+      <w:r>
+        <w:rPr>
+          <w:rStyle w:val="FootnoteReference"/>
+        </w:rPr>
+        <w:footnoteRef/>
+      </w:r>
+      <w:r>
+        <w:t xml:space="preserve"> </w:t>
+      </w:r>
+      <w:r>
+        <w:rPr>
+          <w:lang w:val="en-GB"/>
+        </w:rPr>
+        <w:t>Deletes</w:t>
+      </w:r>
+      <w:r>
+        <w:rPr>
+          <w:lang w:val="en-GB"/>
+        </w:rPr>
+        <w:t xml:space="preserve"> are only retained for a limited time. </w:t>
+      </w:r>
+      <w:r>
+        <w:rPr>
+          <w:lang w:val="en-GB"/>
+        </w:rPr>
+        <w:t>Delete</w:t>
+      </w:r>
+      <w:r>
+        <w:rPr>
+          <w:lang w:val="en-GB"/>
+        </w:rPr>
+        <w:t xml:space="preserve"> records older than the </w:t>
+      </w:r>
+      <w:r>
+        <w:rPr>
+          <w:lang w:val="en-GB"/>
+        </w:rPr>
+        <w:t>delete</w:t>
+      </w:r>
+      <w:r>
+        <w:rPr>
+          <w:lang w:val="en-GB"/>
+        </w:rPr>
+        <w:t xml:space="preserve"> retention are removed from the log.</w:t>
+      </w:r>
+    </w:p>
+  </w:footnote>
+  <w:footnote w:id="38">
+    <w:p>
+      <w:pPr>
+        <w:pStyle w:val="FootnoteText"/>
+        <w:rPr>
+          <w:lang w:val="en-GB"/>
+        </w:rPr>
+      </w:pPr>
+      <w:r>
+        <w:rPr>
+          <w:rStyle w:val="FootnoteReference"/>
+        </w:rPr>
+        <w:footnoteRef/>
+      </w:r>
+      <w:r>
+        <w:t xml:space="preserve"> </w:t>
+      </w:r>
+      <w:r>
+        <w:rPr>
+          <w:lang w:val="en-GB"/>
+        </w:rPr>
+        <w:t xml:space="preserve">Because the provider logs the whole entity on each change then the most recent record for an entity, retained after compaction has removed earlier records, will include </w:t>
+      </w:r>
+      <w:proofErr w:type="gramStart"/>
+      <w:r>
+        <w:rPr>
+          <w:lang w:val="en-GB"/>
+        </w:rPr>
+        <w:t>all of</w:t>
+      </w:r>
+      <w:proofErr w:type="gramEnd"/>
+      <w:r>
+        <w:rPr>
+          <w:lang w:val="en-GB"/>
+        </w:rPr>
+        <w:t xml:space="preserve"> its properties.</w:t>
+      </w:r>
+    </w:p>
+  </w:footnote>
+  <w:footnote w:id="39">
+    <w:p>
+      <w:pPr>
+        <w:pStyle w:val="FootnoteText"/>
+        <w:rPr>
+          <w:lang w:val="en-GB"/>
+        </w:rPr>
+      </w:pPr>
+      <w:r>
+        <w:rPr>
+          <w:rStyle w:val="FootnoteReference"/>
+        </w:rPr>
+        <w:footnoteRef/>
+      </w:r>
+      <w:r>
+        <w:t xml:space="preserve"> </w:t>
+      </w:r>
+      <w:r>
+        <w:rPr>
+          <w:lang w:val="en-GB"/>
+        </w:rPr>
+        <w:t xml:space="preserve">The TCP buffering will provide some additional time for a client beyond the </w:t>
+      </w:r>
+      <w:r>
+        <w:rPr>
+          <w:lang w:val="en-GB"/>
+        </w:rPr>
+        <w:t>delete</w:t>
+      </w:r>
+      <w:r>
+        <w:rPr>
+          <w:lang w:val="en-GB"/>
+        </w:rPr>
+        <w:t xml:space="preserve"> retention.</w:t>
+      </w:r>
+    </w:p>
+  </w:footnote>
+  <w:footnote w:id="40">
+    <w:p>
+      <w:pPr>
+        <w:pStyle w:val="FootnoteText"/>
+        <w:rPr>
+          <w:lang w:val="en-GB"/>
+        </w:rPr>
+      </w:pPr>
+      <w:r>
+        <w:rPr>
+          <w:rStyle w:val="FootnoteReference"/>
+        </w:rPr>
+        <w:footnoteRef/>
+      </w:r>
+      <w:r>
+        <w:t xml:space="preserve"> </w:t>
+      </w:r>
+      <w:r>
+        <w:rPr>
+          <w:lang w:val="en-GB"/>
+        </w:rPr>
+        <w:t xml:space="preserve">The </w:t>
+      </w:r>
+      <w:proofErr w:type="spellStart"/>
+      <w:r>
+        <w:rPr>
+          <w:lang w:val="en-GB"/>
+        </w:rPr>
+        <w:t>ControlPort</w:t>
+      </w:r>
+      <w:proofErr w:type="spellEnd"/>
+      <w:r>
+        <w:rPr>
+          <w:lang w:val="en-GB"/>
+        </w:rPr>
+        <w:t xml:space="preserve"> has operations and signals as it enables system interaction. A client controller talks through a provider control port to the </w:t>
+      </w:r>
+      <w:proofErr w:type="spellStart"/>
+      <w:r>
+        <w:rPr>
+          <w:lang w:val="en-GB"/>
+        </w:rPr>
+        <w:t>ControlConstruct</w:t>
+      </w:r>
+      <w:proofErr w:type="spellEnd"/>
+      <w:r>
+        <w:rPr>
+          <w:lang w:val="en-GB"/>
+        </w:rPr>
+        <w:t xml:space="preserve"> (and related classes) about the entities being controlled. No other classes in the model have operations, signals etc. as all communication is through the </w:t>
+      </w:r>
+      <w:proofErr w:type="spellStart"/>
+      <w:r>
+        <w:rPr>
+          <w:lang w:val="en-GB"/>
+        </w:rPr>
+        <w:t>ControlPort</w:t>
+      </w:r>
+      <w:proofErr w:type="spellEnd"/>
+      <w:r>
+        <w:rPr>
+          <w:lang w:val="en-GB"/>
+        </w:rPr>
+        <w:t>.</w:t>
+      </w:r>
+    </w:p>
+  </w:footnote>
+  <w:footnote w:id="41">
+    <w:p>
+      <w:pPr>
+        <w:pStyle w:val="NormalWeb"/>
+        <w:rPr>
+          <w:rFonts w:ascii="Arial" w:hAnsi="Arial" w:cs="Arial"/>
+          <w:sz w:val="20"/>
+          <w:szCs w:val="20"/>
+        </w:rPr>
+      </w:pPr>
+      <w:r>
+        <w:rPr>
+          <w:rStyle w:val="FootnoteReference"/>
+        </w:rPr>
+        <w:footnoteRef/>
+      </w:r>
+      <w:r>
+        <w:t xml:space="preserve"> </w:t>
+      </w:r>
+      <w:r>
+        <w:rPr>
+          <w:rFonts w:ascii="Segoe UI" w:hAnsi="Segoe UI" w:cs="Segoe UI"/>
+          <w:sz w:val="18"/>
+          <w:szCs w:val="18"/>
+        </w:rPr>
+        <w:t>There may be many supported streams only some of which may be</w:t>
+      </w:r>
+      <w:r>
+        <w:rPr>
+          <w:rFonts w:ascii="Segoe UI" w:hAnsi="Segoe UI" w:cs="Segoe UI"/>
+          <w:sz w:val="18"/>
+          <w:szCs w:val="18"/>
+        </w:rPr>
+        <w:t xml:space="preserve"> available, i.e., </w:t>
+      </w:r>
+      <w:r>
+        <w:rPr>
+          <w:rFonts w:ascii="Segoe UI" w:hAnsi="Segoe UI" w:cs="Segoe UI"/>
+          <w:sz w:val="18"/>
+          <w:szCs w:val="18"/>
+        </w:rPr>
+        <w:t>running</w:t>
+      </w:r>
+      <w:r>
+        <w:rPr>
+          <w:rFonts w:ascii="Segoe UI" w:hAnsi="Segoe UI" w:cs="Segoe UI"/>
+          <w:sz w:val="18"/>
+          <w:szCs w:val="18"/>
+        </w:rPr>
+        <w:t>,</w:t>
+      </w:r>
+      <w:r>
+        <w:rPr>
+          <w:rFonts w:ascii="Segoe UI" w:hAnsi="Segoe UI" w:cs="Segoe UI"/>
+          <w:sz w:val="18"/>
+          <w:szCs w:val="18"/>
+        </w:rPr>
+        <w:t xml:space="preserve"> as running uses resources.</w:t>
+      </w:r>
+    </w:p>
+    <w:p>
+      <w:pPr>
+        <w:pStyle w:val="FootnoteText"/>
+        <w:rPr>
+          <w:lang w:val="en-GB"/>
+        </w:rPr>
+      </w:pPr>
+    </w:p>
+  </w:footnote>
+  <w:footnote w:id="42">
+    <w:p>
+      <w:pPr>
+        <w:pStyle w:val="FootnoteText"/>
+        <w:rPr>
+          <w:lang w:val="en-GB"/>
+        </w:rPr>
+      </w:pPr>
+      <w:r>
+        <w:rPr>
+          <w:rStyle w:val="FootnoteReference"/>
+        </w:rPr>
+        <w:footnoteRef/>
+      </w:r>
+      <w:r>
+        <w:t xml:space="preserve"> </w:t>
+      </w:r>
+      <w:r>
+        <w:t>May want to allow the client to specify the streams but there is a danger that the client does not set up the right combination of streams to ensure that all content is available. Maybe a set of profiles?  Based upon orchestrator internal partition.</w:t>
+      </w:r>
+    </w:p>
+  </w:footnote>
+  <w:footnote w:id="43">
     <w:p>
       <w:pPr>
         <w:pStyle w:val="FootnoteText"/>
@@ -57490,7 +58299,7 @@
       </w:r>
     </w:p>
   </w:footnote>
-  <w:footnote w:id="37">
+  <w:footnote w:id="44">
     <w:p>
       <w:pPr>
         <w:pStyle w:val="FootnoteText"/>
@@ -57515,7 +58324,7 @@
       </w:r>
     </w:p>
   </w:footnote>
-  <w:footnote w:id="38">
+  <w:footnote w:id="45">
     <w:p>
       <w:pPr>
         <w:pStyle w:val="FootnoteText"/>
@@ -57573,7 +58382,7 @@
       </w:r>
     </w:p>
   </w:footnote>
-  <w:footnote w:id="39">
+  <w:footnote w:id="46">
     <w:p>
       <w:pPr>
         <w:pStyle w:val="FootnoteText"/>

</xml_diff>